<commit_message>
+ Added some stuff
</commit_message>
<xml_diff>
--- a/S04 - Chat für Schwerhörige/docs/S04_Stokic_Taschner_Protokoll_4AHIT.docx
+++ b/S04 - Chat für Schwerhörige/docs/S04_Stokic_Taschner_Protokoll_4AHIT.docx
@@ -1,6 +1,6 @@
 
 <file path=word/document.xml><?xml version="1.0" encoding="utf-8"?>
-<w:document xmlns:wpc="http://schemas.microsoft.com/office/word/2010/wordprocessingCanvas" xmlns:mc="http://schemas.openxmlformats.org/markup-compatibility/2006" xmlns:o="urn:schemas-microsoft-com:office:office" xmlns:r="http://schemas.openxmlformats.org/officeDocument/2006/relationships" xmlns:m="http://schemas.openxmlformats.org/officeDocument/2006/math" xmlns:v="urn:schemas-microsoft-com:vml" xmlns:wp14="http://schemas.microsoft.com/office/word/2010/wordprocessingDrawing" xmlns:wp="http://schemas.openxmlformats.org/drawingml/2006/wordprocessingDrawing" xmlns:w10="urn:schemas-microsoft-com:office:word" xmlns:w="http://schemas.openxmlformats.org/wordprocessingml/2006/main" xmlns:w14="http://schemas.microsoft.com/office/word/2010/wordml" xmlns:w15="http://schemas.microsoft.com/office/word/2012/wordml" xmlns:wpg="http://schemas.microsoft.com/office/word/2010/wordprocessingGroup" xmlns:wpi="http://schemas.microsoft.com/office/word/2010/wordprocessingInk" xmlns:wne="http://schemas.microsoft.com/office/word/2006/wordml" xmlns:wps="http://schemas.microsoft.com/office/word/2010/wordprocessingShape" mc:Ignorable="w14 w15 wp14">
+<w:document xmlns:wpc="http://schemas.microsoft.com/office/word/2010/wordprocessingCanvas" xmlns:mc="http://schemas.openxmlformats.org/markup-compatibility/2006" xmlns:o="urn:schemas-microsoft-com:office:office" xmlns:r="http://schemas.openxmlformats.org/officeDocument/2006/relationships" xmlns:m="http://schemas.openxmlformats.org/officeDocument/2006/math" xmlns:v="urn:schemas-microsoft-com:vml" xmlns:wp14="http://schemas.microsoft.com/office/word/2010/wordprocessingDrawing" xmlns:wp="http://schemas.openxmlformats.org/drawingml/2006/wordprocessingDrawing" xmlns:w10="urn:schemas-microsoft-com:office:word" xmlns:w="http://schemas.openxmlformats.org/wordprocessingml/2006/main" xmlns:w14="http://schemas.microsoft.com/office/word/2010/wordml" xmlns:wpg="http://schemas.microsoft.com/office/word/2010/wordprocessingGroup" xmlns:wpi="http://schemas.microsoft.com/office/word/2010/wordprocessingInk" xmlns:wne="http://schemas.microsoft.com/office/word/2006/wordml" xmlns:wps="http://schemas.microsoft.com/office/word/2010/wordprocessingShape" mc:Ignorable="w14 wp14">
   <w:body>
     <w:sdt>
       <w:sdtPr>
@@ -10,12 +10,14 @@
           <w:docPartUnique/>
         </w:docPartObj>
       </w:sdtPr>
+      <w:sdtEndPr/>
       <w:sdtContent>
         <w:p/>
         <w:p>
           <w:r>
             <w:rPr>
               <w:noProof/>
+              <w:lang w:eastAsia="de-AT"/>
             </w:rPr>
             <mc:AlternateContent>
               <mc:Choice Requires="wps">
@@ -108,6 +110,7 @@
                                     <w:dataBinding w:prefixMappings="xmlns:ns0='http://purl.org/dc/elements/1.1/' xmlns:ns1='http://schemas.openxmlformats.org/package/2006/metadata/core-properties' " w:xpath="/ns1:coreProperties[1]/ns0:title[1]" w:storeItemID="{6C3C8BC8-F283-45AE-878A-BAB7291924A1}"/>
                                     <w:text/>
                                   </w:sdtPr>
+                                  <w:sdtEndPr/>
                                   <w:sdtContent>
                                     <w:r>
                                       <w:rPr>
@@ -146,6 +149,7 @@
                                   <w:dataBinding w:prefixMappings="xmlns:ns0='http://purl.org/dc/elements/1.1/' xmlns:ns1='http://schemas.openxmlformats.org/package/2006/metadata/core-properties' " w:xpath="/ns1:coreProperties[1]/ns0:creator[1]" w:storeItemID="{6C3C8BC8-F283-45AE-878A-BAB7291924A1}"/>
                                   <w:text/>
                                 </w:sdtPr>
+                                <w:sdtEndPr/>
                                 <w:sdtContent>
                                   <w:p>
                                     <w:pPr>
@@ -158,6 +162,7 @@
                                         <w:szCs w:val="24"/>
                                       </w:rPr>
                                     </w:pPr>
+                                    <w:proofErr w:type="spellStart"/>
                                     <w:r>
                                       <w:rPr>
                                         <w:rFonts w:ascii="Verdana" w:hAnsi="Verdana"/>
@@ -165,7 +170,17 @@
                                         <w:sz w:val="24"/>
                                         <w:szCs w:val="24"/>
                                       </w:rPr>
-                                      <w:t>Stokic Stefan, Taschner Thomas</w:t>
+                                      <w:t>Stokic</w:t>
+                                    </w:r>
+                                    <w:proofErr w:type="spellEnd"/>
+                                    <w:r>
+                                      <w:rPr>
+                                        <w:rFonts w:ascii="Verdana" w:hAnsi="Verdana"/>
+                                        <w:color w:val="4472C4" w:themeColor="accent5"/>
+                                        <w:sz w:val="24"/>
+                                        <w:szCs w:val="24"/>
+                                      </w:rPr>
+                                      <w:t xml:space="preserve"> Stefan, Taschner Thomas</w:t>
                                     </w:r>
                                   </w:p>
                                 </w:sdtContent>
@@ -190,7 +205,7 @@
                   </wp:anchor>
                 </w:drawing>
               </mc:Choice>
-              <mc:Fallback>
+              <mc:Fallback xmlns:w15="http://schemas.microsoft.com/office/word/2012/wordml">
                 <w:pict>
                   <v:shapetype id="_x0000_t202" coordsize="21600,21600" o:spt="202" path="m,l,21600r21600,l21600,xe">
                     <v:stroke joinstyle="miter"/>
@@ -295,6 +310,7 @@
           <w:r>
             <w:rPr>
               <w:noProof/>
+              <w:lang w:eastAsia="de-AT"/>
             </w:rPr>
             <mc:AlternateContent>
               <mc:Choice Requires="wps">
@@ -378,6 +394,7 @@
                                     <w:calendar w:val="gregorian"/>
                                   </w:date>
                                 </w:sdtPr>
+                                <w:sdtEndPr/>
                                 <w:sdtContent>
                                   <w:p>
                                     <w:pPr>
@@ -422,7 +439,7 @@
                   </wp:anchor>
                 </w:drawing>
               </mc:Choice>
-              <mc:Fallback>
+              <mc:Fallback xmlns:w15="http://schemas.microsoft.com/office/word/2012/wordml">
                 <w:pict>
                   <v:rect id="Rechteck 132" o:spid="_x0000_s1027" style="position:absolute;margin-left:-4.4pt;margin-top:0;width:46.8pt;height:77.75pt;z-index:251659264;visibility:visible;mso-wrap-style:square;mso-width-percent:76;mso-height-percent:98;mso-top-percent:23;mso-wrap-distance-left:9pt;mso-wrap-distance-top:0;mso-wrap-distance-right:9pt;mso-wrap-distance-bottom:0;mso-position-horizontal:right;mso-position-horizontal-relative:margin;mso-position-vertical-relative:page;mso-width-percent:76;mso-height-percent:98;mso-top-percent:23;mso-width-relative:page;mso-height-relative:page;v-text-anchor:bottom" o:gfxdata="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" fillcolor="#5b9bd5 [3204]" stroked="f" strokeweight="1pt">
                     <v:path arrowok="t"/>
@@ -489,7 +506,11 @@
     <w:sdt>
       <w:sdtPr>
         <w:rPr>
-          <w:lang w:val="de-DE"/>
+          <w:rFonts w:asciiTheme="minorHAnsi" w:eastAsiaTheme="minorHAnsi" w:hAnsiTheme="minorHAnsi" w:cstheme="minorBidi"/>
+          <w:color w:val="auto"/>
+          <w:sz w:val="22"/>
+          <w:szCs w:val="22"/>
+          <w:lang w:val="de-DE" w:eastAsia="en-US"/>
         </w:rPr>
         <w:id w:val="1263034500"/>
         <w:docPartObj>
@@ -499,13 +520,8 @@
       </w:sdtPr>
       <w:sdtEndPr>
         <w:rPr>
-          <w:rFonts w:asciiTheme="minorHAnsi" w:eastAsiaTheme="minorHAnsi" w:hAnsiTheme="minorHAnsi" w:cstheme="minorBidi"/>
           <w:b/>
           <w:bCs/>
-          <w:color w:val="auto"/>
-          <w:sz w:val="22"/>
-          <w:szCs w:val="22"/>
-          <w:lang w:eastAsia="en-US"/>
         </w:rPr>
       </w:sdtEndPr>
       <w:sdtContent>
@@ -517,7 +533,15 @@
             <w:rPr>
               <w:lang w:val="de-DE"/>
             </w:rPr>
-            <w:t>Inhaltsverzeichnis</w:t>
+            <w:t>Inhaltsverzeichn</w:t>
+          </w:r>
+          <w:bookmarkStart w:id="0" w:name="_GoBack"/>
+          <w:bookmarkEnd w:id="0"/>
+          <w:r>
+            <w:rPr>
+              <w:lang w:val="de-DE"/>
+            </w:rPr>
+            <w:t>is</w:t>
           </w:r>
         </w:p>
         <w:p>
@@ -541,7 +565,7 @@
           <w:r>
             <w:fldChar w:fldCharType="separate"/>
           </w:r>
-          <w:hyperlink w:anchor="_Toc404424849" w:history="1">
+          <w:hyperlink w:anchor="_Toc404430759" w:history="1">
             <w:r>
               <w:rPr>
                 <w:rStyle w:val="Hyperlink"/>
@@ -569,7 +593,7 @@
                 <w:noProof/>
                 <w:webHidden/>
               </w:rPr>
-              <w:instrText xml:space="preserve"> PAGEREF _Toc404424849 \h </w:instrText>
+              <w:instrText xml:space="preserve"> PAGEREF _Toc404430759 \h </w:instrText>
             </w:r>
             <w:r>
               <w:rPr>
@@ -612,7 +636,7 @@
               <w:lang w:eastAsia="de-AT"/>
             </w:rPr>
           </w:pPr>
-          <w:hyperlink w:anchor="_Toc404424850" w:history="1">
+          <w:hyperlink w:anchor="_Toc404430760" w:history="1">
             <w:r>
               <w:rPr>
                 <w:rStyle w:val="Hyperlink"/>
@@ -640,7 +664,7 @@
                 <w:noProof/>
                 <w:webHidden/>
               </w:rPr>
-              <w:instrText xml:space="preserve"> PAGEREF _Toc404424850 \h </w:instrText>
+              <w:instrText xml:space="preserve"> PAGEREF _Toc404430760 \h </w:instrText>
             </w:r>
             <w:r>
               <w:rPr>
@@ -683,7 +707,7 @@
               <w:lang w:eastAsia="de-AT"/>
             </w:rPr>
           </w:pPr>
-          <w:hyperlink w:anchor="_Toc404424851" w:history="1">
+          <w:hyperlink w:anchor="_Toc404430761" w:history="1">
             <w:r>
               <w:rPr>
                 <w:rStyle w:val="Hyperlink"/>
@@ -711,7 +735,7 @@
                 <w:noProof/>
                 <w:webHidden/>
               </w:rPr>
-              <w:instrText xml:space="preserve"> PAGEREF _Toc404424851 \h </w:instrText>
+              <w:instrText xml:space="preserve"> PAGEREF _Toc404430761 \h </w:instrText>
             </w:r>
             <w:r>
               <w:rPr>
@@ -731,7 +755,7 @@
                 <w:noProof/>
                 <w:webHidden/>
               </w:rPr>
-              <w:t>2</w:t>
+              <w:t>5</w:t>
             </w:r>
             <w:r>
               <w:rPr>
@@ -754,7 +778,7 @@
               <w:lang w:eastAsia="de-AT"/>
             </w:rPr>
           </w:pPr>
-          <w:hyperlink w:anchor="_Toc404424852" w:history="1">
+          <w:hyperlink w:anchor="_Toc404430762" w:history="1">
             <w:r>
               <w:rPr>
                 <w:rStyle w:val="Hyperlink"/>
@@ -782,7 +806,7 @@
                 <w:noProof/>
                 <w:webHidden/>
               </w:rPr>
-              <w:instrText xml:space="preserve"> PAGEREF _Toc404424852 \h </w:instrText>
+              <w:instrText xml:space="preserve"> PAGEREF _Toc404430762 \h </w:instrText>
             </w:r>
             <w:r>
               <w:rPr>
@@ -802,7 +826,7 @@
                 <w:noProof/>
                 <w:webHidden/>
               </w:rPr>
-              <w:t>3</w:t>
+              <w:t>6</w:t>
             </w:r>
             <w:r>
               <w:rPr>
@@ -825,7 +849,7 @@
               <w:lang w:eastAsia="de-AT"/>
             </w:rPr>
           </w:pPr>
-          <w:hyperlink w:anchor="_Toc404424853" w:history="1">
+          <w:hyperlink w:anchor="_Toc404430763" w:history="1">
             <w:r>
               <w:rPr>
                 <w:rStyle w:val="Hyperlink"/>
@@ -853,7 +877,7 @@
                 <w:noProof/>
                 <w:webHidden/>
               </w:rPr>
-              <w:instrText xml:space="preserve"> PAGEREF _Toc404424853 \h </w:instrText>
+              <w:instrText xml:space="preserve"> PAGEREF _Toc404430763 \h </w:instrText>
             </w:r>
             <w:r>
               <w:rPr>
@@ -873,7 +897,7 @@
                 <w:noProof/>
                 <w:webHidden/>
               </w:rPr>
-              <w:t>4</w:t>
+              <w:t>7</w:t>
             </w:r>
             <w:r>
               <w:rPr>
@@ -896,7 +920,7 @@
               <w:lang w:eastAsia="de-AT"/>
             </w:rPr>
           </w:pPr>
-          <w:hyperlink w:anchor="_Toc404424854" w:history="1">
+          <w:hyperlink w:anchor="_Toc404430764" w:history="1">
             <w:r>
               <w:rPr>
                 <w:rStyle w:val="Hyperlink"/>
@@ -924,7 +948,7 @@
                 <w:noProof/>
                 <w:webHidden/>
               </w:rPr>
-              <w:instrText xml:space="preserve"> PAGEREF _Toc404424854 \h </w:instrText>
+              <w:instrText xml:space="preserve"> PAGEREF _Toc404430764 \h </w:instrText>
             </w:r>
             <w:r>
               <w:rPr>
@@ -944,7 +968,7 @@
                 <w:noProof/>
                 <w:webHidden/>
               </w:rPr>
-              <w:t>5</w:t>
+              <w:t>8</w:t>
             </w:r>
             <w:r>
               <w:rPr>
@@ -967,7 +991,7 @@
               <w:lang w:eastAsia="de-AT"/>
             </w:rPr>
           </w:pPr>
-          <w:hyperlink w:anchor="_Toc404424855" w:history="1">
+          <w:hyperlink w:anchor="_Toc404430765" w:history="1">
             <w:r>
               <w:rPr>
                 <w:rStyle w:val="Hyperlink"/>
@@ -995,7 +1019,7 @@
                 <w:noProof/>
                 <w:webHidden/>
               </w:rPr>
-              <w:instrText xml:space="preserve"> PAGEREF _Toc404424855 \h </w:instrText>
+              <w:instrText xml:space="preserve"> PAGEREF _Toc404430765 \h </w:instrText>
             </w:r>
             <w:r>
               <w:rPr>
@@ -1015,7 +1039,7 @@
                 <w:noProof/>
                 <w:webHidden/>
               </w:rPr>
-              <w:t>6</w:t>
+              <w:t>9</w:t>
             </w:r>
             <w:r>
               <w:rPr>
@@ -1042,8 +1066,6 @@
       <w:r>
         <w:br w:type="page"/>
       </w:r>
-      <w:bookmarkStart w:id="0" w:name="_GoBack"/>
-      <w:bookmarkEnd w:id="0"/>
     </w:p>
     <w:p>
       <w:pPr>
@@ -1053,12 +1075,11 @@
         </w:rPr>
       </w:pPr>
       <w:bookmarkStart w:id="1" w:name="_Toc372829832"/>
-      <w:bookmarkStart w:id="2" w:name="_Toc404424849"/>
-      <w:r>
-        <w:rPr>
-          <w:rFonts w:ascii="Verdana" w:hAnsi="Verdana"/>
-        </w:rPr>
-        <w:lastRenderedPageBreak/>
+      <w:bookmarkStart w:id="2" w:name="_Toc404430759"/>
+      <w:r>
+        <w:rPr>
+          <w:rFonts w:ascii="Verdana" w:hAnsi="Verdana"/>
+        </w:rPr>
         <w:t>Aufgabenstellung:</w:t>
       </w:r>
       <w:bookmarkEnd w:id="1"/>
@@ -1095,19 +1116,24 @@
       </w:r>
       <w:r>
         <w:br/>
-        <w:t>Verwende dafür ausgiebig das Decorator-Pattern.</w:t>
+        <w:t xml:space="preserve">Verwende dafür ausgiebig das </w:t>
+      </w:r>
+      <w:proofErr w:type="spellStart"/>
+      <w:r>
+        <w:t>Decorator</w:t>
+      </w:r>
+      <w:proofErr w:type="spellEnd"/>
+      <w:r>
+        <w:t>-Pattern.</w:t>
       </w:r>
       <w:r>
         <w:br/>
       </w:r>
       <w:r>
         <w:br/>
-        <w:t>Nähere Informationen zum Transport von Daten über das Netzwerk findet ihr</w:t>
-      </w:r>
-      <w:r>
-        <w:t xml:space="preserve"> hier: </w:t>
-      </w:r>
-      <w:hyperlink r:id="rId9" w:history="1">
+        <w:t xml:space="preserve">Nähere Informationen zum Transport von Daten über das Netzwerk findet ihr hier: </w:t>
+      </w:r>
+      <w:hyperlink r:id="rId10" w:history="1">
         <w:r>
           <w:rPr>
             <w:rStyle w:val="Hyperlink"/>
@@ -1126,7 +1152,7 @@
         </w:rPr>
       </w:pPr>
       <w:bookmarkStart w:id="3" w:name="_Toc372829833"/>
-      <w:bookmarkStart w:id="4" w:name="_Toc404424850"/>
+      <w:bookmarkStart w:id="4" w:name="_Toc404430760"/>
       <w:r>
         <w:rPr>
           <w:rFonts w:ascii="Verdana" w:hAnsi="Verdana"/>
@@ -1157,16 +1183,265 @@
       <w:r>
         <w:rPr>
           <w:rFonts w:ascii="Verdana" w:hAnsi="Verdana"/>
-        </w:rPr>
-        <w:t>&lt;&lt; Hier bitte das UML &gt;&gt;</w:t>
-      </w:r>
-    </w:p>
-    <w:p>
-      <w:pPr>
-        <w:rPr>
-          <w:rFonts w:ascii="Verdana" w:hAnsi="Verdana"/>
-        </w:rPr>
-      </w:pPr>
+          <w:noProof/>
+          <w:lang w:eastAsia="de-AT"/>
+        </w:rPr>
+        <w:drawing>
+          <wp:inline distT="0" distB="0" distL="0" distR="0" wp14:anchorId="4BE7B4D0" wp14:editId="131063EF">
+            <wp:extent cx="6645910" cy="4065372"/>
+            <wp:effectExtent l="0" t="0" r="2540" b="0"/>
+            <wp:docPr id="2" name="Grafik 2" descr="C:\Users\Thomas\AppData\Local\Temp\Rar$DRa0.653\Class Diagram11.png"/>
+            <wp:cNvGraphicFramePr>
+              <a:graphicFrameLocks xmlns:a="http://schemas.openxmlformats.org/drawingml/2006/main" noChangeAspect="1"/>
+            </wp:cNvGraphicFramePr>
+            <a:graphic xmlns:a="http://schemas.openxmlformats.org/drawingml/2006/main">
+              <a:graphicData uri="http://schemas.openxmlformats.org/drawingml/2006/picture">
+                <pic:pic xmlns:pic="http://schemas.openxmlformats.org/drawingml/2006/picture">
+                  <pic:nvPicPr>
+                    <pic:cNvPr id="0" name="Picture 1" descr="C:\Users\Thomas\AppData\Local\Temp\Rar$DRa0.653\Class Diagram11.png"/>
+                    <pic:cNvPicPr>
+                      <a:picLocks noChangeAspect="1" noChangeArrowheads="1"/>
+                    </pic:cNvPicPr>
+                  </pic:nvPicPr>
+                  <pic:blipFill>
+                    <a:blip r:embed="rId11" cstate="print">
+                      <a:extLst>
+                        <a:ext uri="{28A0092B-C50C-407E-A947-70E740481C1C}">
+                          <a14:useLocalDpi xmlns:a14="http://schemas.microsoft.com/office/drawing/2010/main" val="0"/>
+                        </a:ext>
+                      </a:extLst>
+                    </a:blip>
+                    <a:srcRect/>
+                    <a:stretch>
+                      <a:fillRect/>
+                    </a:stretch>
+                  </pic:blipFill>
+                  <pic:spPr bwMode="auto">
+                    <a:xfrm>
+                      <a:off x="0" y="0"/>
+                      <a:ext cx="6645910" cy="4065372"/>
+                    </a:xfrm>
+                    <a:prstGeom prst="rect">
+                      <a:avLst/>
+                    </a:prstGeom>
+                    <a:noFill/>
+                    <a:ln>
+                      <a:noFill/>
+                    </a:ln>
+                  </pic:spPr>
+                </pic:pic>
+              </a:graphicData>
+            </a:graphic>
+          </wp:inline>
+        </w:drawing>
+      </w:r>
+    </w:p>
+    <w:p>
+      <w:pPr>
+        <w:rPr>
+          <w:rFonts w:ascii="Verdana" w:hAnsi="Verdana"/>
+        </w:rPr>
+      </w:pPr>
+    </w:p>
+    <w:p>
+      <w:pPr>
+        <w:rPr>
+          <w:rFonts w:ascii="Verdana" w:hAnsi="Verdana"/>
+        </w:rPr>
+      </w:pPr>
+      <w:r>
+        <w:rPr>
+          <w:rFonts w:ascii="Verdana" w:hAnsi="Verdana"/>
+          <w:noProof/>
+          <w:lang w:eastAsia="de-AT"/>
+        </w:rPr>
+        <w:drawing>
+          <wp:inline distT="0" distB="0" distL="0" distR="0">
+            <wp:extent cx="6645910" cy="4210664"/>
+            <wp:effectExtent l="0" t="0" r="2540" b="0"/>
+            <wp:docPr id="4" name="Grafik 4" descr="C:\Users\Thomas\AppData\Local\Temp\Rar$DRa0.105\Class Diagram12.png"/>
+            <wp:cNvGraphicFramePr>
+              <a:graphicFrameLocks xmlns:a="http://schemas.openxmlformats.org/drawingml/2006/main" noChangeAspect="1"/>
+            </wp:cNvGraphicFramePr>
+            <a:graphic xmlns:a="http://schemas.openxmlformats.org/drawingml/2006/main">
+              <a:graphicData uri="http://schemas.openxmlformats.org/drawingml/2006/picture">
+                <pic:pic xmlns:pic="http://schemas.openxmlformats.org/drawingml/2006/picture">
+                  <pic:nvPicPr>
+                    <pic:cNvPr id="0" name="Picture 2" descr="C:\Users\Thomas\AppData\Local\Temp\Rar$DRa0.105\Class Diagram12.png"/>
+                    <pic:cNvPicPr>
+                      <a:picLocks noChangeAspect="1" noChangeArrowheads="1"/>
+                    </pic:cNvPicPr>
+                  </pic:nvPicPr>
+                  <pic:blipFill>
+                    <a:blip r:embed="rId12" cstate="print">
+                      <a:extLst>
+                        <a:ext uri="{28A0092B-C50C-407E-A947-70E740481C1C}">
+                          <a14:useLocalDpi xmlns:a14="http://schemas.microsoft.com/office/drawing/2010/main" val="0"/>
+                        </a:ext>
+                      </a:extLst>
+                    </a:blip>
+                    <a:srcRect/>
+                    <a:stretch>
+                      <a:fillRect/>
+                    </a:stretch>
+                  </pic:blipFill>
+                  <pic:spPr bwMode="auto">
+                    <a:xfrm>
+                      <a:off x="0" y="0"/>
+                      <a:ext cx="6645910" cy="4210664"/>
+                    </a:xfrm>
+                    <a:prstGeom prst="rect">
+                      <a:avLst/>
+                    </a:prstGeom>
+                    <a:noFill/>
+                    <a:ln>
+                      <a:noFill/>
+                    </a:ln>
+                  </pic:spPr>
+                </pic:pic>
+              </a:graphicData>
+            </a:graphic>
+          </wp:inline>
+        </w:drawing>
+      </w:r>
+    </w:p>
+    <w:p>
+      <w:pPr>
+        <w:rPr>
+          <w:rFonts w:ascii="Verdana" w:hAnsi="Verdana"/>
+        </w:rPr>
+      </w:pPr>
+    </w:p>
+    <w:p>
+      <w:pPr>
+        <w:rPr>
+          <w:rFonts w:ascii="Verdana" w:hAnsi="Verdana"/>
+        </w:rPr>
+      </w:pPr>
+      <w:r>
+        <w:rPr>
+          <w:rFonts w:ascii="Verdana" w:hAnsi="Verdana"/>
+          <w:noProof/>
+          <w:lang w:eastAsia="de-AT"/>
+        </w:rPr>
+        <w:drawing>
+          <wp:inline distT="0" distB="0" distL="0" distR="0">
+            <wp:extent cx="6645910" cy="5265038"/>
+            <wp:effectExtent l="0" t="0" r="2540" b="0"/>
+            <wp:docPr id="5" name="Grafik 5" descr="C:\Users\Thomas\AppData\Local\Temp\Rar$DRa0.249\Class Diagram13.png"/>
+            <wp:cNvGraphicFramePr>
+              <a:graphicFrameLocks xmlns:a="http://schemas.openxmlformats.org/drawingml/2006/main" noChangeAspect="1"/>
+            </wp:cNvGraphicFramePr>
+            <a:graphic xmlns:a="http://schemas.openxmlformats.org/drawingml/2006/main">
+              <a:graphicData uri="http://schemas.openxmlformats.org/drawingml/2006/picture">
+                <pic:pic xmlns:pic="http://schemas.openxmlformats.org/drawingml/2006/picture">
+                  <pic:nvPicPr>
+                    <pic:cNvPr id="0" name="Picture 3" descr="C:\Users\Thomas\AppData\Local\Temp\Rar$DRa0.249\Class Diagram13.png"/>
+                    <pic:cNvPicPr>
+                      <a:picLocks noChangeAspect="1" noChangeArrowheads="1"/>
+                    </pic:cNvPicPr>
+                  </pic:nvPicPr>
+                  <pic:blipFill>
+                    <a:blip r:embed="rId13">
+                      <a:extLst>
+                        <a:ext uri="{28A0092B-C50C-407E-A947-70E740481C1C}">
+                          <a14:useLocalDpi xmlns:a14="http://schemas.microsoft.com/office/drawing/2010/main" val="0"/>
+                        </a:ext>
+                      </a:extLst>
+                    </a:blip>
+                    <a:srcRect/>
+                    <a:stretch>
+                      <a:fillRect/>
+                    </a:stretch>
+                  </pic:blipFill>
+                  <pic:spPr bwMode="auto">
+                    <a:xfrm>
+                      <a:off x="0" y="0"/>
+                      <a:ext cx="6645910" cy="5265038"/>
+                    </a:xfrm>
+                    <a:prstGeom prst="rect">
+                      <a:avLst/>
+                    </a:prstGeom>
+                    <a:noFill/>
+                    <a:ln>
+                      <a:noFill/>
+                    </a:ln>
+                  </pic:spPr>
+                </pic:pic>
+              </a:graphicData>
+            </a:graphic>
+          </wp:inline>
+        </w:drawing>
+      </w:r>
+    </w:p>
+    <w:p>
+      <w:pPr>
+        <w:rPr>
+          <w:rFonts w:ascii="Verdana" w:hAnsi="Verdana"/>
+        </w:rPr>
+      </w:pPr>
+    </w:p>
+    <w:p>
+      <w:pPr>
+        <w:rPr>
+          <w:rFonts w:ascii="Verdana" w:hAnsi="Verdana"/>
+        </w:rPr>
+      </w:pPr>
+      <w:r>
+        <w:rPr>
+          <w:rFonts w:ascii="Verdana" w:hAnsi="Verdana"/>
+          <w:noProof/>
+          <w:lang w:eastAsia="de-AT"/>
+        </w:rPr>
+        <w:drawing>
+          <wp:inline distT="0" distB="0" distL="0" distR="0">
+            <wp:extent cx="6645910" cy="5213443"/>
+            <wp:effectExtent l="0" t="0" r="2540" b="6350"/>
+            <wp:docPr id="6" name="Grafik 6" descr="C:\Users\Thomas\AppData\Local\Temp\Rar$DRa0.837\Class Diagram14.png"/>
+            <wp:cNvGraphicFramePr>
+              <a:graphicFrameLocks xmlns:a="http://schemas.openxmlformats.org/drawingml/2006/main" noChangeAspect="1"/>
+            </wp:cNvGraphicFramePr>
+            <a:graphic xmlns:a="http://schemas.openxmlformats.org/drawingml/2006/main">
+              <a:graphicData uri="http://schemas.openxmlformats.org/drawingml/2006/picture">
+                <pic:pic xmlns:pic="http://schemas.openxmlformats.org/drawingml/2006/picture">
+                  <pic:nvPicPr>
+                    <pic:cNvPr id="0" name="Picture 4" descr="C:\Users\Thomas\AppData\Local\Temp\Rar$DRa0.837\Class Diagram14.png"/>
+                    <pic:cNvPicPr>
+                      <a:picLocks noChangeAspect="1" noChangeArrowheads="1"/>
+                    </pic:cNvPicPr>
+                  </pic:nvPicPr>
+                  <pic:blipFill>
+                    <a:blip r:embed="rId14">
+                      <a:extLst>
+                        <a:ext uri="{28A0092B-C50C-407E-A947-70E740481C1C}">
+                          <a14:useLocalDpi xmlns:a14="http://schemas.microsoft.com/office/drawing/2010/main" val="0"/>
+                        </a:ext>
+                      </a:extLst>
+                    </a:blip>
+                    <a:srcRect/>
+                    <a:stretch>
+                      <a:fillRect/>
+                    </a:stretch>
+                  </pic:blipFill>
+                  <pic:spPr bwMode="auto">
+                    <a:xfrm>
+                      <a:off x="0" y="0"/>
+                      <a:ext cx="6645910" cy="5213443"/>
+                    </a:xfrm>
+                    <a:prstGeom prst="rect">
+                      <a:avLst/>
+                    </a:prstGeom>
+                    <a:noFill/>
+                    <a:ln>
+                      <a:noFill/>
+                    </a:ln>
+                  </pic:spPr>
+                </pic:pic>
+              </a:graphicData>
+            </a:graphic>
+          </wp:inline>
+        </w:drawing>
+      </w:r>
     </w:p>
     <w:p>
       <w:pPr>
@@ -1176,7 +1451,7 @@
           <w:rFonts w:ascii="Verdana" w:hAnsi="Verdana"/>
         </w:rPr>
       </w:pPr>
-      <w:bookmarkStart w:id="5" w:name="_Toc404424851"/>
+      <w:bookmarkStart w:id="5" w:name="_Toc404430761"/>
       <w:r>
         <w:rPr>
           <w:rFonts w:ascii="Verdana" w:hAnsi="Verdana"/>
@@ -1198,12 +1473,14 @@
           <w:rFonts w:ascii="Verdana" w:hAnsi="Verdana"/>
         </w:rPr>
       </w:pPr>
+      <w:proofErr w:type="spellStart"/>
       <w:r>
         <w:rPr>
           <w:rFonts w:ascii="Verdana" w:hAnsi="Verdana"/>
         </w:rPr>
         <w:t>ChatConnection</w:t>
       </w:r>
+      <w:proofErr w:type="spellEnd"/>
     </w:p>
     <w:p>
       <w:pPr>
@@ -1216,12 +1493,14 @@
           <w:rFonts w:ascii="Verdana" w:hAnsi="Verdana"/>
         </w:rPr>
       </w:pPr>
+      <w:proofErr w:type="spellStart"/>
       <w:r>
         <w:rPr>
           <w:rFonts w:ascii="Verdana" w:hAnsi="Verdana"/>
         </w:rPr>
         <w:t>ChatListener</w:t>
       </w:r>
+      <w:proofErr w:type="spellEnd"/>
     </w:p>
     <w:p>
       <w:pPr>
@@ -1234,12 +1513,14 @@
           <w:rFonts w:ascii="Verdana" w:hAnsi="Verdana"/>
         </w:rPr>
       </w:pPr>
+      <w:proofErr w:type="spellStart"/>
       <w:r>
         <w:rPr>
           <w:rFonts w:ascii="Verdana" w:hAnsi="Verdana"/>
         </w:rPr>
         <w:t>MulticastChat</w:t>
       </w:r>
+      <w:proofErr w:type="spellEnd"/>
     </w:p>
     <w:p>
       <w:pPr>
@@ -1270,12 +1551,14 @@
           <w:rFonts w:ascii="Verdana" w:hAnsi="Verdana"/>
         </w:rPr>
       </w:pPr>
+      <w:proofErr w:type="spellStart"/>
       <w:r>
         <w:rPr>
           <w:rFonts w:ascii="Verdana" w:hAnsi="Verdana"/>
         </w:rPr>
         <w:t>ChatMessage</w:t>
       </w:r>
+      <w:proofErr w:type="spellEnd"/>
     </w:p>
     <w:p>
       <w:pPr>
@@ -1288,12 +1571,14 @@
           <w:rFonts w:ascii="Verdana" w:hAnsi="Verdana"/>
         </w:rPr>
       </w:pPr>
+      <w:proofErr w:type="spellStart"/>
       <w:r>
         <w:rPr>
           <w:rFonts w:ascii="Verdana" w:hAnsi="Verdana"/>
         </w:rPr>
         <w:t>TypeMessage</w:t>
       </w:r>
+      <w:proofErr w:type="spellEnd"/>
     </w:p>
     <w:p>
       <w:pPr>
@@ -1306,12 +1591,14 @@
           <w:rFonts w:ascii="Verdana" w:hAnsi="Verdana"/>
         </w:rPr>
       </w:pPr>
+      <w:proofErr w:type="spellStart"/>
       <w:r>
         <w:rPr>
           <w:rFonts w:ascii="Verdana" w:hAnsi="Verdana"/>
         </w:rPr>
         <w:t>CapsedMessage</w:t>
       </w:r>
+      <w:proofErr w:type="spellEnd"/>
     </w:p>
     <w:p>
       <w:pPr>
@@ -1324,12 +1611,14 @@
           <w:rFonts w:ascii="Verdana" w:hAnsi="Verdana"/>
         </w:rPr>
       </w:pPr>
+      <w:proofErr w:type="spellStart"/>
       <w:r>
         <w:rPr>
           <w:rFonts w:ascii="Verdana" w:hAnsi="Verdana"/>
         </w:rPr>
         <w:t>BadwordFilteredMessage</w:t>
       </w:r>
+      <w:proofErr w:type="spellEnd"/>
     </w:p>
     <w:p>
       <w:pPr>
@@ -1342,12 +1631,14 @@
           <w:rFonts w:ascii="Verdana" w:hAnsi="Verdana"/>
         </w:rPr>
       </w:pPr>
+      <w:proofErr w:type="spellStart"/>
       <w:r>
         <w:rPr>
           <w:rFonts w:ascii="Verdana" w:hAnsi="Verdana"/>
         </w:rPr>
         <w:t>EnterListener</w:t>
       </w:r>
+      <w:proofErr w:type="spellEnd"/>
     </w:p>
     <w:p>
       <w:pPr>
@@ -1360,12 +1651,14 @@
           <w:rFonts w:ascii="Verdana" w:hAnsi="Verdana"/>
         </w:rPr>
       </w:pPr>
+      <w:proofErr w:type="spellStart"/>
       <w:r>
         <w:rPr>
           <w:rFonts w:ascii="Verdana" w:hAnsi="Verdana"/>
         </w:rPr>
         <w:t>GUIWindowListener</w:t>
       </w:r>
+      <w:proofErr w:type="spellEnd"/>
     </w:p>
     <w:p>
       <w:pPr>
@@ -1378,12 +1671,14 @@
           <w:rFonts w:ascii="Verdana" w:hAnsi="Verdana"/>
         </w:rPr>
       </w:pPr>
+      <w:proofErr w:type="spellStart"/>
       <w:r>
         <w:rPr>
           <w:rFonts w:ascii="Verdana" w:hAnsi="Verdana"/>
         </w:rPr>
         <w:t>MultiCastChatMenu</w:t>
       </w:r>
+      <w:proofErr w:type="spellEnd"/>
     </w:p>
     <w:p>
       <w:pPr>
@@ -1396,12 +1691,14 @@
           <w:rFonts w:ascii="Verdana" w:hAnsi="Verdana"/>
         </w:rPr>
       </w:pPr>
+      <w:proofErr w:type="spellStart"/>
       <w:r>
         <w:rPr>
           <w:rFonts w:ascii="Verdana" w:hAnsi="Verdana"/>
         </w:rPr>
         <w:t>MultiCastChatClient</w:t>
       </w:r>
+      <w:proofErr w:type="spellEnd"/>
     </w:p>
     <w:p>
       <w:pPr>
@@ -1432,11 +1729,33 @@
           <w:rFonts w:ascii="Verdana" w:hAnsi="Verdana"/>
         </w:rPr>
       </w:pPr>
-      <w:r>
-        <w:rPr>
-          <w:rFonts w:ascii="Verdana" w:hAnsi="Verdana"/>
-        </w:rPr>
-        <w:t>ChatTest (Testing)</w:t>
+      <w:proofErr w:type="spellStart"/>
+      <w:r>
+        <w:rPr>
+          <w:rFonts w:ascii="Verdana" w:hAnsi="Verdana"/>
+        </w:rPr>
+        <w:t>ChatTest</w:t>
+      </w:r>
+      <w:proofErr w:type="spellEnd"/>
+      <w:r>
+        <w:rPr>
+          <w:rFonts w:ascii="Verdana" w:hAnsi="Verdana"/>
+        </w:rPr>
+        <w:t xml:space="preserve"> (</w:t>
+      </w:r>
+      <w:proofErr w:type="spellStart"/>
+      <w:r>
+        <w:rPr>
+          <w:rFonts w:ascii="Verdana" w:hAnsi="Verdana"/>
+        </w:rPr>
+        <w:t>Testing</w:t>
+      </w:r>
+      <w:proofErr w:type="spellEnd"/>
+      <w:r>
+        <w:rPr>
+          <w:rFonts w:ascii="Verdana" w:hAnsi="Verdana"/>
+        </w:rPr>
+        <w:t>)</w:t>
       </w:r>
     </w:p>
     <w:p>
@@ -1460,12 +1779,11 @@
         </w:rPr>
       </w:pPr>
       <w:bookmarkStart w:id="6" w:name="_Toc372829834"/>
-      <w:bookmarkStart w:id="7" w:name="_Toc404424852"/>
-      <w:r>
-        <w:rPr>
-          <w:rFonts w:ascii="Verdana" w:hAnsi="Verdana"/>
-        </w:rPr>
-        <w:lastRenderedPageBreak/>
+      <w:bookmarkStart w:id="7" w:name="_Toc404430762"/>
+      <w:r>
+        <w:rPr>
+          <w:rFonts w:ascii="Verdana" w:hAnsi="Verdana"/>
+        </w:rPr>
         <w:t>Zeitaufwand:</w:t>
       </w:r>
       <w:bookmarkEnd w:id="6"/>
@@ -1497,12 +1815,6 @@
         <w:gridCol w:w="3063"/>
       </w:tblGrid>
       <w:tr>
-        <w:tblPrEx>
-          <w:tblCellMar>
-            <w:top w:w="0" w:type="dxa"/>
-            <w:bottom w:w="0" w:type="dxa"/>
-          </w:tblCellMar>
-        </w:tblPrEx>
         <w:trPr>
           <w:trHeight w:val="438"/>
         </w:trPr>
@@ -1613,12 +1925,6 @@
         </w:tc>
       </w:tr>
       <w:tr>
-        <w:tblPrEx>
-          <w:tblCellMar>
-            <w:top w:w="0" w:type="dxa"/>
-            <w:bottom w:w="0" w:type="dxa"/>
-          </w:tblCellMar>
-        </w:tblPrEx>
         <w:trPr>
           <w:trHeight w:val="438"/>
         </w:trPr>
@@ -1645,12 +1951,14 @@
                 <w:rFonts w:ascii="Verdana" w:hAnsi="Verdana"/>
               </w:rPr>
             </w:pPr>
+            <w:proofErr w:type="spellStart"/>
             <w:r>
               <w:rPr>
                 <w:rFonts w:ascii="Verdana" w:hAnsi="Verdana"/>
               </w:rPr>
               <w:t>ChatConnection</w:t>
             </w:r>
+            <w:proofErr w:type="spellEnd"/>
           </w:p>
         </w:tc>
         <w:tc>
@@ -1676,12 +1984,14 @@
                 <w:rFonts w:ascii="Verdana" w:hAnsi="Verdana"/>
               </w:rPr>
             </w:pPr>
+            <w:proofErr w:type="spellStart"/>
             <w:r>
               <w:rPr>
                 <w:rFonts w:ascii="Verdana" w:hAnsi="Verdana"/>
               </w:rPr>
               <w:t>Stokic</w:t>
             </w:r>
+            <w:proofErr w:type="spellEnd"/>
           </w:p>
         </w:tc>
         <w:tc>
@@ -1717,12 +2027,6 @@
         </w:tc>
       </w:tr>
       <w:tr>
-        <w:tblPrEx>
-          <w:tblCellMar>
-            <w:top w:w="0" w:type="dxa"/>
-            <w:bottom w:w="0" w:type="dxa"/>
-          </w:tblCellMar>
-        </w:tblPrEx>
         <w:trPr>
           <w:trHeight w:val="438"/>
         </w:trPr>
@@ -1750,12 +2054,14 @@
                 <w:rFonts w:ascii="Verdana" w:hAnsi="Verdana"/>
               </w:rPr>
             </w:pPr>
+            <w:proofErr w:type="spellStart"/>
             <w:r>
               <w:rPr>
                 <w:rFonts w:ascii="Verdana" w:hAnsi="Verdana"/>
               </w:rPr>
               <w:t>ChatListener</w:t>
             </w:r>
+            <w:proofErr w:type="spellEnd"/>
           </w:p>
         </w:tc>
         <w:tc>
@@ -1781,12 +2087,14 @@
                 <w:rFonts w:ascii="Verdana" w:hAnsi="Verdana"/>
               </w:rPr>
             </w:pPr>
+            <w:proofErr w:type="spellStart"/>
             <w:r>
               <w:rPr>
                 <w:rFonts w:ascii="Verdana" w:hAnsi="Verdana"/>
               </w:rPr>
               <w:t>Stokic</w:t>
             </w:r>
+            <w:proofErr w:type="spellEnd"/>
           </w:p>
         </w:tc>
         <w:tc>
@@ -1828,12 +2136,6 @@
         </w:tc>
       </w:tr>
       <w:tr>
-        <w:tblPrEx>
-          <w:tblCellMar>
-            <w:top w:w="0" w:type="dxa"/>
-            <w:bottom w:w="0" w:type="dxa"/>
-          </w:tblCellMar>
-        </w:tblPrEx>
         <w:trPr>
           <w:trHeight w:val="438"/>
         </w:trPr>
@@ -1860,12 +2162,14 @@
                 <w:rFonts w:ascii="Verdana" w:hAnsi="Verdana"/>
               </w:rPr>
             </w:pPr>
+            <w:proofErr w:type="spellStart"/>
             <w:r>
               <w:rPr>
                 <w:rFonts w:ascii="Verdana" w:hAnsi="Verdana"/>
               </w:rPr>
               <w:t>MulticastChat</w:t>
             </w:r>
+            <w:proofErr w:type="spellEnd"/>
           </w:p>
         </w:tc>
         <w:tc>
@@ -1891,11 +2195,19 @@
                 <w:rFonts w:ascii="Verdana" w:hAnsi="Verdana"/>
               </w:rPr>
             </w:pPr>
-            <w:r>
-              <w:rPr>
-                <w:rFonts w:ascii="Verdana" w:hAnsi="Verdana"/>
-              </w:rPr>
-              <w:t>Stokic, Taschner</w:t>
+            <w:proofErr w:type="spellStart"/>
+            <w:r>
+              <w:rPr>
+                <w:rFonts w:ascii="Verdana" w:hAnsi="Verdana"/>
+              </w:rPr>
+              <w:t>Stokic</w:t>
+            </w:r>
+            <w:proofErr w:type="spellEnd"/>
+            <w:r>
+              <w:rPr>
+                <w:rFonts w:ascii="Verdana" w:hAnsi="Verdana"/>
+              </w:rPr>
+              <w:t>, Taschner</w:t>
             </w:r>
           </w:p>
         </w:tc>
@@ -1931,12 +2243,6 @@
         </w:tc>
       </w:tr>
       <w:tr>
-        <w:tblPrEx>
-          <w:tblCellMar>
-            <w:top w:w="0" w:type="dxa"/>
-            <w:bottom w:w="0" w:type="dxa"/>
-          </w:tblCellMar>
-        </w:tblPrEx>
         <w:trPr>
           <w:trHeight w:val="438"/>
         </w:trPr>
@@ -1994,12 +2300,14 @@
                 <w:rFonts w:ascii="Verdana" w:hAnsi="Verdana"/>
               </w:rPr>
             </w:pPr>
+            <w:proofErr w:type="spellStart"/>
             <w:r>
               <w:rPr>
                 <w:rFonts w:ascii="Verdana" w:hAnsi="Verdana"/>
               </w:rPr>
               <w:t>Stokic</w:t>
             </w:r>
+            <w:proofErr w:type="spellEnd"/>
           </w:p>
         </w:tc>
         <w:tc>
@@ -2034,12 +2342,6 @@
         </w:tc>
       </w:tr>
       <w:tr>
-        <w:tblPrEx>
-          <w:tblCellMar>
-            <w:top w:w="0" w:type="dxa"/>
-            <w:bottom w:w="0" w:type="dxa"/>
-          </w:tblCellMar>
-        </w:tblPrEx>
         <w:trPr>
           <w:trHeight w:val="438"/>
         </w:trPr>
@@ -2066,12 +2368,14 @@
                 <w:rFonts w:ascii="Verdana" w:hAnsi="Verdana"/>
               </w:rPr>
             </w:pPr>
+            <w:proofErr w:type="spellStart"/>
             <w:r>
               <w:rPr>
                 <w:rFonts w:ascii="Verdana" w:hAnsi="Verdana"/>
               </w:rPr>
               <w:t>ChatMessage</w:t>
             </w:r>
+            <w:proofErr w:type="spellEnd"/>
           </w:p>
         </w:tc>
         <w:tc>
@@ -2097,12 +2401,14 @@
                 <w:rFonts w:ascii="Verdana" w:hAnsi="Verdana"/>
               </w:rPr>
             </w:pPr>
+            <w:proofErr w:type="spellStart"/>
             <w:r>
               <w:rPr>
                 <w:rFonts w:ascii="Verdana" w:hAnsi="Verdana"/>
               </w:rPr>
               <w:t>Stokic</w:t>
             </w:r>
+            <w:proofErr w:type="spellEnd"/>
           </w:p>
         </w:tc>
         <w:tc>
@@ -2137,12 +2443,6 @@
         </w:tc>
       </w:tr>
       <w:tr>
-        <w:tblPrEx>
-          <w:tblCellMar>
-            <w:top w:w="0" w:type="dxa"/>
-            <w:bottom w:w="0" w:type="dxa"/>
-          </w:tblCellMar>
-        </w:tblPrEx>
         <w:trPr>
           <w:trHeight w:val="438"/>
         </w:trPr>
@@ -2169,12 +2469,14 @@
                 <w:rFonts w:ascii="Verdana" w:hAnsi="Verdana"/>
               </w:rPr>
             </w:pPr>
+            <w:proofErr w:type="spellStart"/>
             <w:r>
               <w:rPr>
                 <w:rFonts w:ascii="Verdana" w:hAnsi="Verdana"/>
               </w:rPr>
               <w:t>TypeMessage</w:t>
             </w:r>
+            <w:proofErr w:type="spellEnd"/>
           </w:p>
         </w:tc>
         <w:tc>
@@ -2200,12 +2502,14 @@
                 <w:rFonts w:ascii="Verdana" w:hAnsi="Verdana"/>
               </w:rPr>
             </w:pPr>
+            <w:proofErr w:type="spellStart"/>
             <w:r>
               <w:rPr>
                 <w:rFonts w:ascii="Verdana" w:hAnsi="Verdana"/>
               </w:rPr>
               <w:t>Stokic</w:t>
             </w:r>
+            <w:proofErr w:type="spellEnd"/>
           </w:p>
         </w:tc>
         <w:tc>
@@ -2240,12 +2544,6 @@
         </w:tc>
       </w:tr>
       <w:tr>
-        <w:tblPrEx>
-          <w:tblCellMar>
-            <w:top w:w="0" w:type="dxa"/>
-            <w:bottom w:w="0" w:type="dxa"/>
-          </w:tblCellMar>
-        </w:tblPrEx>
         <w:trPr>
           <w:trHeight w:val="438"/>
         </w:trPr>
@@ -2273,12 +2571,14 @@
                 <w:rFonts w:ascii="Verdana" w:hAnsi="Verdana"/>
               </w:rPr>
             </w:pPr>
+            <w:proofErr w:type="spellStart"/>
             <w:r>
               <w:rPr>
                 <w:rFonts w:ascii="Verdana" w:hAnsi="Verdana"/>
               </w:rPr>
               <w:t>CapsedMessage</w:t>
             </w:r>
+            <w:proofErr w:type="spellEnd"/>
           </w:p>
         </w:tc>
         <w:tc>
@@ -2305,12 +2605,14 @@
                 <w:rFonts w:ascii="Verdana" w:hAnsi="Verdana"/>
               </w:rPr>
             </w:pPr>
+            <w:proofErr w:type="spellStart"/>
             <w:r>
               <w:rPr>
                 <w:rFonts w:ascii="Verdana" w:hAnsi="Verdana"/>
               </w:rPr>
               <w:t>Stokic</w:t>
             </w:r>
+            <w:proofErr w:type="spellEnd"/>
           </w:p>
         </w:tc>
         <w:tc>
@@ -2346,12 +2648,6 @@
         </w:tc>
       </w:tr>
       <w:tr>
-        <w:tblPrEx>
-          <w:tblCellMar>
-            <w:top w:w="0" w:type="dxa"/>
-            <w:bottom w:w="0" w:type="dxa"/>
-          </w:tblCellMar>
-        </w:tblPrEx>
         <w:trPr>
           <w:trHeight w:val="438"/>
         </w:trPr>
@@ -2379,12 +2675,14 @@
                 <w:rFonts w:ascii="Verdana" w:hAnsi="Verdana"/>
               </w:rPr>
             </w:pPr>
+            <w:proofErr w:type="spellStart"/>
             <w:r>
               <w:rPr>
                 <w:rFonts w:ascii="Verdana" w:hAnsi="Verdana"/>
               </w:rPr>
               <w:t>BadwordFilteredMessage</w:t>
             </w:r>
+            <w:proofErr w:type="spellEnd"/>
           </w:p>
         </w:tc>
         <w:tc>
@@ -2415,8 +2713,16 @@
               <w:rPr>
                 <w:rFonts w:ascii="Verdana" w:hAnsi="Verdana"/>
               </w:rPr>
-              <w:t>Taschner, Stokic</w:t>
-            </w:r>
+              <w:t xml:space="preserve">Taschner, </w:t>
+            </w:r>
+            <w:proofErr w:type="spellStart"/>
+            <w:r>
+              <w:rPr>
+                <w:rFonts w:ascii="Verdana" w:hAnsi="Verdana"/>
+              </w:rPr>
+              <w:t>Stokic</w:t>
+            </w:r>
+            <w:proofErr w:type="spellEnd"/>
           </w:p>
         </w:tc>
         <w:tc>
@@ -2442,16 +2748,16 @@
                 <w:rFonts w:ascii="Verdana" w:hAnsi="Verdana"/>
               </w:rPr>
             </w:pPr>
+            <w:r>
+              <w:rPr>
+                <w:rFonts w:ascii="Verdana" w:hAnsi="Verdana"/>
+              </w:rPr>
+              <w:t>20min</w:t>
+            </w:r>
           </w:p>
         </w:tc>
       </w:tr>
       <w:tr>
-        <w:tblPrEx>
-          <w:tblCellMar>
-            <w:top w:w="0" w:type="dxa"/>
-            <w:bottom w:w="0" w:type="dxa"/>
-          </w:tblCellMar>
-        </w:tblPrEx>
         <w:trPr>
           <w:trHeight w:val="438"/>
         </w:trPr>
@@ -2479,12 +2785,14 @@
                 <w:rFonts w:ascii="Verdana" w:hAnsi="Verdana"/>
               </w:rPr>
             </w:pPr>
+            <w:proofErr w:type="spellStart"/>
             <w:r>
               <w:rPr>
                 <w:rFonts w:ascii="Verdana" w:hAnsi="Verdana"/>
               </w:rPr>
               <w:t>EnterListener</w:t>
             </w:r>
+            <w:proofErr w:type="spellEnd"/>
           </w:p>
         </w:tc>
         <w:tc>
@@ -2542,16 +2850,16 @@
                 <w:rFonts w:ascii="Verdana" w:hAnsi="Verdana"/>
               </w:rPr>
             </w:pPr>
+            <w:r>
+              <w:rPr>
+                <w:rFonts w:ascii="Verdana" w:hAnsi="Verdana"/>
+              </w:rPr>
+              <w:t>5min</w:t>
+            </w:r>
           </w:p>
         </w:tc>
       </w:tr>
       <w:tr>
-        <w:tblPrEx>
-          <w:tblCellMar>
-            <w:top w:w="0" w:type="dxa"/>
-            <w:bottom w:w="0" w:type="dxa"/>
-          </w:tblCellMar>
-        </w:tblPrEx>
         <w:trPr>
           <w:trHeight w:val="438"/>
         </w:trPr>
@@ -2579,12 +2887,14 @@
                 <w:rFonts w:ascii="Verdana" w:hAnsi="Verdana"/>
               </w:rPr>
             </w:pPr>
+            <w:proofErr w:type="spellStart"/>
             <w:r>
               <w:rPr>
                 <w:rFonts w:ascii="Verdana" w:hAnsi="Verdana"/>
               </w:rPr>
               <w:t>GUIWindowListener</w:t>
             </w:r>
+            <w:proofErr w:type="spellEnd"/>
           </w:p>
         </w:tc>
         <w:tc>
@@ -2615,8 +2925,16 @@
               <w:rPr>
                 <w:rFonts w:ascii="Verdana" w:hAnsi="Verdana"/>
               </w:rPr>
-              <w:t>Taschner, Stokic</w:t>
-            </w:r>
+              <w:t xml:space="preserve">Taschner, </w:t>
+            </w:r>
+            <w:proofErr w:type="spellStart"/>
+            <w:r>
+              <w:rPr>
+                <w:rFonts w:ascii="Verdana" w:hAnsi="Verdana"/>
+              </w:rPr>
+              <w:t>Stokic</w:t>
+            </w:r>
+            <w:proofErr w:type="spellEnd"/>
           </w:p>
         </w:tc>
         <w:tc>
@@ -2642,16 +2960,16 @@
                 <w:rFonts w:ascii="Verdana" w:hAnsi="Verdana"/>
               </w:rPr>
             </w:pPr>
+            <w:r>
+              <w:rPr>
+                <w:rFonts w:ascii="Verdana" w:hAnsi="Verdana"/>
+              </w:rPr>
+              <w:t>5min</w:t>
+            </w:r>
           </w:p>
         </w:tc>
       </w:tr>
       <w:tr>
-        <w:tblPrEx>
-          <w:tblCellMar>
-            <w:top w:w="0" w:type="dxa"/>
-            <w:bottom w:w="0" w:type="dxa"/>
-          </w:tblCellMar>
-        </w:tblPrEx>
         <w:trPr>
           <w:trHeight w:val="438"/>
         </w:trPr>
@@ -2679,12 +2997,14 @@
                 <w:rFonts w:ascii="Verdana" w:hAnsi="Verdana"/>
               </w:rPr>
             </w:pPr>
+            <w:proofErr w:type="spellStart"/>
             <w:r>
               <w:rPr>
                 <w:rFonts w:ascii="Verdana" w:hAnsi="Verdana"/>
               </w:rPr>
               <w:t>MultiCastChatMenu</w:t>
             </w:r>
+            <w:proofErr w:type="spellEnd"/>
           </w:p>
         </w:tc>
         <w:tc>
@@ -2715,8 +3035,16 @@
               <w:rPr>
                 <w:rFonts w:ascii="Verdana" w:hAnsi="Verdana"/>
               </w:rPr>
-              <w:t>Taschner, Stokic</w:t>
-            </w:r>
+              <w:t xml:space="preserve">Taschner, </w:t>
+            </w:r>
+            <w:proofErr w:type="spellStart"/>
+            <w:r>
+              <w:rPr>
+                <w:rFonts w:ascii="Verdana" w:hAnsi="Verdana"/>
+              </w:rPr>
+              <w:t>Stokic</w:t>
+            </w:r>
+            <w:proofErr w:type="spellEnd"/>
           </w:p>
         </w:tc>
         <w:tc>
@@ -2742,16 +3070,16 @@
                 <w:rFonts w:ascii="Verdana" w:hAnsi="Verdana"/>
               </w:rPr>
             </w:pPr>
+            <w:r>
+              <w:rPr>
+                <w:rFonts w:ascii="Verdana" w:hAnsi="Verdana"/>
+              </w:rPr>
+              <w:t>5h</w:t>
+            </w:r>
           </w:p>
         </w:tc>
       </w:tr>
       <w:tr>
-        <w:tblPrEx>
-          <w:tblCellMar>
-            <w:top w:w="0" w:type="dxa"/>
-            <w:bottom w:w="0" w:type="dxa"/>
-          </w:tblCellMar>
-        </w:tblPrEx>
         <w:trPr>
           <w:trHeight w:val="438"/>
         </w:trPr>
@@ -2779,12 +3107,14 @@
                 <w:rFonts w:ascii="Verdana" w:hAnsi="Verdana"/>
               </w:rPr>
             </w:pPr>
+            <w:proofErr w:type="spellStart"/>
             <w:r>
               <w:rPr>
                 <w:rFonts w:ascii="Verdana" w:hAnsi="Verdana"/>
               </w:rPr>
               <w:t>MultiCastChatClient</w:t>
             </w:r>
+            <w:proofErr w:type="spellEnd"/>
           </w:p>
         </w:tc>
         <w:tc>
@@ -2815,8 +3145,16 @@
               <w:rPr>
                 <w:rFonts w:ascii="Verdana" w:hAnsi="Verdana"/>
               </w:rPr>
-              <w:t>Taschner, Stokic</w:t>
-            </w:r>
+              <w:t xml:space="preserve">Taschner, </w:t>
+            </w:r>
+            <w:proofErr w:type="spellStart"/>
+            <w:r>
+              <w:rPr>
+                <w:rFonts w:ascii="Verdana" w:hAnsi="Verdana"/>
+              </w:rPr>
+              <w:t>Stokic</w:t>
+            </w:r>
+            <w:proofErr w:type="spellEnd"/>
           </w:p>
         </w:tc>
         <w:tc>
@@ -2842,16 +3180,16 @@
                 <w:rFonts w:ascii="Verdana" w:hAnsi="Verdana"/>
               </w:rPr>
             </w:pPr>
+            <w:r>
+              <w:rPr>
+                <w:rFonts w:ascii="Verdana" w:hAnsi="Verdana"/>
+              </w:rPr>
+              <w:t>5h</w:t>
+            </w:r>
           </w:p>
         </w:tc>
       </w:tr>
       <w:tr>
-        <w:tblPrEx>
-          <w:tblCellMar>
-            <w:top w:w="0" w:type="dxa"/>
-            <w:bottom w:w="0" w:type="dxa"/>
-          </w:tblCellMar>
-        </w:tblPrEx>
         <w:trPr>
           <w:trHeight w:val="438"/>
         </w:trPr>
@@ -2942,16 +3280,16 @@
                 <w:rFonts w:ascii="Verdana" w:hAnsi="Verdana"/>
               </w:rPr>
             </w:pPr>
+            <w:r>
+              <w:rPr>
+                <w:rFonts w:ascii="Verdana" w:hAnsi="Verdana"/>
+              </w:rPr>
+              <w:t>1min</w:t>
+            </w:r>
           </w:p>
         </w:tc>
       </w:tr>
       <w:tr>
-        <w:tblPrEx>
-          <w:tblCellMar>
-            <w:top w:w="0" w:type="dxa"/>
-            <w:bottom w:w="0" w:type="dxa"/>
-          </w:tblCellMar>
-        </w:tblPrEx>
         <w:trPr>
           <w:trHeight w:val="438"/>
         </w:trPr>
@@ -2979,12 +3317,14 @@
                 <w:rFonts w:ascii="Verdana" w:hAnsi="Verdana"/>
               </w:rPr>
             </w:pPr>
+            <w:proofErr w:type="spellStart"/>
             <w:r>
               <w:rPr>
                 <w:rFonts w:ascii="Verdana" w:hAnsi="Verdana"/>
               </w:rPr>
               <w:t>ChatTest</w:t>
             </w:r>
+            <w:proofErr w:type="spellEnd"/>
           </w:p>
         </w:tc>
         <w:tc>
@@ -3042,16 +3382,16 @@
                 <w:rFonts w:ascii="Verdana" w:hAnsi="Verdana"/>
               </w:rPr>
             </w:pPr>
+            <w:r>
+              <w:rPr>
+                <w:rFonts w:ascii="Verdana" w:hAnsi="Verdana"/>
+              </w:rPr>
+              <w:t>5h</w:t>
+            </w:r>
           </w:p>
         </w:tc>
       </w:tr>
       <w:tr>
-        <w:tblPrEx>
-          <w:tblCellMar>
-            <w:top w:w="0" w:type="dxa"/>
-            <w:bottom w:w="0" w:type="dxa"/>
-          </w:tblCellMar>
-        </w:tblPrEx>
         <w:trPr>
           <w:trHeight w:val="438"/>
         </w:trPr>
@@ -3111,6 +3451,20 @@
                 <w:rFonts w:ascii="Verdana" w:hAnsi="Verdana"/>
               </w:rPr>
             </w:pPr>
+            <w:proofErr w:type="spellStart"/>
+            <w:r>
+              <w:rPr>
+                <w:rFonts w:ascii="Verdana" w:hAnsi="Verdana"/>
+              </w:rPr>
+              <w:t>Stokic</w:t>
+            </w:r>
+            <w:proofErr w:type="spellEnd"/>
+            <w:r>
+              <w:rPr>
+                <w:rFonts w:ascii="Verdana" w:hAnsi="Verdana"/>
+              </w:rPr>
+              <w:t>, Taschner</w:t>
+            </w:r>
           </w:p>
         </w:tc>
         <w:tc>
@@ -3136,6 +3490,12 @@
                 <w:rFonts w:ascii="Verdana" w:hAnsi="Verdana"/>
               </w:rPr>
             </w:pPr>
+            <w:r>
+              <w:rPr>
+                <w:rFonts w:ascii="Verdana" w:hAnsi="Verdana"/>
+              </w:rPr>
+              <w:t>5min</w:t>
+            </w:r>
           </w:p>
         </w:tc>
       </w:tr>
@@ -3168,12 +3528,11 @@
         </w:rPr>
       </w:pPr>
       <w:bookmarkStart w:id="8" w:name="_Toc372829835"/>
-      <w:bookmarkStart w:id="9" w:name="_Toc404424853"/>
-      <w:r>
-        <w:rPr>
-          <w:rFonts w:ascii="Verdana" w:hAnsi="Verdana"/>
-        </w:rPr>
-        <w:lastRenderedPageBreak/>
+      <w:bookmarkStart w:id="9" w:name="_Toc404430763"/>
+      <w:r>
+        <w:rPr>
+          <w:rFonts w:ascii="Verdana" w:hAnsi="Verdana"/>
+        </w:rPr>
         <w:t>Arbeitsdurchführung:</w:t>
       </w:r>
       <w:bookmarkEnd w:id="8"/>
@@ -3222,7 +3581,39 @@
         <w:rPr>
           <w:rFonts w:ascii="Verdana" w:hAnsi="Verdana"/>
         </w:rPr>
-        <w:t>Das richtige Anwenden des Decorator -und Singletons-Pattern.</w:t>
+        <w:t xml:space="preserve">Das </w:t>
+      </w:r>
+      <w:r>
+        <w:rPr>
+          <w:rFonts w:ascii="Verdana" w:hAnsi="Verdana"/>
+        </w:rPr>
+        <w:t xml:space="preserve">richtige Anwenden des </w:t>
+      </w:r>
+      <w:proofErr w:type="spellStart"/>
+      <w:r>
+        <w:rPr>
+          <w:rFonts w:ascii="Verdana" w:hAnsi="Verdana"/>
+        </w:rPr>
+        <w:t>Decorator</w:t>
+      </w:r>
+      <w:proofErr w:type="spellEnd"/>
+      <w:r>
+        <w:rPr>
+          <w:rFonts w:ascii="Verdana" w:hAnsi="Verdana"/>
+        </w:rPr>
+        <w:t>-</w:t>
+      </w:r>
+      <w:r>
+        <w:rPr>
+          <w:rFonts w:ascii="Verdana" w:hAnsi="Verdana"/>
+        </w:rPr>
+        <w:t xml:space="preserve"> und Singleton</w:t>
+      </w:r>
+      <w:r>
+        <w:rPr>
+          <w:rFonts w:ascii="Verdana" w:hAnsi="Verdana"/>
+        </w:rPr>
+        <w:t>-Pattern.</w:t>
       </w:r>
     </w:p>
     <w:p>
@@ -3241,13 +3632,41 @@
         <w:rPr>
           <w:rFonts w:ascii="Verdana" w:hAnsi="Verdana"/>
         </w:rPr>
-        <w:t xml:space="preserve">Implementierung des ChatListeners und </w:t>
-      </w:r>
-      <w:r>
-        <w:rPr>
-          <w:rFonts w:ascii="Verdana" w:hAnsi="Verdana"/>
-        </w:rPr>
-        <w:t>des MulticastChats.</w:t>
+        <w:t xml:space="preserve">Implementierung des </w:t>
+      </w:r>
+      <w:proofErr w:type="spellStart"/>
+      <w:r>
+        <w:rPr>
+          <w:rFonts w:ascii="Verdana" w:hAnsi="Verdana"/>
+        </w:rPr>
+        <w:t>ChatListeners</w:t>
+      </w:r>
+      <w:proofErr w:type="spellEnd"/>
+      <w:r>
+        <w:rPr>
+          <w:rFonts w:ascii="Verdana" w:hAnsi="Verdana"/>
+        </w:rPr>
+        <w:t xml:space="preserve"> und </w:t>
+      </w:r>
+      <w:r>
+        <w:rPr>
+          <w:rFonts w:ascii="Verdana" w:hAnsi="Verdana"/>
+        </w:rPr>
+        <w:t xml:space="preserve">des </w:t>
+      </w:r>
+      <w:proofErr w:type="spellStart"/>
+      <w:r>
+        <w:rPr>
+          <w:rFonts w:ascii="Verdana" w:hAnsi="Verdana"/>
+        </w:rPr>
+        <w:t>MulticastChats</w:t>
+      </w:r>
+      <w:proofErr w:type="spellEnd"/>
+      <w:r>
+        <w:rPr>
+          <w:rFonts w:ascii="Verdana" w:hAnsi="Verdana"/>
+        </w:rPr>
+        <w:t>.</w:t>
       </w:r>
     </w:p>
     <w:p>
@@ -3315,7 +3734,57 @@
         <w:rPr>
           <w:rFonts w:ascii="Verdana" w:hAnsi="Verdana"/>
         </w:rPr>
-        <w:t>Es gab Schwierigkeiten bzw. Denkfehler, als wir die Empfangenen Nachrichten erhalten haben, diese in der Textarea auszugeben. Am Anfang war es etwas schwer da es nicht wirklich entkoppelt war, aber durch die Hilfe des Singleton-Patterns konnten wir unser Problem lösen.</w:t>
+        <w:t xml:space="preserve">Es gab Schwierigkeiten bzw. Denkfehler, </w:t>
+      </w:r>
+      <w:r>
+        <w:rPr>
+          <w:rFonts w:ascii="Verdana" w:hAnsi="Verdana"/>
+        </w:rPr>
+        <w:t>die empfangenen Nachrichten in</w:t>
+      </w:r>
+      <w:r>
+        <w:rPr>
+          <w:rFonts w:ascii="Verdana" w:hAnsi="Verdana"/>
+        </w:rPr>
+        <w:t xml:space="preserve"> der </w:t>
+      </w:r>
+      <w:proofErr w:type="spellStart"/>
+      <w:r>
+        <w:rPr>
+          <w:rFonts w:ascii="Verdana" w:hAnsi="Verdana"/>
+        </w:rPr>
+        <w:t>Textarea</w:t>
+      </w:r>
+      <w:proofErr w:type="spellEnd"/>
+      <w:r>
+        <w:rPr>
+          <w:rFonts w:ascii="Verdana" w:hAnsi="Verdana"/>
+        </w:rPr>
+        <w:t xml:space="preserve"> auszugeben. </w:t>
+      </w:r>
+      <w:r>
+        <w:rPr>
+          <w:rFonts w:ascii="Verdana" w:hAnsi="Verdana"/>
+        </w:rPr>
+        <w:t>Am Anfang gab es aufgrund der fehlenden Kopplung noch Schwierigkeiten</w:t>
+      </w:r>
+      <w:r>
+        <w:rPr>
+          <w:rFonts w:ascii="Verdana" w:hAnsi="Verdana"/>
+        </w:rPr>
+        <w:t xml:space="preserve">, durch die Hilfe des Singleton-Patterns konnten wir </w:t>
+      </w:r>
+      <w:r>
+        <w:rPr>
+          <w:rFonts w:ascii="Verdana" w:hAnsi="Verdana"/>
+        </w:rPr>
+        <w:t xml:space="preserve">jedoch </w:t>
+      </w:r>
+      <w:r>
+        <w:rPr>
+          <w:rFonts w:ascii="Verdana" w:hAnsi="Verdana"/>
+        </w:rPr>
+        <w:t>unser Problem lösen.</w:t>
       </w:r>
     </w:p>
     <w:p>
@@ -3344,7 +3813,71 @@
         <w:rPr>
           <w:rFonts w:ascii="Verdana" w:hAnsi="Verdana"/>
         </w:rPr>
-        <w:t>Das closen eines MulticastSockets führte immer zu einem Fehler weshalb wir deshalb socket.close() auskommentiert haben und nicht verwenden.</w:t>
+        <w:t xml:space="preserve">Das </w:t>
+      </w:r>
+      <w:r>
+        <w:rPr>
+          <w:rFonts w:ascii="Verdana" w:hAnsi="Verdana"/>
+        </w:rPr>
+        <w:t>Schließen</w:t>
+      </w:r>
+      <w:r>
+        <w:rPr>
+          <w:rFonts w:ascii="Verdana" w:hAnsi="Verdana"/>
+        </w:rPr>
+        <w:t xml:space="preserve"> eines </w:t>
+      </w:r>
+      <w:proofErr w:type="spellStart"/>
+      <w:r>
+        <w:rPr>
+          <w:rFonts w:ascii="Verdana" w:hAnsi="Verdana"/>
+        </w:rPr>
+        <w:t>MulticastSockets</w:t>
+      </w:r>
+      <w:proofErr w:type="spellEnd"/>
+      <w:r>
+        <w:rPr>
+          <w:rFonts w:ascii="Verdana" w:hAnsi="Verdana"/>
+        </w:rPr>
+        <w:t xml:space="preserve"> führte immer zu einem Fehler</w:t>
+      </w:r>
+      <w:r>
+        <w:rPr>
+          <w:rFonts w:ascii="Verdana" w:hAnsi="Verdana"/>
+        </w:rPr>
+        <w:t>,</w:t>
+      </w:r>
+      <w:r>
+        <w:rPr>
+          <w:rFonts w:ascii="Verdana" w:hAnsi="Verdana"/>
+        </w:rPr>
+        <w:t xml:space="preserve"> weshalb wir </w:t>
+      </w:r>
+      <w:proofErr w:type="spellStart"/>
+      <w:r>
+        <w:rPr>
+          <w:rFonts w:ascii="Verdana" w:hAnsi="Verdana"/>
+        </w:rPr>
+        <w:t>socket.close</w:t>
+      </w:r>
+      <w:proofErr w:type="spellEnd"/>
+      <w:r>
+        <w:rPr>
+          <w:rFonts w:ascii="Verdana" w:hAnsi="Verdana"/>
+        </w:rPr>
+        <w:t xml:space="preserve">() auskommentiert </w:t>
+      </w:r>
+      <w:r>
+        <w:rPr>
+          <w:rFonts w:ascii="Verdana" w:hAnsi="Verdana"/>
+        </w:rPr>
+        <w:t>und nicht verwendet haben</w:t>
+      </w:r>
+      <w:r>
+        <w:rPr>
+          <w:rFonts w:ascii="Verdana" w:hAnsi="Verdana"/>
+        </w:rPr>
+        <w:t>.</w:t>
       </w:r>
     </w:p>
     <w:p>
@@ -3372,7 +3905,171 @@
         <w:rPr>
           <w:rFonts w:ascii="Verdana" w:hAnsi="Verdana"/>
         </w:rPr>
-        <w:t>Wir haben uns lange Gedanken darüber gemacht wie wir das Decorator-Pattern und wo verwenden. Am Ende haben wir uns entschieden das wir ein Message-Objekt machen(abstrakt) und davon aus, normale Messages, Capslocked und Badwordfiltered Messages, haben. Das Decorator-Pattern konnte hier sehr gut angewandt werden.</w:t>
+        <w:t>Wir haben uns</w:t>
+      </w:r>
+      <w:r>
+        <w:rPr>
+          <w:rFonts w:ascii="Verdana" w:hAnsi="Verdana"/>
+        </w:rPr>
+        <w:t xml:space="preserve"> lange Gedanken darüber gemacht, </w:t>
+      </w:r>
+      <w:r>
+        <w:rPr>
+          <w:rFonts w:ascii="Verdana" w:hAnsi="Verdana"/>
+        </w:rPr>
+        <w:t xml:space="preserve">wie wir das </w:t>
+      </w:r>
+      <w:proofErr w:type="spellStart"/>
+      <w:r>
+        <w:rPr>
+          <w:rFonts w:ascii="Verdana" w:hAnsi="Verdana"/>
+        </w:rPr>
+        <w:t>Decorator</w:t>
+      </w:r>
+      <w:proofErr w:type="spellEnd"/>
+      <w:r>
+        <w:rPr>
+          <w:rFonts w:ascii="Verdana" w:hAnsi="Verdana"/>
+        </w:rPr>
+        <w:t xml:space="preserve">-Pattern wo </w:t>
+      </w:r>
+      <w:r>
+        <w:rPr>
+          <w:rFonts w:ascii="Verdana" w:hAnsi="Verdana"/>
+        </w:rPr>
+        <w:t>anwenden könnten</w:t>
+      </w:r>
+      <w:r>
+        <w:rPr>
+          <w:rFonts w:ascii="Verdana" w:hAnsi="Verdana"/>
+        </w:rPr>
+        <w:t xml:space="preserve">. </w:t>
+      </w:r>
+      <w:r>
+        <w:rPr>
+          <w:rFonts w:ascii="Verdana" w:hAnsi="Verdana"/>
+        </w:rPr>
+        <w:t>Schlussendlich</w:t>
+      </w:r>
+      <w:r>
+        <w:rPr>
+          <w:rFonts w:ascii="Verdana" w:hAnsi="Verdana"/>
+        </w:rPr>
+        <w:t xml:space="preserve"> haben wir uns entschieden</w:t>
+      </w:r>
+      <w:r>
+        <w:rPr>
+          <w:rFonts w:ascii="Verdana" w:hAnsi="Verdana"/>
+        </w:rPr>
+        <w:t>,</w:t>
+      </w:r>
+      <w:r>
+        <w:rPr>
+          <w:rFonts w:ascii="Verdana" w:hAnsi="Verdana"/>
+        </w:rPr>
+        <w:t xml:space="preserve"> das</w:t>
+      </w:r>
+      <w:r>
+        <w:rPr>
+          <w:rFonts w:ascii="Verdana" w:hAnsi="Verdana"/>
+        </w:rPr>
+        <w:t>s</w:t>
+      </w:r>
+      <w:r>
+        <w:rPr>
+          <w:rFonts w:ascii="Verdana" w:hAnsi="Verdana"/>
+        </w:rPr>
+        <w:t xml:space="preserve"> wir ein </w:t>
+      </w:r>
+      <w:r>
+        <w:rPr>
+          <w:rFonts w:ascii="Verdana" w:hAnsi="Verdana"/>
+        </w:rPr>
+        <w:t xml:space="preserve">abstraktes </w:t>
+      </w:r>
+      <w:r>
+        <w:rPr>
+          <w:rFonts w:ascii="Verdana" w:hAnsi="Verdana"/>
+        </w:rPr>
+        <w:t xml:space="preserve">Message-Objekt </w:t>
+      </w:r>
+      <w:r>
+        <w:rPr>
+          <w:rFonts w:ascii="Verdana" w:hAnsi="Verdana"/>
+        </w:rPr>
+        <w:t>erstellen</w:t>
+      </w:r>
+      <w:r>
+        <w:rPr>
+          <w:rFonts w:ascii="Verdana" w:hAnsi="Verdana"/>
+        </w:rPr>
+        <w:t xml:space="preserve"> und </w:t>
+      </w:r>
+      <w:r>
+        <w:rPr>
+          <w:rFonts w:ascii="Verdana" w:hAnsi="Verdana"/>
+        </w:rPr>
+        <w:t>in Folge dessen</w:t>
+      </w:r>
+      <w:r>
+        <w:rPr>
+          <w:rFonts w:ascii="Verdana" w:hAnsi="Verdana"/>
+        </w:rPr>
+        <w:t xml:space="preserve"> normale Messages, </w:t>
+      </w:r>
+      <w:proofErr w:type="spellStart"/>
+      <w:r>
+        <w:rPr>
+          <w:rFonts w:ascii="Verdana" w:hAnsi="Verdana"/>
+        </w:rPr>
+        <w:t>Capslock</w:t>
+      </w:r>
+      <w:r>
+        <w:rPr>
+          <w:rFonts w:ascii="Verdana" w:hAnsi="Verdana"/>
+        </w:rPr>
+        <w:t>ed</w:t>
+      </w:r>
+      <w:proofErr w:type="spellEnd"/>
+      <w:r>
+        <w:rPr>
+          <w:rFonts w:ascii="Verdana" w:hAnsi="Verdana"/>
+        </w:rPr>
+        <w:t xml:space="preserve"> und </w:t>
+      </w:r>
+      <w:proofErr w:type="spellStart"/>
+      <w:r>
+        <w:rPr>
+          <w:rFonts w:ascii="Verdana" w:hAnsi="Verdana"/>
+        </w:rPr>
+        <w:t>Badwordfiltered</w:t>
+      </w:r>
+      <w:proofErr w:type="spellEnd"/>
+      <w:r>
+        <w:rPr>
+          <w:rFonts w:ascii="Verdana" w:hAnsi="Verdana"/>
+        </w:rPr>
+        <w:t xml:space="preserve"> Messages</w:t>
+      </w:r>
+      <w:r>
+        <w:rPr>
+          <w:rFonts w:ascii="Verdana" w:hAnsi="Verdana"/>
+        </w:rPr>
+        <w:t xml:space="preserve"> haben. Das </w:t>
+      </w:r>
+      <w:proofErr w:type="spellStart"/>
+      <w:r>
+        <w:rPr>
+          <w:rFonts w:ascii="Verdana" w:hAnsi="Verdana"/>
+        </w:rPr>
+        <w:t>Decorator</w:t>
+      </w:r>
+      <w:proofErr w:type="spellEnd"/>
+      <w:r>
+        <w:rPr>
+          <w:rFonts w:ascii="Verdana" w:hAnsi="Verdana"/>
+        </w:rPr>
+        <w:t>-Pattern konnte hier sehr gut angewandt werden.</w:t>
       </w:r>
     </w:p>
     <w:p>
@@ -3389,12 +4086,11 @@
         <w:br w:type="page"/>
       </w:r>
       <w:bookmarkStart w:id="10" w:name="_Toc372829836"/>
-      <w:bookmarkStart w:id="11" w:name="_Toc404424854"/>
-      <w:r>
-        <w:rPr>
-          <w:rFonts w:ascii="Verdana" w:hAnsi="Verdana"/>
-        </w:rPr>
-        <w:lastRenderedPageBreak/>
+      <w:bookmarkStart w:id="11" w:name="_Toc404430764"/>
+      <w:r>
+        <w:rPr>
+          <w:rFonts w:ascii="Verdana" w:hAnsi="Verdana"/>
+        </w:rPr>
         <w:t>Testdurchläufe:</w:t>
       </w:r>
       <w:bookmarkEnd w:id="10"/>
@@ -3417,39 +4113,155 @@
         <w:rPr>
           <w:rFonts w:ascii="Verdana" w:hAnsi="Verdana"/>
         </w:rPr>
-        <w:t>Tests konnten wir mithilfe von JUnit durchführen.</w:t>
-      </w:r>
-    </w:p>
-    <w:p>
-      <w:pPr>
-        <w:rPr>
-          <w:rFonts w:ascii="Verdana" w:hAnsi="Verdana"/>
-        </w:rPr>
-      </w:pPr>
-      <w:r>
-        <w:rPr>
-          <w:rFonts w:ascii="Verdana" w:hAnsi="Verdana"/>
-        </w:rPr>
-        <w:t>Die Test-Coverage</w:t>
-      </w:r>
-      <w:r>
-        <w:rPr>
-          <w:rFonts w:ascii="Verdana" w:hAnsi="Verdana"/>
-        </w:rPr>
-        <w:t xml:space="preserve"> wurde insgesamt zu 71,4% abgedeckt.</w:t>
-      </w:r>
-    </w:p>
-    <w:p>
-      <w:pPr>
-        <w:rPr>
-          <w:rFonts w:ascii="Verdana" w:hAnsi="Verdana"/>
-        </w:rPr>
-      </w:pPr>
-      <w:r>
-        <w:rPr>
-          <w:rFonts w:ascii="Verdana" w:hAnsi="Verdana"/>
-        </w:rPr>
-        <w:t>Da wir noch keine GUI-Tests im Unterricht vorgenommen haben, wurden GUI-Tests ausgelassen was somit führte das im gui-package nur 44,5% der Test-Coverage abgedeckt. Das chat-package konnte zu 81,6% abgedeckt werden und das testing-package selbst, zu 97,2%.</w:t>
+        <w:t xml:space="preserve">Tests konnten wir mithilfe von </w:t>
+      </w:r>
+      <w:proofErr w:type="spellStart"/>
+      <w:r>
+        <w:rPr>
+          <w:rFonts w:ascii="Verdana" w:hAnsi="Verdana"/>
+        </w:rPr>
+        <w:t>JUnit</w:t>
+      </w:r>
+      <w:proofErr w:type="spellEnd"/>
+      <w:r>
+        <w:rPr>
+          <w:rFonts w:ascii="Verdana" w:hAnsi="Verdana"/>
+        </w:rPr>
+        <w:t xml:space="preserve"> durchführen.</w:t>
+      </w:r>
+    </w:p>
+    <w:p>
+      <w:pPr>
+        <w:rPr>
+          <w:rFonts w:ascii="Verdana" w:hAnsi="Verdana"/>
+        </w:rPr>
+      </w:pPr>
+      <w:proofErr w:type="gramStart"/>
+      <w:r>
+        <w:rPr>
+          <w:rFonts w:ascii="Verdana" w:hAnsi="Verdana"/>
+        </w:rPr>
+        <w:t>Die</w:t>
+      </w:r>
+      <w:proofErr w:type="gramEnd"/>
+      <w:r>
+        <w:rPr>
+          <w:rFonts w:ascii="Verdana" w:hAnsi="Verdana"/>
+        </w:rPr>
+        <w:t xml:space="preserve"> Test-</w:t>
+      </w:r>
+      <w:proofErr w:type="spellStart"/>
+      <w:r>
+        <w:rPr>
+          <w:rFonts w:ascii="Verdana" w:hAnsi="Verdana"/>
+        </w:rPr>
+        <w:t>Coverage</w:t>
+      </w:r>
+      <w:proofErr w:type="spellEnd"/>
+      <w:r>
+        <w:rPr>
+          <w:rFonts w:ascii="Verdana" w:hAnsi="Verdana"/>
+        </w:rPr>
+        <w:t xml:space="preserve"> </w:t>
+      </w:r>
+      <w:r>
+        <w:rPr>
+          <w:rFonts w:ascii="Verdana" w:hAnsi="Verdana"/>
+        </w:rPr>
+        <w:t>beträgt insgesamt 71,4%.</w:t>
+      </w:r>
+    </w:p>
+    <w:p>
+      <w:pPr>
+        <w:rPr>
+          <w:rFonts w:ascii="Verdana" w:hAnsi="Verdana"/>
+        </w:rPr>
+      </w:pPr>
+      <w:r>
+        <w:rPr>
+          <w:rFonts w:ascii="Verdana" w:hAnsi="Verdana"/>
+        </w:rPr>
+        <w:t xml:space="preserve">Da wir noch keine GUI-Tests im Unterricht vorgenommen haben, wurden GUI-Tests ausgelassen was somit </w:t>
+      </w:r>
+      <w:r>
+        <w:rPr>
+          <w:rFonts w:ascii="Verdana" w:hAnsi="Verdana"/>
+        </w:rPr>
+        <w:t xml:space="preserve">zu einer </w:t>
+      </w:r>
+      <w:proofErr w:type="spellStart"/>
+      <w:r>
+        <w:rPr>
+          <w:rFonts w:ascii="Verdana" w:hAnsi="Verdana"/>
+        </w:rPr>
+        <w:t>Coverage</w:t>
+      </w:r>
+      <w:proofErr w:type="spellEnd"/>
+      <w:r>
+        <w:rPr>
+          <w:rFonts w:ascii="Verdana" w:hAnsi="Verdana"/>
+        </w:rPr>
+        <w:t xml:space="preserve"> von 44,5% </w:t>
+      </w:r>
+      <w:r>
+        <w:rPr>
+          <w:rFonts w:ascii="Verdana" w:hAnsi="Verdana"/>
+        </w:rPr>
+        <w:t xml:space="preserve">im </w:t>
+      </w:r>
+      <w:proofErr w:type="spellStart"/>
+      <w:r>
+        <w:rPr>
+          <w:rFonts w:ascii="Verdana" w:hAnsi="Verdana"/>
+        </w:rPr>
+        <w:t>gui-package</w:t>
+      </w:r>
+      <w:proofErr w:type="spellEnd"/>
+      <w:r>
+        <w:rPr>
+          <w:rFonts w:ascii="Verdana" w:hAnsi="Verdana"/>
+        </w:rPr>
+        <w:t xml:space="preserve"> </w:t>
+      </w:r>
+      <w:r>
+        <w:rPr>
+          <w:rFonts w:ascii="Verdana" w:hAnsi="Verdana"/>
+        </w:rPr>
+        <w:t>führte</w:t>
+      </w:r>
+      <w:r>
+        <w:rPr>
+          <w:rFonts w:ascii="Verdana" w:hAnsi="Verdana"/>
+        </w:rPr>
+        <w:t>. Das chat-</w:t>
+      </w:r>
+      <w:proofErr w:type="spellStart"/>
+      <w:r>
+        <w:rPr>
+          <w:rFonts w:ascii="Verdana" w:hAnsi="Verdana"/>
+        </w:rPr>
+        <w:t>package</w:t>
+      </w:r>
+      <w:proofErr w:type="spellEnd"/>
+      <w:r>
+        <w:rPr>
+          <w:rFonts w:ascii="Verdana" w:hAnsi="Verdana"/>
+        </w:rPr>
+        <w:t xml:space="preserve"> konnte zu 81,6% abgedeckt werden und das </w:t>
+      </w:r>
+      <w:proofErr w:type="spellStart"/>
+      <w:r>
+        <w:rPr>
+          <w:rFonts w:ascii="Verdana" w:hAnsi="Verdana"/>
+        </w:rPr>
+        <w:t>testing-package</w:t>
+      </w:r>
+      <w:proofErr w:type="spellEnd"/>
+      <w:r>
+        <w:rPr>
+          <w:rFonts w:ascii="Verdana" w:hAnsi="Verdana"/>
+        </w:rPr>
+        <w:t xml:space="preserve"> selbst, zu 97,2%.</w:t>
       </w:r>
     </w:p>
     <w:p>
@@ -3492,7 +4304,7 @@
                     <pic:cNvPicPr/>
                   </pic:nvPicPr>
                   <pic:blipFill>
-                    <a:blip r:embed="rId10"/>
+                    <a:blip r:embed="rId15"/>
                     <a:stretch>
                       <a:fillRect/>
                     </a:stretch>
@@ -3533,7 +4345,7 @@
                     <pic:cNvPicPr/>
                   </pic:nvPicPr>
                   <pic:blipFill>
-                    <a:blip r:embed="rId11"/>
+                    <a:blip r:embed="rId16"/>
                     <a:stretch>
                       <a:fillRect/>
                     </a:stretch>
@@ -3567,12 +4379,11 @@
           <w:rFonts w:ascii="Verdana" w:hAnsi="Verdana"/>
         </w:rPr>
       </w:pPr>
-      <w:bookmarkStart w:id="12" w:name="_Toc404424855"/>
-      <w:r>
-        <w:rPr>
-          <w:rFonts w:ascii="Verdana" w:hAnsi="Verdana"/>
-        </w:rPr>
-        <w:lastRenderedPageBreak/>
+      <w:bookmarkStart w:id="12" w:name="_Toc404430765"/>
+      <w:r>
+        <w:rPr>
+          <w:rFonts w:ascii="Verdana" w:hAnsi="Verdana"/>
+        </w:rPr>
         <w:t>Quellenangaben:</w:t>
       </w:r>
       <w:bookmarkEnd w:id="12"/>
@@ -3590,7 +4401,7 @@
           <w:rFonts w:ascii="Verdana" w:hAnsi="Verdana"/>
         </w:rPr>
       </w:pPr>
-      <w:hyperlink r:id="rId12" w:history="1">
+      <w:hyperlink r:id="rId17" w:history="1">
         <w:r>
           <w:rPr>
             <w:rStyle w:val="Hyperlink"/>
@@ -3606,7 +4417,7 @@
           <w:rFonts w:ascii="Verdana" w:hAnsi="Verdana"/>
         </w:rPr>
       </w:pPr>
-      <w:hyperlink r:id="rId13" w:history="1">
+      <w:hyperlink r:id="rId18" w:history="1">
         <w:r>
           <w:rPr>
             <w:rStyle w:val="Hyperlink"/>
@@ -3622,7 +4433,7 @@
           <w:rFonts w:ascii="Verdana" w:hAnsi="Verdana"/>
         </w:rPr>
       </w:pPr>
-      <w:hyperlink r:id="rId14" w:history="1">
+      <w:hyperlink r:id="rId19" w:history="1">
         <w:r>
           <w:rPr>
             <w:rStyle w:val="Hyperlink"/>
@@ -3638,7 +4449,7 @@
           <w:rFonts w:ascii="Verdana" w:hAnsi="Verdana"/>
         </w:rPr>
       </w:pPr>
-      <w:hyperlink r:id="rId15" w:history="1">
+      <w:hyperlink r:id="rId20" w:history="1">
         <w:r>
           <w:rPr>
             <w:rStyle w:val="Hyperlink"/>
@@ -3654,7 +4465,7 @@
           <w:rFonts w:ascii="Verdana" w:hAnsi="Verdana"/>
         </w:rPr>
       </w:pPr>
-      <w:hyperlink r:id="rId16" w:history="1">
+      <w:hyperlink r:id="rId21" w:history="1">
         <w:r>
           <w:rPr>
             <w:rStyle w:val="Hyperlink"/>
@@ -3670,7 +4481,7 @@
           <w:rFonts w:ascii="Verdana" w:hAnsi="Verdana"/>
         </w:rPr>
       </w:pPr>
-      <w:hyperlink r:id="rId17" w:history="1">
+      <w:hyperlink r:id="rId22" w:history="1">
         <w:r>
           <w:rPr>
             <w:rStyle w:val="Hyperlink"/>
@@ -3688,7 +4499,7 @@
       </w:pPr>
     </w:p>
     <w:sectPr>
-      <w:footerReference w:type="default" r:id="rId18"/>
+      <w:footerReference w:type="default" r:id="rId23"/>
       <w:pgSz w:w="11906" w:h="16838"/>
       <w:pgMar w:top="720" w:right="720" w:bottom="720" w:left="720" w:header="708" w:footer="708" w:gutter="0"/>
       <w:pgNumType w:start="0"/>
@@ -3701,7 +4512,7 @@
 </file>
 
 <file path=word/endnotes.xml><?xml version="1.0" encoding="utf-8"?>
-<w:endnotes xmlns:wpc="http://schemas.microsoft.com/office/word/2010/wordprocessingCanvas" xmlns:mc="http://schemas.openxmlformats.org/markup-compatibility/2006" xmlns:o="urn:schemas-microsoft-com:office:office" xmlns:r="http://schemas.openxmlformats.org/officeDocument/2006/relationships" xmlns:m="http://schemas.openxmlformats.org/officeDocument/2006/math" xmlns:v="urn:schemas-microsoft-com:vml" xmlns:wp14="http://schemas.microsoft.com/office/word/2010/wordprocessingDrawing" xmlns:wp="http://schemas.openxmlformats.org/drawingml/2006/wordprocessingDrawing" xmlns:w10="urn:schemas-microsoft-com:office:word" xmlns:w="http://schemas.openxmlformats.org/wordprocessingml/2006/main" xmlns:w14="http://schemas.microsoft.com/office/word/2010/wordml" xmlns:w15="http://schemas.microsoft.com/office/word/2012/wordml" xmlns:wpg="http://schemas.microsoft.com/office/word/2010/wordprocessingGroup" xmlns:wpi="http://schemas.microsoft.com/office/word/2010/wordprocessingInk" xmlns:wne="http://schemas.microsoft.com/office/word/2006/wordml" xmlns:wps="http://schemas.microsoft.com/office/word/2010/wordprocessingShape" mc:Ignorable="w14 w15 wp14">
+<w:endnotes xmlns:wpc="http://schemas.microsoft.com/office/word/2010/wordprocessingCanvas" xmlns:mc="http://schemas.openxmlformats.org/markup-compatibility/2006" xmlns:o="urn:schemas-microsoft-com:office:office" xmlns:r="http://schemas.openxmlformats.org/officeDocument/2006/relationships" xmlns:m="http://schemas.openxmlformats.org/officeDocument/2006/math" xmlns:v="urn:schemas-microsoft-com:vml" xmlns:wp14="http://schemas.microsoft.com/office/word/2010/wordprocessingDrawing" xmlns:wp="http://schemas.openxmlformats.org/drawingml/2006/wordprocessingDrawing" xmlns:w10="urn:schemas-microsoft-com:office:word" xmlns:w="http://schemas.openxmlformats.org/wordprocessingml/2006/main" xmlns:w14="http://schemas.microsoft.com/office/word/2010/wordml" xmlns:wpg="http://schemas.microsoft.com/office/word/2010/wordprocessingGroup" xmlns:wpi="http://schemas.microsoft.com/office/word/2010/wordprocessingInk" xmlns:wne="http://schemas.microsoft.com/office/word/2006/wordml" xmlns:wps="http://schemas.microsoft.com/office/word/2010/wordprocessingShape" mc:Ignorable="w14 wp14">
   <w:endnote w:type="separator" w:id="-1">
     <w:p>
       <w:pPr>
@@ -3726,7 +4537,7 @@
 </file>
 
 <file path=word/footer1.xml><?xml version="1.0" encoding="utf-8"?>
-<w:ftr xmlns:wpc="http://schemas.microsoft.com/office/word/2010/wordprocessingCanvas" xmlns:mc="http://schemas.openxmlformats.org/markup-compatibility/2006" xmlns:o="urn:schemas-microsoft-com:office:office" xmlns:r="http://schemas.openxmlformats.org/officeDocument/2006/relationships" xmlns:m="http://schemas.openxmlformats.org/officeDocument/2006/math" xmlns:v="urn:schemas-microsoft-com:vml" xmlns:wp14="http://schemas.microsoft.com/office/word/2010/wordprocessingDrawing" xmlns:wp="http://schemas.openxmlformats.org/drawingml/2006/wordprocessingDrawing" xmlns:w10="urn:schemas-microsoft-com:office:word" xmlns:w="http://schemas.openxmlformats.org/wordprocessingml/2006/main" xmlns:w14="http://schemas.microsoft.com/office/word/2010/wordml" xmlns:w15="http://schemas.microsoft.com/office/word/2012/wordml" xmlns:wpg="http://schemas.microsoft.com/office/word/2010/wordprocessingGroup" xmlns:wpi="http://schemas.microsoft.com/office/word/2010/wordprocessingInk" xmlns:wne="http://schemas.microsoft.com/office/word/2006/wordml" xmlns:wps="http://schemas.microsoft.com/office/word/2010/wordprocessingShape" mc:Ignorable="w14 w15 wp14">
+<w:ftr xmlns:wpc="http://schemas.microsoft.com/office/word/2010/wordprocessingCanvas" xmlns:mc="http://schemas.openxmlformats.org/markup-compatibility/2006" xmlns:o="urn:schemas-microsoft-com:office:office" xmlns:r="http://schemas.openxmlformats.org/officeDocument/2006/relationships" xmlns:m="http://schemas.openxmlformats.org/officeDocument/2006/math" xmlns:v="urn:schemas-microsoft-com:vml" xmlns:wp14="http://schemas.microsoft.com/office/word/2010/wordprocessingDrawing" xmlns:wp="http://schemas.openxmlformats.org/drawingml/2006/wordprocessingDrawing" xmlns:w10="urn:schemas-microsoft-com:office:word" xmlns:w="http://schemas.openxmlformats.org/wordprocessingml/2006/main" xmlns:w14="http://schemas.microsoft.com/office/word/2010/wordml" xmlns:wpg="http://schemas.microsoft.com/office/word/2010/wordprocessingGroup" xmlns:wpi="http://schemas.microsoft.com/office/word/2010/wordprocessingInk" xmlns:wne="http://schemas.microsoft.com/office/word/2006/wordml" xmlns:wps="http://schemas.microsoft.com/office/word/2010/wordprocessingShape" mc:Ignorable="w14 wp14">
   <w:p>
     <w:pPr>
       <w:pStyle w:val="Fuzeile"/>
@@ -3739,6 +4550,7 @@
           <w:docPartUnique/>
         </w:docPartObj>
       </w:sdtPr>
+      <w:sdtEndPr/>
       <w:sdtContent>
         <w:r>
           <w:fldChar w:fldCharType="begin"/>
@@ -3754,7 +4566,7 @@
             <w:noProof/>
             <w:lang w:val="de-DE"/>
           </w:rPr>
-          <w:t>1</w:t>
+          <w:t>9</w:t>
         </w:r>
         <w:r>
           <w:fldChar w:fldCharType="end"/>
@@ -3766,14 +4578,22 @@
     </w:r>
     <w:r>
       <w:tab/>
-      <w:t xml:space="preserve">  Stokic Stefan, Taschner Thomas 4AHIT</w:t>
+      <w:t xml:space="preserve">  </w:t>
+    </w:r>
+    <w:proofErr w:type="spellStart"/>
+    <w:r>
+      <w:t>Stokic</w:t>
+    </w:r>
+    <w:proofErr w:type="spellEnd"/>
+    <w:r>
+      <w:t xml:space="preserve"> Stefan, Taschner Thomas 4AHIT</w:t>
     </w:r>
   </w:p>
 </w:ftr>
 </file>
 
 <file path=word/footnotes.xml><?xml version="1.0" encoding="utf-8"?>
-<w:footnotes xmlns:wpc="http://schemas.microsoft.com/office/word/2010/wordprocessingCanvas" xmlns:mc="http://schemas.openxmlformats.org/markup-compatibility/2006" xmlns:o="urn:schemas-microsoft-com:office:office" xmlns:r="http://schemas.openxmlformats.org/officeDocument/2006/relationships" xmlns:m="http://schemas.openxmlformats.org/officeDocument/2006/math" xmlns:v="urn:schemas-microsoft-com:vml" xmlns:wp14="http://schemas.microsoft.com/office/word/2010/wordprocessingDrawing" xmlns:wp="http://schemas.openxmlformats.org/drawingml/2006/wordprocessingDrawing" xmlns:w10="urn:schemas-microsoft-com:office:word" xmlns:w="http://schemas.openxmlformats.org/wordprocessingml/2006/main" xmlns:w14="http://schemas.microsoft.com/office/word/2010/wordml" xmlns:w15="http://schemas.microsoft.com/office/word/2012/wordml" xmlns:wpg="http://schemas.microsoft.com/office/word/2010/wordprocessingGroup" xmlns:wpi="http://schemas.microsoft.com/office/word/2010/wordprocessingInk" xmlns:wne="http://schemas.microsoft.com/office/word/2006/wordml" xmlns:wps="http://schemas.microsoft.com/office/word/2010/wordprocessingShape" mc:Ignorable="w14 w15 wp14">
+<w:footnotes xmlns:wpc="http://schemas.microsoft.com/office/word/2010/wordprocessingCanvas" xmlns:mc="http://schemas.openxmlformats.org/markup-compatibility/2006" xmlns:o="urn:schemas-microsoft-com:office:office" xmlns:r="http://schemas.openxmlformats.org/officeDocument/2006/relationships" xmlns:m="http://schemas.openxmlformats.org/officeDocument/2006/math" xmlns:v="urn:schemas-microsoft-com:vml" xmlns:wp14="http://schemas.microsoft.com/office/word/2010/wordprocessingDrawing" xmlns:wp="http://schemas.openxmlformats.org/drawingml/2006/wordprocessingDrawing" xmlns:w10="urn:schemas-microsoft-com:office:word" xmlns:w="http://schemas.openxmlformats.org/wordprocessingml/2006/main" xmlns:w14="http://schemas.microsoft.com/office/word/2010/wordml" xmlns:wpg="http://schemas.microsoft.com/office/word/2010/wordprocessingGroup" xmlns:wpi="http://schemas.microsoft.com/office/word/2010/wordprocessingInk" xmlns:wne="http://schemas.microsoft.com/office/word/2006/wordml" xmlns:wps="http://schemas.microsoft.com/office/word/2010/wordprocessingShape" mc:Ignorable="w14 wp14">
   <w:footnote w:type="separator" w:id="-1">
     <w:p>
       <w:pPr>
@@ -3798,7 +4618,7 @@
 </file>
 
 <file path=word/numbering.xml><?xml version="1.0" encoding="utf-8"?>
-<w:numbering xmlns:wpc="http://schemas.microsoft.com/office/word/2010/wordprocessingCanvas" xmlns:mc="http://schemas.openxmlformats.org/markup-compatibility/2006" xmlns:o="urn:schemas-microsoft-com:office:office" xmlns:r="http://schemas.openxmlformats.org/officeDocument/2006/relationships" xmlns:m="http://schemas.openxmlformats.org/officeDocument/2006/math" xmlns:v="urn:schemas-microsoft-com:vml" xmlns:wp14="http://schemas.microsoft.com/office/word/2010/wordprocessingDrawing" xmlns:wp="http://schemas.openxmlformats.org/drawingml/2006/wordprocessingDrawing" xmlns:w10="urn:schemas-microsoft-com:office:word" xmlns:w="http://schemas.openxmlformats.org/wordprocessingml/2006/main" xmlns:w14="http://schemas.microsoft.com/office/word/2010/wordml" xmlns:w15="http://schemas.microsoft.com/office/word/2012/wordml" xmlns:wpg="http://schemas.microsoft.com/office/word/2010/wordprocessingGroup" xmlns:wpi="http://schemas.microsoft.com/office/word/2010/wordprocessingInk" xmlns:wne="http://schemas.microsoft.com/office/word/2006/wordml" xmlns:wps="http://schemas.microsoft.com/office/word/2010/wordprocessingShape" mc:Ignorable="w14 w15 wp14">
+<w:numbering xmlns:wpc="http://schemas.microsoft.com/office/word/2010/wordprocessingCanvas" xmlns:mc="http://schemas.openxmlformats.org/markup-compatibility/2006" xmlns:o="urn:schemas-microsoft-com:office:office" xmlns:r="http://schemas.openxmlformats.org/officeDocument/2006/relationships" xmlns:m="http://schemas.openxmlformats.org/officeDocument/2006/math" xmlns:v="urn:schemas-microsoft-com:vml" xmlns:wp14="http://schemas.microsoft.com/office/word/2010/wordprocessingDrawing" xmlns:wp="http://schemas.openxmlformats.org/drawingml/2006/wordprocessingDrawing" xmlns:w10="urn:schemas-microsoft-com:office:word" xmlns:w="http://schemas.openxmlformats.org/wordprocessingml/2006/main" xmlns:w14="http://schemas.microsoft.com/office/word/2010/wordml" xmlns:wpg="http://schemas.microsoft.com/office/word/2010/wordprocessingGroup" xmlns:wpi="http://schemas.microsoft.com/office/word/2010/wordprocessingInk" xmlns:wne="http://schemas.microsoft.com/office/word/2006/wordml" xmlns:wps="http://schemas.microsoft.com/office/word/2010/wordprocessingShape" mc:Ignorable="w14 wp14">
   <w:abstractNum w:abstractNumId="0">
     <w:nsid w:val="70F83733"/>
     <w:multiLevelType w:val="hybridMultilevel"/>
@@ -4035,7 +4855,7 @@
 </file>
 
 <file path=word/styles.xml><?xml version="1.0" encoding="utf-8"?>
-<w:styles xmlns:mc="http://schemas.openxmlformats.org/markup-compatibility/2006" xmlns:r="http://schemas.openxmlformats.org/officeDocument/2006/relationships" xmlns:w="http://schemas.openxmlformats.org/wordprocessingml/2006/main" xmlns:w14="http://schemas.microsoft.com/office/word/2010/wordml" xmlns:w15="http://schemas.microsoft.com/office/word/2012/wordml" mc:Ignorable="w14 w15">
+<w:styles xmlns:mc="http://schemas.openxmlformats.org/markup-compatibility/2006" xmlns:r="http://schemas.openxmlformats.org/officeDocument/2006/relationships" xmlns:w="http://schemas.openxmlformats.org/wordprocessingml/2006/main" xmlns:w14="http://schemas.microsoft.com/office/word/2010/wordml" mc:Ignorable="w14">
   <w:docDefaults>
     <w:rPrDefault>
       <w:rPr>
@@ -4051,378 +4871,144 @@
       </w:pPr>
     </w:pPrDefault>
   </w:docDefaults>
-  <w:latentStyles w:defLockedState="0" w:defUIPriority="99" w:defSemiHidden="0" w:defUnhideWhenUsed="0" w:defQFormat="0" w:count="371">
-    <w:lsdException w:name="Normal" w:uiPriority="0" w:qFormat="1"/>
-    <w:lsdException w:name="heading 1" w:uiPriority="9" w:qFormat="1"/>
-    <w:lsdException w:name="heading 2" w:semiHidden="1" w:uiPriority="9" w:unhideWhenUsed="1" w:qFormat="1"/>
-    <w:lsdException w:name="heading 3" w:semiHidden="1" w:uiPriority="9" w:unhideWhenUsed="1" w:qFormat="1"/>
-    <w:lsdException w:name="heading 4" w:semiHidden="1" w:uiPriority="9" w:unhideWhenUsed="1" w:qFormat="1"/>
-    <w:lsdException w:name="heading 5" w:semiHidden="1" w:uiPriority="9" w:unhideWhenUsed="1" w:qFormat="1"/>
-    <w:lsdException w:name="heading 6" w:semiHidden="1" w:uiPriority="9" w:unhideWhenUsed="1" w:qFormat="1"/>
-    <w:lsdException w:name="heading 7" w:semiHidden="1" w:uiPriority="9" w:unhideWhenUsed="1" w:qFormat="1"/>
-    <w:lsdException w:name="heading 8" w:semiHidden="1" w:uiPriority="9" w:unhideWhenUsed="1" w:qFormat="1"/>
-    <w:lsdException w:name="heading 9" w:semiHidden="1" w:uiPriority="9" w:unhideWhenUsed="1" w:qFormat="1"/>
-    <w:lsdException w:name="index 1" w:semiHidden="1" w:unhideWhenUsed="1"/>
-    <w:lsdException w:name="index 2" w:semiHidden="1" w:unhideWhenUsed="1"/>
-    <w:lsdException w:name="index 3" w:semiHidden="1" w:unhideWhenUsed="1"/>
-    <w:lsdException w:name="index 4" w:semiHidden="1" w:unhideWhenUsed="1"/>
-    <w:lsdException w:name="index 5" w:semiHidden="1" w:unhideWhenUsed="1"/>
-    <w:lsdException w:name="index 6" w:semiHidden="1" w:unhideWhenUsed="1"/>
-    <w:lsdException w:name="index 7" w:semiHidden="1" w:unhideWhenUsed="1"/>
-    <w:lsdException w:name="index 8" w:semiHidden="1" w:unhideWhenUsed="1"/>
-    <w:lsdException w:name="index 9" w:semiHidden="1" w:unhideWhenUsed="1"/>
-    <w:lsdException w:name="toc 1" w:semiHidden="1" w:uiPriority="39" w:unhideWhenUsed="1"/>
-    <w:lsdException w:name="toc 2" w:semiHidden="1" w:uiPriority="39" w:unhideWhenUsed="1"/>
-    <w:lsdException w:name="toc 3" w:semiHidden="1" w:uiPriority="39" w:unhideWhenUsed="1"/>
-    <w:lsdException w:name="toc 4" w:semiHidden="1" w:uiPriority="39" w:unhideWhenUsed="1"/>
-    <w:lsdException w:name="toc 5" w:semiHidden="1" w:uiPriority="39" w:unhideWhenUsed="1"/>
-    <w:lsdException w:name="toc 6" w:semiHidden="1" w:uiPriority="39" w:unhideWhenUsed="1"/>
-    <w:lsdException w:name="toc 7" w:semiHidden="1" w:uiPriority="39" w:unhideWhenUsed="1"/>
-    <w:lsdException w:name="toc 8" w:semiHidden="1" w:uiPriority="39" w:unhideWhenUsed="1"/>
-    <w:lsdException w:name="toc 9" w:semiHidden="1" w:uiPriority="39" w:unhideWhenUsed="1"/>
-    <w:lsdException w:name="Normal Indent" w:semiHidden="1" w:unhideWhenUsed="1"/>
-    <w:lsdException w:name="footnote text" w:semiHidden="1" w:unhideWhenUsed="1"/>
-    <w:lsdException w:name="annotation text" w:semiHidden="1" w:unhideWhenUsed="1"/>
-    <w:lsdException w:name="header" w:semiHidden="1" w:unhideWhenUsed="1"/>
-    <w:lsdException w:name="footer" w:semiHidden="1" w:unhideWhenUsed="1"/>
-    <w:lsdException w:name="index heading" w:semiHidden="1" w:unhideWhenUsed="1"/>
-    <w:lsdException w:name="caption" w:semiHidden="1" w:uiPriority="35" w:unhideWhenUsed="1" w:qFormat="1"/>
-    <w:lsdException w:name="table of figures" w:semiHidden="1" w:unhideWhenUsed="1"/>
-    <w:lsdException w:name="envelope address" w:semiHidden="1" w:unhideWhenUsed="1"/>
-    <w:lsdException w:name="envelope return" w:semiHidden="1" w:unhideWhenUsed="1"/>
-    <w:lsdException w:name="footnote reference" w:semiHidden="1" w:unhideWhenUsed="1"/>
-    <w:lsdException w:name="annotation reference" w:semiHidden="1" w:unhideWhenUsed="1"/>
-    <w:lsdException w:name="line number" w:semiHidden="1" w:unhideWhenUsed="1"/>
-    <w:lsdException w:name="page number" w:semiHidden="1" w:unhideWhenUsed="1"/>
-    <w:lsdException w:name="endnote reference" w:semiHidden="1" w:unhideWhenUsed="1"/>
-    <w:lsdException w:name="endnote text" w:semiHidden="1" w:unhideWhenUsed="1"/>
-    <w:lsdException w:name="table of authorities" w:semiHidden="1" w:unhideWhenUsed="1"/>
-    <w:lsdException w:name="macro" w:semiHidden="1" w:unhideWhenUsed="1"/>
-    <w:lsdException w:name="toa heading" w:semiHidden="1" w:unhideWhenUsed="1"/>
-    <w:lsdException w:name="List" w:semiHidden="1" w:unhideWhenUsed="1"/>
-    <w:lsdException w:name="List Bullet" w:semiHidden="1" w:unhideWhenUsed="1"/>
-    <w:lsdException w:name="List Number" w:semiHidden="1" w:unhideWhenUsed="1"/>
-    <w:lsdException w:name="List 2" w:semiHidden="1" w:unhideWhenUsed="1"/>
-    <w:lsdException w:name="List 3" w:semiHidden="1" w:unhideWhenUsed="1"/>
-    <w:lsdException w:name="List 4" w:semiHidden="1" w:unhideWhenUsed="1"/>
-    <w:lsdException w:name="List 5" w:semiHidden="1" w:unhideWhenUsed="1"/>
-    <w:lsdException w:name="List Bullet 2" w:semiHidden="1" w:unhideWhenUsed="1"/>
-    <w:lsdException w:name="List Bullet 3" w:semiHidden="1" w:unhideWhenUsed="1"/>
-    <w:lsdException w:name="List Bullet 4" w:semiHidden="1" w:unhideWhenUsed="1"/>
-    <w:lsdException w:name="List Bullet 5" w:semiHidden="1" w:unhideWhenUsed="1"/>
-    <w:lsdException w:name="List Number 2" w:semiHidden="1" w:unhideWhenUsed="1"/>
-    <w:lsdException w:name="List Number 3" w:semiHidden="1" w:unhideWhenUsed="1"/>
-    <w:lsdException w:name="List Number 4" w:semiHidden="1" w:unhideWhenUsed="1"/>
-    <w:lsdException w:name="List Number 5" w:semiHidden="1" w:unhideWhenUsed="1"/>
-    <w:lsdException w:name="Title" w:uiPriority="10" w:qFormat="1"/>
-    <w:lsdException w:name="Closing" w:semiHidden="1" w:unhideWhenUsed="1"/>
-    <w:lsdException w:name="Signature" w:semiHidden="1" w:unhideWhenUsed="1"/>
-    <w:lsdException w:name="Default Paragraph Font" w:semiHidden="1" w:uiPriority="1" w:unhideWhenUsed="1"/>
-    <w:lsdException w:name="Body Text" w:semiHidden="1" w:unhideWhenUsed="1"/>
-    <w:lsdException w:name="Body Text Indent" w:semiHidden="1" w:unhideWhenUsed="1"/>
-    <w:lsdException w:name="List Continue" w:semiHidden="1" w:unhideWhenUsed="1"/>
-    <w:lsdException w:name="List Continue 2" w:semiHidden="1" w:unhideWhenUsed="1"/>
-    <w:lsdException w:name="List Continue 3" w:semiHidden="1" w:unhideWhenUsed="1"/>
-    <w:lsdException w:name="List Continue 4" w:semiHidden="1" w:unhideWhenUsed="1"/>
-    <w:lsdException w:name="List Continue 5" w:semiHidden="1" w:unhideWhenUsed="1"/>
-    <w:lsdException w:name="Message Header" w:semiHidden="1" w:unhideWhenUsed="1"/>
-    <w:lsdException w:name="Subtitle" w:uiPriority="11" w:qFormat="1"/>
-    <w:lsdException w:name="Salutation" w:semiHidden="1" w:unhideWhenUsed="1"/>
-    <w:lsdException w:name="Date" w:semiHidden="1" w:unhideWhenUsed="1"/>
-    <w:lsdException w:name="Body Text First Indent" w:semiHidden="1" w:unhideWhenUsed="1"/>
-    <w:lsdException w:name="Body Text First Indent 2" w:semiHidden="1" w:unhideWhenUsed="1"/>
-    <w:lsdException w:name="Note Heading" w:semiHidden="1" w:unhideWhenUsed="1"/>
-    <w:lsdException w:name="Body Text 2" w:semiHidden="1" w:unhideWhenUsed="1"/>
-    <w:lsdException w:name="Body Text 3" w:semiHidden="1" w:unhideWhenUsed="1"/>
-    <w:lsdException w:name="Body Text Indent 2" w:semiHidden="1" w:unhideWhenUsed="1"/>
-    <w:lsdException w:name="Body Text Indent 3" w:semiHidden="1" w:unhideWhenUsed="1"/>
-    <w:lsdException w:name="Block Text" w:semiHidden="1" w:unhideWhenUsed="1"/>
-    <w:lsdException w:name="Hyperlink" w:semiHidden="1" w:unhideWhenUsed="1"/>
-    <w:lsdException w:name="FollowedHyperlink" w:semiHidden="1" w:unhideWhenUsed="1"/>
-    <w:lsdException w:name="Strong" w:uiPriority="22" w:qFormat="1"/>
-    <w:lsdException w:name="Emphasis" w:uiPriority="20" w:qFormat="1"/>
-    <w:lsdException w:name="Document Map" w:semiHidden="1" w:unhideWhenUsed="1"/>
-    <w:lsdException w:name="Plain Text" w:semiHidden="1" w:unhideWhenUsed="1"/>
-    <w:lsdException w:name="E-mail Signature" w:semiHidden="1" w:unhideWhenUsed="1"/>
-    <w:lsdException w:name="HTML Top of Form" w:semiHidden="1" w:unhideWhenUsed="1"/>
-    <w:lsdException w:name="HTML Bottom of Form" w:semiHidden="1" w:unhideWhenUsed="1"/>
-    <w:lsdException w:name="Normal (Web)" w:semiHidden="1" w:unhideWhenUsed="1"/>
-    <w:lsdException w:name="HTML Acronym" w:semiHidden="1" w:unhideWhenUsed="1"/>
-    <w:lsdException w:name="HTML Address" w:semiHidden="1" w:unhideWhenUsed="1"/>
-    <w:lsdException w:name="HTML Cite" w:semiHidden="1" w:unhideWhenUsed="1"/>
-    <w:lsdException w:name="HTML Code" w:semiHidden="1" w:unhideWhenUsed="1"/>
-    <w:lsdException w:name="HTML Definition" w:semiHidden="1" w:unhideWhenUsed="1"/>
-    <w:lsdException w:name="HTML Keyboard" w:semiHidden="1" w:unhideWhenUsed="1"/>
-    <w:lsdException w:name="HTML Preformatted" w:semiHidden="1" w:unhideWhenUsed="1"/>
-    <w:lsdException w:name="HTML Sample" w:semiHidden="1" w:unhideWhenUsed="1"/>
-    <w:lsdException w:name="HTML Typewriter" w:semiHidden="1" w:unhideWhenUsed="1"/>
-    <w:lsdException w:name="HTML Variable" w:semiHidden="1" w:unhideWhenUsed="1"/>
-    <w:lsdException w:name="Normal Table" w:semiHidden="1" w:unhideWhenUsed="1"/>
-    <w:lsdException w:name="annotation subject" w:semiHidden="1" w:unhideWhenUsed="1"/>
-    <w:lsdException w:name="No List" w:semiHidden="1" w:unhideWhenUsed="1"/>
-    <w:lsdException w:name="Outline List 1" w:semiHidden="1" w:unhideWhenUsed="1"/>
-    <w:lsdException w:name="Outline List 2" w:semiHidden="1" w:unhideWhenUsed="1"/>
-    <w:lsdException w:name="Outline List 3" w:semiHidden="1" w:unhideWhenUsed="1"/>
-    <w:lsdException w:name="Table Simple 1" w:semiHidden="1" w:unhideWhenUsed="1"/>
-    <w:lsdException w:name="Table Simple 2" w:semiHidden="1" w:unhideWhenUsed="1"/>
-    <w:lsdException w:name="Table Simple 3" w:semiHidden="1" w:unhideWhenUsed="1"/>
-    <w:lsdException w:name="Table Classic 1" w:semiHidden="1" w:unhideWhenUsed="1"/>
-    <w:lsdException w:name="Table Classic 2" w:semiHidden="1" w:unhideWhenUsed="1"/>
-    <w:lsdException w:name="Table Classic 3" w:semiHidden="1" w:unhideWhenUsed="1"/>
-    <w:lsdException w:name="Table Classic 4" w:semiHidden="1" w:unhideWhenUsed="1"/>
-    <w:lsdException w:name="Table Colorful 1" w:semiHidden="1" w:unhideWhenUsed="1"/>
-    <w:lsdException w:name="Table Colorful 2" w:semiHidden="1" w:unhideWhenUsed="1"/>
-    <w:lsdException w:name="Table Colorful 3" w:semiHidden="1" w:unhideWhenUsed="1"/>
-    <w:lsdException w:name="Table Columns 1" w:semiHidden="1" w:unhideWhenUsed="1"/>
-    <w:lsdException w:name="Table Columns 2" w:semiHidden="1" w:unhideWhenUsed="1"/>
-    <w:lsdException w:name="Table Columns 3" w:semiHidden="1" w:unhideWhenUsed="1"/>
-    <w:lsdException w:name="Table Columns 4" w:semiHidden="1" w:unhideWhenUsed="1"/>
-    <w:lsdException w:name="Table Columns 5" w:semiHidden="1" w:unhideWhenUsed="1"/>
-    <w:lsdException w:name="Table Grid 1" w:semiHidden="1" w:unhideWhenUsed="1"/>
-    <w:lsdException w:name="Table Grid 2" w:semiHidden="1" w:unhideWhenUsed="1"/>
-    <w:lsdException w:name="Table Grid 3" w:semiHidden="1" w:unhideWhenUsed="1"/>
-    <w:lsdException w:name="Table Grid 4" w:semiHidden="1" w:unhideWhenUsed="1"/>
-    <w:lsdException w:name="Table Grid 5" w:semiHidden="1" w:unhideWhenUsed="1"/>
-    <w:lsdException w:name="Table Grid 6" w:semiHidden="1" w:unhideWhenUsed="1"/>
-    <w:lsdException w:name="Table Grid 7" w:semiHidden="1" w:unhideWhenUsed="1"/>
-    <w:lsdException w:name="Table Grid 8" w:semiHidden="1" w:unhideWhenUsed="1"/>
-    <w:lsdException w:name="Table List 1" w:semiHidden="1" w:unhideWhenUsed="1"/>
-    <w:lsdException w:name="Table List 2" w:semiHidden="1" w:unhideWhenUsed="1"/>
-    <w:lsdException w:name="Table List 3" w:semiHidden="1" w:unhideWhenUsed="1"/>
-    <w:lsdException w:name="Table List 4" w:semiHidden="1" w:unhideWhenUsed="1"/>
-    <w:lsdException w:name="Table List 5" w:semiHidden="1" w:unhideWhenUsed="1"/>
-    <w:lsdException w:name="Table List 6" w:semiHidden="1" w:unhideWhenUsed="1"/>
-    <w:lsdException w:name="Table List 7" w:semiHidden="1" w:unhideWhenUsed="1"/>
-    <w:lsdException w:name="Table List 8" w:semiHidden="1" w:unhideWhenUsed="1"/>
-    <w:lsdException w:name="Table 3D effects 1" w:semiHidden="1" w:unhideWhenUsed="1"/>
-    <w:lsdException w:name="Table 3D effects 2" w:semiHidden="1" w:unhideWhenUsed="1"/>
-    <w:lsdException w:name="Table 3D effects 3" w:semiHidden="1" w:unhideWhenUsed="1"/>
-    <w:lsdException w:name="Table Contemporary" w:semiHidden="1" w:unhideWhenUsed="1"/>
-    <w:lsdException w:name="Table Elegant" w:semiHidden="1" w:unhideWhenUsed="1"/>
-    <w:lsdException w:name="Table Professional" w:semiHidden="1" w:unhideWhenUsed="1"/>
-    <w:lsdException w:name="Table Subtle 1" w:semiHidden="1" w:unhideWhenUsed="1"/>
-    <w:lsdException w:name="Table Subtle 2" w:semiHidden="1" w:unhideWhenUsed="1"/>
-    <w:lsdException w:name="Table Web 1" w:semiHidden="1" w:unhideWhenUsed="1"/>
-    <w:lsdException w:name="Table Web 2" w:semiHidden="1" w:unhideWhenUsed="1"/>
-    <w:lsdException w:name="Table Web 3" w:semiHidden="1" w:unhideWhenUsed="1"/>
-    <w:lsdException w:name="Balloon Text" w:semiHidden="1" w:unhideWhenUsed="1"/>
-    <w:lsdException w:name="Table Grid" w:uiPriority="39"/>
-    <w:lsdException w:name="Table Theme" w:semiHidden="1" w:unhideWhenUsed="1"/>
-    <w:lsdException w:name="Placeholder Text" w:semiHidden="1"/>
-    <w:lsdException w:name="No Spacing" w:uiPriority="1" w:qFormat="1"/>
-    <w:lsdException w:name="Light Shading" w:uiPriority="60"/>
-    <w:lsdException w:name="Light List" w:uiPriority="61"/>
-    <w:lsdException w:name="Light Grid" w:uiPriority="62"/>
-    <w:lsdException w:name="Medium Shading 1" w:uiPriority="63"/>
-    <w:lsdException w:name="Medium Shading 2" w:uiPriority="64"/>
-    <w:lsdException w:name="Medium List 1" w:uiPriority="65"/>
-    <w:lsdException w:name="Medium List 2" w:uiPriority="66"/>
-    <w:lsdException w:name="Medium Grid 1" w:uiPriority="67"/>
-    <w:lsdException w:name="Medium Grid 2" w:uiPriority="68"/>
-    <w:lsdException w:name="Medium Grid 3" w:uiPriority="69"/>
-    <w:lsdException w:name="Dark List" w:uiPriority="70"/>
-    <w:lsdException w:name="Colorful Shading" w:uiPriority="71"/>
-    <w:lsdException w:name="Colorful List" w:uiPriority="72"/>
-    <w:lsdException w:name="Colorful Grid" w:uiPriority="73"/>
-    <w:lsdException w:name="Light Shading Accent 1" w:uiPriority="60"/>
-    <w:lsdException w:name="Light List Accent 1" w:uiPriority="61"/>
-    <w:lsdException w:name="Light Grid Accent 1" w:uiPriority="62"/>
-    <w:lsdException w:name="Medium Shading 1 Accent 1" w:uiPriority="63"/>
-    <w:lsdException w:name="Medium Shading 2 Accent 1" w:uiPriority="64"/>
-    <w:lsdException w:name="Medium List 1 Accent 1" w:uiPriority="65"/>
-    <w:lsdException w:name="Revision" w:semiHidden="1"/>
-    <w:lsdException w:name="List Paragraph" w:uiPriority="34" w:qFormat="1"/>
-    <w:lsdException w:name="Quote" w:uiPriority="29" w:qFormat="1"/>
-    <w:lsdException w:name="Intense Quote" w:uiPriority="30" w:qFormat="1"/>
-    <w:lsdException w:name="Medium List 2 Accent 1" w:uiPriority="66"/>
-    <w:lsdException w:name="Medium Grid 1 Accent 1" w:uiPriority="67"/>
-    <w:lsdException w:name="Medium Grid 2 Accent 1" w:uiPriority="68"/>
-    <w:lsdException w:name="Medium Grid 3 Accent 1" w:uiPriority="69"/>
-    <w:lsdException w:name="Dark List Accent 1" w:uiPriority="70"/>
-    <w:lsdException w:name="Colorful Shading Accent 1" w:uiPriority="71"/>
-    <w:lsdException w:name="Colorful List Accent 1" w:uiPriority="72"/>
-    <w:lsdException w:name="Colorful Grid Accent 1" w:uiPriority="73"/>
-    <w:lsdException w:name="Light Shading Accent 2" w:uiPriority="60"/>
-    <w:lsdException w:name="Light List Accent 2" w:uiPriority="61"/>
-    <w:lsdException w:name="Light Grid Accent 2" w:uiPriority="62"/>
-    <w:lsdException w:name="Medium Shading 1 Accent 2" w:uiPriority="63"/>
-    <w:lsdException w:name="Medium Shading 2 Accent 2" w:uiPriority="64"/>
-    <w:lsdException w:name="Medium List 1 Accent 2" w:uiPriority="65"/>
-    <w:lsdException w:name="Medium List 2 Accent 2" w:uiPriority="66"/>
-    <w:lsdException w:name="Medium Grid 1 Accent 2" w:uiPriority="67"/>
-    <w:lsdException w:name="Medium Grid 2 Accent 2" w:uiPriority="68"/>
-    <w:lsdException w:name="Medium Grid 3 Accent 2" w:uiPriority="69"/>
-    <w:lsdException w:name="Dark List Accent 2" w:uiPriority="70"/>
-    <w:lsdException w:name="Colorful Shading Accent 2" w:uiPriority="71"/>
-    <w:lsdException w:name="Colorful List Accent 2" w:uiPriority="72"/>
-    <w:lsdException w:name="Colorful Grid Accent 2" w:uiPriority="73"/>
-    <w:lsdException w:name="Light Shading Accent 3" w:uiPriority="60"/>
-    <w:lsdException w:name="Light List Accent 3" w:uiPriority="61"/>
-    <w:lsdException w:name="Light Grid Accent 3" w:uiPriority="62"/>
-    <w:lsdException w:name="Medium Shading 1 Accent 3" w:uiPriority="63"/>
-    <w:lsdException w:name="Medium Shading 2 Accent 3" w:uiPriority="64"/>
-    <w:lsdException w:name="Medium List 1 Accent 3" w:uiPriority="65"/>
-    <w:lsdException w:name="Medium List 2 Accent 3" w:uiPriority="66"/>
-    <w:lsdException w:name="Medium Grid 1 Accent 3" w:uiPriority="67"/>
-    <w:lsdException w:name="Medium Grid 2 Accent 3" w:uiPriority="68"/>
-    <w:lsdException w:name="Medium Grid 3 Accent 3" w:uiPriority="69"/>
-    <w:lsdException w:name="Dark List Accent 3" w:uiPriority="70"/>
-    <w:lsdException w:name="Colorful Shading Accent 3" w:uiPriority="71"/>
-    <w:lsdException w:name="Colorful List Accent 3" w:uiPriority="72"/>
-    <w:lsdException w:name="Colorful Grid Accent 3" w:uiPriority="73"/>
-    <w:lsdException w:name="Light Shading Accent 4" w:uiPriority="60"/>
-    <w:lsdException w:name="Light List Accent 4" w:uiPriority="61"/>
-    <w:lsdException w:name="Light Grid Accent 4" w:uiPriority="62"/>
-    <w:lsdException w:name="Medium Shading 1 Accent 4" w:uiPriority="63"/>
-    <w:lsdException w:name="Medium Shading 2 Accent 4" w:uiPriority="64"/>
-    <w:lsdException w:name="Medium List 1 Accent 4" w:uiPriority="65"/>
-    <w:lsdException w:name="Medium List 2 Accent 4" w:uiPriority="66"/>
-    <w:lsdException w:name="Medium Grid 1 Accent 4" w:uiPriority="67"/>
-    <w:lsdException w:name="Medium Grid 2 Accent 4" w:uiPriority="68"/>
-    <w:lsdException w:name="Medium Grid 3 Accent 4" w:uiPriority="69"/>
-    <w:lsdException w:name="Dark List Accent 4" w:uiPriority="70"/>
-    <w:lsdException w:name="Colorful Shading Accent 4" w:uiPriority="71"/>
-    <w:lsdException w:name="Colorful List Accent 4" w:uiPriority="72"/>
-    <w:lsdException w:name="Colorful Grid Accent 4" w:uiPriority="73"/>
-    <w:lsdException w:name="Light Shading Accent 5" w:uiPriority="60"/>
-    <w:lsdException w:name="Light List Accent 5" w:uiPriority="61"/>
-    <w:lsdException w:name="Light Grid Accent 5" w:uiPriority="62"/>
-    <w:lsdException w:name="Medium Shading 1 Accent 5" w:uiPriority="63"/>
-    <w:lsdException w:name="Medium Shading 2 Accent 5" w:uiPriority="64"/>
-    <w:lsdException w:name="Medium List 1 Accent 5" w:uiPriority="65"/>
-    <w:lsdException w:name="Medium List 2 Accent 5" w:uiPriority="66"/>
-    <w:lsdException w:name="Medium Grid 1 Accent 5" w:uiPriority="67"/>
-    <w:lsdException w:name="Medium Grid 2 Accent 5" w:uiPriority="68"/>
-    <w:lsdException w:name="Medium Grid 3 Accent 5" w:uiPriority="69"/>
-    <w:lsdException w:name="Dark List Accent 5" w:uiPriority="70"/>
-    <w:lsdException w:name="Colorful Shading Accent 5" w:uiPriority="71"/>
-    <w:lsdException w:name="Colorful List Accent 5" w:uiPriority="72"/>
-    <w:lsdException w:name="Colorful Grid Accent 5" w:uiPriority="73"/>
-    <w:lsdException w:name="Light Shading Accent 6" w:uiPriority="60"/>
-    <w:lsdException w:name="Light List Accent 6" w:uiPriority="61"/>
-    <w:lsdException w:name="Light Grid Accent 6" w:uiPriority="62"/>
-    <w:lsdException w:name="Medium Shading 1 Accent 6" w:uiPriority="63"/>
-    <w:lsdException w:name="Medium Shading 2 Accent 6" w:uiPriority="64"/>
-    <w:lsdException w:name="Medium List 1 Accent 6" w:uiPriority="65"/>
-    <w:lsdException w:name="Medium List 2 Accent 6" w:uiPriority="66"/>
-    <w:lsdException w:name="Medium Grid 1 Accent 6" w:uiPriority="67"/>
-    <w:lsdException w:name="Medium Grid 2 Accent 6" w:uiPriority="68"/>
-    <w:lsdException w:name="Medium Grid 3 Accent 6" w:uiPriority="69"/>
-    <w:lsdException w:name="Dark List Accent 6" w:uiPriority="70"/>
-    <w:lsdException w:name="Colorful Shading Accent 6" w:uiPriority="71"/>
-    <w:lsdException w:name="Colorful List Accent 6" w:uiPriority="72"/>
-    <w:lsdException w:name="Colorful Grid Accent 6" w:uiPriority="73"/>
-    <w:lsdException w:name="Subtle Emphasis" w:uiPriority="19" w:qFormat="1"/>
-    <w:lsdException w:name="Intense Emphasis" w:uiPriority="21" w:qFormat="1"/>
-    <w:lsdException w:name="Subtle Reference" w:uiPriority="31" w:qFormat="1"/>
-    <w:lsdException w:name="Intense Reference" w:uiPriority="32" w:qFormat="1"/>
-    <w:lsdException w:name="Book Title" w:uiPriority="33" w:qFormat="1"/>
-    <w:lsdException w:name="Bibliography" w:semiHidden="1" w:uiPriority="37" w:unhideWhenUsed="1"/>
-    <w:lsdException w:name="TOC Heading" w:semiHidden="1" w:uiPriority="39" w:unhideWhenUsed="1" w:qFormat="1"/>
-    <w:lsdException w:name="Plain Table 1" w:uiPriority="41"/>
-    <w:lsdException w:name="Plain Table 2" w:uiPriority="42"/>
-    <w:lsdException w:name="Plain Table 3" w:uiPriority="43"/>
-    <w:lsdException w:name="Plain Table 4" w:uiPriority="44"/>
-    <w:lsdException w:name="Plain Table 5" w:uiPriority="45"/>
-    <w:lsdException w:name="Grid Table Light" w:uiPriority="40"/>
-    <w:lsdException w:name="Grid Table 1 Light" w:uiPriority="46"/>
-    <w:lsdException w:name="Grid Table 2" w:uiPriority="47"/>
-    <w:lsdException w:name="Grid Table 3" w:uiPriority="48"/>
-    <w:lsdException w:name="Grid Table 4" w:uiPriority="49"/>
-    <w:lsdException w:name="Grid Table 5 Dark" w:uiPriority="50"/>
-    <w:lsdException w:name="Grid Table 6 Colorful" w:uiPriority="51"/>
-    <w:lsdException w:name="Grid Table 7 Colorful" w:uiPriority="52"/>
-    <w:lsdException w:name="Grid Table 1 Light Accent 1" w:uiPriority="46"/>
-    <w:lsdException w:name="Grid Table 2 Accent 1" w:uiPriority="47"/>
-    <w:lsdException w:name="Grid Table 3 Accent 1" w:uiPriority="48"/>
-    <w:lsdException w:name="Grid Table 4 Accent 1" w:uiPriority="49"/>
-    <w:lsdException w:name="Grid Table 5 Dark Accent 1" w:uiPriority="50"/>
-    <w:lsdException w:name="Grid Table 6 Colorful Accent 1" w:uiPriority="51"/>
-    <w:lsdException w:name="Grid Table 7 Colorful Accent 1" w:uiPriority="52"/>
-    <w:lsdException w:name="Grid Table 1 Light Accent 2" w:uiPriority="46"/>
-    <w:lsdException w:name="Grid Table 2 Accent 2" w:uiPriority="47"/>
-    <w:lsdException w:name="Grid Table 3 Accent 2" w:uiPriority="48"/>
-    <w:lsdException w:name="Grid Table 4 Accent 2" w:uiPriority="49"/>
-    <w:lsdException w:name="Grid Table 5 Dark Accent 2" w:uiPriority="50"/>
-    <w:lsdException w:name="Grid Table 6 Colorful Accent 2" w:uiPriority="51"/>
-    <w:lsdException w:name="Grid Table 7 Colorful Accent 2" w:uiPriority="52"/>
-    <w:lsdException w:name="Grid Table 1 Light Accent 3" w:uiPriority="46"/>
-    <w:lsdException w:name="Grid Table 2 Accent 3" w:uiPriority="47"/>
-    <w:lsdException w:name="Grid Table 3 Accent 3" w:uiPriority="48"/>
-    <w:lsdException w:name="Grid Table 4 Accent 3" w:uiPriority="49"/>
-    <w:lsdException w:name="Grid Table 5 Dark Accent 3" w:uiPriority="50"/>
-    <w:lsdException w:name="Grid Table 6 Colorful Accent 3" w:uiPriority="51"/>
-    <w:lsdException w:name="Grid Table 7 Colorful Accent 3" w:uiPriority="52"/>
-    <w:lsdException w:name="Grid Table 1 Light Accent 4" w:uiPriority="46"/>
-    <w:lsdException w:name="Grid Table 2 Accent 4" w:uiPriority="47"/>
-    <w:lsdException w:name="Grid Table 3 Accent 4" w:uiPriority="48"/>
-    <w:lsdException w:name="Grid Table 4 Accent 4" w:uiPriority="49"/>
-    <w:lsdException w:name="Grid Table 5 Dark Accent 4" w:uiPriority="50"/>
-    <w:lsdException w:name="Grid Table 6 Colorful Accent 4" w:uiPriority="51"/>
-    <w:lsdException w:name="Grid Table 7 Colorful Accent 4" w:uiPriority="52"/>
-    <w:lsdException w:name="Grid Table 1 Light Accent 5" w:uiPriority="46"/>
-    <w:lsdException w:name="Grid Table 2 Accent 5" w:uiPriority="47"/>
-    <w:lsdException w:name="Grid Table 3 Accent 5" w:uiPriority="48"/>
-    <w:lsdException w:name="Grid Table 4 Accent 5" w:uiPriority="49"/>
-    <w:lsdException w:name="Grid Table 5 Dark Accent 5" w:uiPriority="50"/>
-    <w:lsdException w:name="Grid Table 6 Colorful Accent 5" w:uiPriority="51"/>
-    <w:lsdException w:name="Grid Table 7 Colorful Accent 5" w:uiPriority="52"/>
-    <w:lsdException w:name="Grid Table 1 Light Accent 6" w:uiPriority="46"/>
-    <w:lsdException w:name="Grid Table 2 Accent 6" w:uiPriority="47"/>
-    <w:lsdException w:name="Grid Table 3 Accent 6" w:uiPriority="48"/>
-    <w:lsdException w:name="Grid Table 4 Accent 6" w:uiPriority="49"/>
-    <w:lsdException w:name="Grid Table 5 Dark Accent 6" w:uiPriority="50"/>
-    <w:lsdException w:name="Grid Table 6 Colorful Accent 6" w:uiPriority="51"/>
-    <w:lsdException w:name="Grid Table 7 Colorful Accent 6" w:uiPriority="52"/>
-    <w:lsdException w:name="List Table 1 Light" w:uiPriority="46"/>
-    <w:lsdException w:name="List Table 2" w:uiPriority="47"/>
-    <w:lsdException w:name="List Table 3" w:uiPriority="48"/>
-    <w:lsdException w:name="List Table 4" w:uiPriority="49"/>
-    <w:lsdException w:name="List Table 5 Dark" w:uiPriority="50"/>
-    <w:lsdException w:name="List Table 6 Colorful" w:uiPriority="51"/>
-    <w:lsdException w:name="List Table 7 Colorful" w:uiPriority="52"/>
-    <w:lsdException w:name="List Table 1 Light Accent 1" w:uiPriority="46"/>
-    <w:lsdException w:name="List Table 2 Accent 1" w:uiPriority="47"/>
-    <w:lsdException w:name="List Table 3 Accent 1" w:uiPriority="48"/>
-    <w:lsdException w:name="List Table 4 Accent 1" w:uiPriority="49"/>
-    <w:lsdException w:name="List Table 5 Dark Accent 1" w:uiPriority="50"/>
-    <w:lsdException w:name="List Table 6 Colorful Accent 1" w:uiPriority="51"/>
-    <w:lsdException w:name="List Table 7 Colorful Accent 1" w:uiPriority="52"/>
-    <w:lsdException w:name="List Table 1 Light Accent 2" w:uiPriority="46"/>
-    <w:lsdException w:name="List Table 2 Accent 2" w:uiPriority="47"/>
-    <w:lsdException w:name="List Table 3 Accent 2" w:uiPriority="48"/>
-    <w:lsdException w:name="List Table 4 Accent 2" w:uiPriority="49"/>
-    <w:lsdException w:name="List Table 5 Dark Accent 2" w:uiPriority="50"/>
-    <w:lsdException w:name="List Table 6 Colorful Accent 2" w:uiPriority="51"/>
-    <w:lsdException w:name="List Table 7 Colorful Accent 2" w:uiPriority="52"/>
-    <w:lsdException w:name="List Table 1 Light Accent 3" w:uiPriority="46"/>
-    <w:lsdException w:name="List Table 2 Accent 3" w:uiPriority="47"/>
-    <w:lsdException w:name="List Table 3 Accent 3" w:uiPriority="48"/>
-    <w:lsdException w:name="List Table 4 Accent 3" w:uiPriority="49"/>
-    <w:lsdException w:name="List Table 5 Dark Accent 3" w:uiPriority="50"/>
-    <w:lsdException w:name="List Table 6 Colorful Accent 3" w:uiPriority="51"/>
-    <w:lsdException w:name="List Table 7 Colorful Accent 3" w:uiPriority="52"/>
-    <w:lsdException w:name="List Table 1 Light Accent 4" w:uiPriority="46"/>
-    <w:lsdException w:name="List Table 2 Accent 4" w:uiPriority="47"/>
-    <w:lsdException w:name="List Table 3 Accent 4" w:uiPriority="48"/>
-    <w:lsdException w:name="List Table 4 Accent 4" w:uiPriority="49"/>
-    <w:lsdException w:name="List Table 5 Dark Accent 4" w:uiPriority="50"/>
-    <w:lsdException w:name="List Table 6 Colorful Accent 4" w:uiPriority="51"/>
-    <w:lsdException w:name="List Table 7 Colorful Accent 4" w:uiPriority="52"/>
-    <w:lsdException w:name="List Table 1 Light Accent 5" w:uiPriority="46"/>
-    <w:lsdException w:name="List Table 2 Accent 5" w:uiPriority="47"/>
-    <w:lsdException w:name="List Table 3 Accent 5" w:uiPriority="48"/>
-    <w:lsdException w:name="List Table 4 Accent 5" w:uiPriority="49"/>
-    <w:lsdException w:name="List Table 5 Dark Accent 5" w:uiPriority="50"/>
-    <w:lsdException w:name="List Table 6 Colorful Accent 5" w:uiPriority="51"/>
-    <w:lsdException w:name="List Table 7 Colorful Accent 5" w:uiPriority="52"/>
-    <w:lsdException w:name="List Table 1 Light Accent 6" w:uiPriority="46"/>
-    <w:lsdException w:name="List Table 2 Accent 6" w:uiPriority="47"/>
-    <w:lsdException w:name="List Table 3 Accent 6" w:uiPriority="48"/>
-    <w:lsdException w:name="List Table 4 Accent 6" w:uiPriority="49"/>
-    <w:lsdException w:name="List Table 5 Dark Accent 6" w:uiPriority="50"/>
-    <w:lsdException w:name="List Table 6 Colorful Accent 6" w:uiPriority="51"/>
-    <w:lsdException w:name="List Table 7 Colorful Accent 6" w:uiPriority="52"/>
+  <w:latentStyles w:defLockedState="0" w:defUIPriority="99" w:defSemiHidden="1" w:defUnhideWhenUsed="1" w:defQFormat="0" w:count="267">
+    <w:lsdException w:name="Normal" w:semiHidden="0" w:uiPriority="0" w:unhideWhenUsed="0" w:qFormat="1"/>
+    <w:lsdException w:name="heading 1" w:semiHidden="0" w:uiPriority="9" w:unhideWhenUsed="0" w:qFormat="1"/>
+    <w:lsdException w:name="heading 2" w:uiPriority="9" w:qFormat="1"/>
+    <w:lsdException w:name="heading 3" w:uiPriority="9" w:qFormat="1"/>
+    <w:lsdException w:name="heading 4" w:uiPriority="9" w:qFormat="1"/>
+    <w:lsdException w:name="heading 5" w:uiPriority="9" w:qFormat="1"/>
+    <w:lsdException w:name="heading 6" w:uiPriority="9" w:qFormat="1"/>
+    <w:lsdException w:name="heading 7" w:uiPriority="9" w:qFormat="1"/>
+    <w:lsdException w:name="heading 8" w:uiPriority="9" w:qFormat="1"/>
+    <w:lsdException w:name="heading 9" w:uiPriority="9" w:qFormat="1"/>
+    <w:lsdException w:name="toc 1" w:uiPriority="39"/>
+    <w:lsdException w:name="toc 2" w:uiPriority="39"/>
+    <w:lsdException w:name="toc 3" w:uiPriority="39"/>
+    <w:lsdException w:name="toc 4" w:uiPriority="39"/>
+    <w:lsdException w:name="toc 5" w:uiPriority="39"/>
+    <w:lsdException w:name="toc 6" w:uiPriority="39"/>
+    <w:lsdException w:name="toc 7" w:uiPriority="39"/>
+    <w:lsdException w:name="toc 8" w:uiPriority="39"/>
+    <w:lsdException w:name="toc 9" w:uiPriority="39"/>
+    <w:lsdException w:name="caption" w:uiPriority="35" w:qFormat="1"/>
+    <w:lsdException w:name="Title" w:semiHidden="0" w:uiPriority="10" w:unhideWhenUsed="0" w:qFormat="1"/>
+    <w:lsdException w:name="Default Paragraph Font" w:uiPriority="1"/>
+    <w:lsdException w:name="Subtitle" w:semiHidden="0" w:uiPriority="11" w:unhideWhenUsed="0" w:qFormat="1"/>
+    <w:lsdException w:name="Strong" w:semiHidden="0" w:uiPriority="22" w:unhideWhenUsed="0" w:qFormat="1"/>
+    <w:lsdException w:name="Emphasis" w:semiHidden="0" w:uiPriority="20" w:unhideWhenUsed="0" w:qFormat="1"/>
+    <w:lsdException w:name="Table Grid" w:semiHidden="0" w:uiPriority="39" w:unhideWhenUsed="0"/>
+    <w:lsdException w:name="Placeholder Text" w:unhideWhenUsed="0"/>
+    <w:lsdException w:name="No Spacing" w:semiHidden="0" w:uiPriority="1" w:unhideWhenUsed="0" w:qFormat="1"/>
+    <w:lsdException w:name="Light Shading" w:semiHidden="0" w:uiPriority="60" w:unhideWhenUsed="0"/>
+    <w:lsdException w:name="Light List" w:semiHidden="0" w:uiPriority="61" w:unhideWhenUsed="0"/>
+    <w:lsdException w:name="Light Grid" w:semiHidden="0" w:uiPriority="62" w:unhideWhenUsed="0"/>
+    <w:lsdException w:name="Medium Shading 1" w:semiHidden="0" w:uiPriority="63" w:unhideWhenUsed="0"/>
+    <w:lsdException w:name="Medium Shading 2" w:semiHidden="0" w:uiPriority="64" w:unhideWhenUsed="0"/>
+    <w:lsdException w:name="Medium List 1" w:semiHidden="0" w:uiPriority="65" w:unhideWhenUsed="0"/>
+    <w:lsdException w:name="Medium List 2" w:semiHidden="0" w:uiPriority="66" w:unhideWhenUsed="0"/>
+    <w:lsdException w:name="Medium Grid 1" w:semiHidden="0" w:uiPriority="67" w:unhideWhenUsed="0"/>
+    <w:lsdException w:name="Medium Grid 2" w:semiHidden="0" w:uiPriority="68" w:unhideWhenUsed="0"/>
+    <w:lsdException w:name="Medium Grid 3" w:semiHidden="0" w:uiPriority="69" w:unhideWhenUsed="0"/>
+    <w:lsdException w:name="Dark List" w:semiHidden="0" w:uiPriority="70" w:unhideWhenUsed="0"/>
+    <w:lsdException w:name="Colorful Shading" w:semiHidden="0" w:uiPriority="71" w:unhideWhenUsed="0"/>
+    <w:lsdException w:name="Colorful List" w:semiHidden="0" w:uiPriority="72" w:unhideWhenUsed="0"/>
+    <w:lsdException w:name="Colorful Grid" w:semiHidden="0" w:uiPriority="73" w:unhideWhenUsed="0"/>
+    <w:lsdException w:name="Light Shading Accent 1" w:semiHidden="0" w:uiPriority="60" w:unhideWhenUsed="0"/>
+    <w:lsdException w:name="Light List Accent 1" w:semiHidden="0" w:uiPriority="61" w:unhideWhenUsed="0"/>
+    <w:lsdException w:name="Light Grid Accent 1" w:semiHidden="0" w:uiPriority="62" w:unhideWhenUsed="0"/>
+    <w:lsdException w:name="Medium Shading 1 Accent 1" w:semiHidden="0" w:uiPriority="63" w:unhideWhenUsed="0"/>
+    <w:lsdException w:name="Medium Shading 2 Accent 1" w:semiHidden="0" w:uiPriority="64" w:unhideWhenUsed="0"/>
+    <w:lsdException w:name="Medium List 1 Accent 1" w:semiHidden="0" w:uiPriority="65" w:unhideWhenUsed="0"/>
+    <w:lsdException w:name="Revision" w:unhideWhenUsed="0"/>
+    <w:lsdException w:name="List Paragraph" w:semiHidden="0" w:uiPriority="34" w:unhideWhenUsed="0" w:qFormat="1"/>
+    <w:lsdException w:name="Quote" w:semiHidden="0" w:uiPriority="29" w:unhideWhenUsed="0" w:qFormat="1"/>
+    <w:lsdException w:name="Intense Quote" w:semiHidden="0" w:uiPriority="30" w:unhideWhenUsed="0" w:qFormat="1"/>
+    <w:lsdException w:name="Medium List 2 Accent 1" w:semiHidden="0" w:uiPriority="66" w:unhideWhenUsed="0"/>
+    <w:lsdException w:name="Medium Grid 1 Accent 1" w:semiHidden="0" w:uiPriority="67" w:unhideWhenUsed="0"/>
+    <w:lsdException w:name="Medium Grid 2 Accent 1" w:semiHidden="0" w:uiPriority="68" w:unhideWhenUsed="0"/>
+    <w:lsdException w:name="Medium Grid 3 Accent 1" w:semiHidden="0" w:uiPriority="69" w:unhideWhenUsed="0"/>
+    <w:lsdException w:name="Dark List Accent 1" w:semiHidden="0" w:uiPriority="70" w:unhideWhenUsed="0"/>
+    <w:lsdException w:name="Colorful Shading Accent 1" w:semiHidden="0" w:uiPriority="71" w:unhideWhenUsed="0"/>
+    <w:lsdException w:name="Colorful List Accent 1" w:semiHidden="0" w:uiPriority="72" w:unhideWhenUsed="0"/>
+    <w:lsdException w:name="Colorful Grid Accent 1" w:semiHidden="0" w:uiPriority="73" w:unhideWhenUsed="0"/>
+    <w:lsdException w:name="Light Shading Accent 2" w:semiHidden="0" w:uiPriority="60" w:unhideWhenUsed="0"/>
+    <w:lsdException w:name="Light List Accent 2" w:semiHidden="0" w:uiPriority="61" w:unhideWhenUsed="0"/>
+    <w:lsdException w:name="Light Grid Accent 2" w:semiHidden="0" w:uiPriority="62" w:unhideWhenUsed="0"/>
+    <w:lsdException w:name="Medium Shading 1 Accent 2" w:semiHidden="0" w:uiPriority="63" w:unhideWhenUsed="0"/>
+    <w:lsdException w:name="Medium Shading 2 Accent 2" w:semiHidden="0" w:uiPriority="64" w:unhideWhenUsed="0"/>
+    <w:lsdException w:name="Medium List 1 Accent 2" w:semiHidden="0" w:uiPriority="65" w:unhideWhenUsed="0"/>
+    <w:lsdException w:name="Medium List 2 Accent 2" w:semiHidden="0" w:uiPriority="66" w:unhideWhenUsed="0"/>
+    <w:lsdException w:name="Medium Grid 1 Accent 2" w:semiHidden="0" w:uiPriority="67" w:unhideWhenUsed="0"/>
+    <w:lsdException w:name="Medium Grid 2 Accent 2" w:semiHidden="0" w:uiPriority="68" w:unhideWhenUsed="0"/>
+    <w:lsdException w:name="Medium Grid 3 Accent 2" w:semiHidden="0" w:uiPriority="69" w:unhideWhenUsed="0"/>
+    <w:lsdException w:name="Dark List Accent 2" w:semiHidden="0" w:uiPriority="70" w:unhideWhenUsed="0"/>
+    <w:lsdException w:name="Colorful Shading Accent 2" w:semiHidden="0" w:uiPriority="71" w:unhideWhenUsed="0"/>
+    <w:lsdException w:name="Colorful List Accent 2" w:semiHidden="0" w:uiPriority="72" w:unhideWhenUsed="0"/>
+    <w:lsdException w:name="Colorful Grid Accent 2" w:semiHidden="0" w:uiPriority="73" w:unhideWhenUsed="0"/>
+    <w:lsdException w:name="Light Shading Accent 3" w:semiHidden="0" w:uiPriority="60" w:unhideWhenUsed="0"/>
+    <w:lsdException w:name="Light List Accent 3" w:semiHidden="0" w:uiPriority="61" w:unhideWhenUsed="0"/>
+    <w:lsdException w:name="Light Grid Accent 3" w:semiHidden="0" w:uiPriority="62" w:unhideWhenUsed="0"/>
+    <w:lsdException w:name="Medium Shading 1 Accent 3" w:semiHidden="0" w:uiPriority="63" w:unhideWhenUsed="0"/>
+    <w:lsdException w:name="Medium Shading 2 Accent 3" w:semiHidden="0" w:uiPriority="64" w:unhideWhenUsed="0"/>
+    <w:lsdException w:name="Medium List 1 Accent 3" w:semiHidden="0" w:uiPriority="65" w:unhideWhenUsed="0"/>
+    <w:lsdException w:name="Medium List 2 Accent 3" w:semiHidden="0" w:uiPriority="66" w:unhideWhenUsed="0"/>
+    <w:lsdException w:name="Medium Grid 1 Accent 3" w:semiHidden="0" w:uiPriority="67" w:unhideWhenUsed="0"/>
+    <w:lsdException w:name="Medium Grid 2 Accent 3" w:semiHidden="0" w:uiPriority="68" w:unhideWhenUsed="0"/>
+    <w:lsdException w:name="Medium Grid 3 Accent 3" w:semiHidden="0" w:uiPriority="69" w:unhideWhenUsed="0"/>
+    <w:lsdException w:name="Dark List Accent 3" w:semiHidden="0" w:uiPriority="70" w:unhideWhenUsed="0"/>
+    <w:lsdException w:name="Colorful Shading Accent 3" w:semiHidden="0" w:uiPriority="71" w:unhideWhenUsed="0"/>
+    <w:lsdException w:name="Colorful List Accent 3" w:semiHidden="0" w:uiPriority="72" w:unhideWhenUsed="0"/>
+    <w:lsdException w:name="Colorful Grid Accent 3" w:semiHidden="0" w:uiPriority="73" w:unhideWhenUsed="0"/>
+    <w:lsdException w:name="Light Shading Accent 4" w:semiHidden="0" w:uiPriority="60" w:unhideWhenUsed="0"/>
+    <w:lsdException w:name="Light List Accent 4" w:semiHidden="0" w:uiPriority="61" w:unhideWhenUsed="0"/>
+    <w:lsdException w:name="Light Grid Accent 4" w:semiHidden="0" w:uiPriority="62" w:unhideWhenUsed="0"/>
+    <w:lsdException w:name="Medium Shading 1 Accent 4" w:semiHidden="0" w:uiPriority="63" w:unhideWhenUsed="0"/>
+    <w:lsdException w:name="Medium Shading 2 Accent 4" w:semiHidden="0" w:uiPriority="64" w:unhideWhenUsed="0"/>
+    <w:lsdException w:name="Medium List 1 Accent 4" w:semiHidden="0" w:uiPriority="65" w:unhideWhenUsed="0"/>
+    <w:lsdException w:name="Medium List 2 Accent 4" w:semiHidden="0" w:uiPriority="66" w:unhideWhenUsed="0"/>
+    <w:lsdException w:name="Medium Grid 1 Accent 4" w:semiHidden="0" w:uiPriority="67" w:unhideWhenUsed="0"/>
+    <w:lsdException w:name="Medium Grid 2 Accent 4" w:semiHidden="0" w:uiPriority="68" w:unhideWhenUsed="0"/>
+    <w:lsdException w:name="Medium Grid 3 Accent 4" w:semiHidden="0" w:uiPriority="69" w:unhideWhenUsed="0"/>
+    <w:lsdException w:name="Dark List Accent 4" w:semiHidden="0" w:uiPriority="70" w:unhideWhenUsed="0"/>
+    <w:lsdException w:name="Colorful Shading Accent 4" w:semiHidden="0" w:uiPriority="71" w:unhideWhenUsed="0"/>
+    <w:lsdException w:name="Colorful List Accent 4" w:semiHidden="0" w:uiPriority="72" w:unhideWhenUsed="0"/>
+    <w:lsdException w:name="Colorful Grid Accent 4" w:semiHidden="0" w:uiPriority="73" w:unhideWhenUsed="0"/>
+    <w:lsdException w:name="Light Shading Accent 5" w:semiHidden="0" w:uiPriority="60" w:unhideWhenUsed="0"/>
+    <w:lsdException w:name="Light List Accent 5" w:semiHidden="0" w:uiPriority="61" w:unhideWhenUsed="0"/>
+    <w:lsdException w:name="Light Grid Accent 5" w:semiHidden="0" w:uiPriority="62" w:unhideWhenUsed="0"/>
+    <w:lsdException w:name="Medium Shading 1 Accent 5" w:semiHidden="0" w:uiPriority="63" w:unhideWhenUsed="0"/>
+    <w:lsdException w:name="Medium Shading 2 Accent 5" w:semiHidden="0" w:uiPriority="64" w:unhideWhenUsed="0"/>
+    <w:lsdException w:name="Medium List 1 Accent 5" w:semiHidden="0" w:uiPriority="65" w:unhideWhenUsed="0"/>
+    <w:lsdException w:name="Medium List 2 Accent 5" w:semiHidden="0" w:uiPriority="66" w:unhideWhenUsed="0"/>
+    <w:lsdException w:name="Medium Grid 1 Accent 5" w:semiHidden="0" w:uiPriority="67" w:unhideWhenUsed="0"/>
+    <w:lsdException w:name="Medium Grid 2 Accent 5" w:semiHidden="0" w:uiPriority="68" w:unhideWhenUsed="0"/>
+    <w:lsdException w:name="Medium Grid 3 Accent 5" w:semiHidden="0" w:uiPriority="69" w:unhideWhenUsed="0"/>
+    <w:lsdException w:name="Dark List Accent 5" w:semiHidden="0" w:uiPriority="70" w:unhideWhenUsed="0"/>
+    <w:lsdException w:name="Colorful Shading Accent 5" w:semiHidden="0" w:uiPriority="71" w:unhideWhenUsed="0"/>
+    <w:lsdException w:name="Colorful List Accent 5" w:semiHidden="0" w:uiPriority="72" w:unhideWhenUsed="0"/>
+    <w:lsdException w:name="Colorful Grid Accent 5" w:semiHidden="0" w:uiPriority="73" w:unhideWhenUsed="0"/>
+    <w:lsdException w:name="Light Shading Accent 6" w:semiHidden="0" w:uiPriority="60" w:unhideWhenUsed="0"/>
+    <w:lsdException w:name="Light List Accent 6" w:semiHidden="0" w:uiPriority="61" w:unhideWhenUsed="0"/>
+    <w:lsdException w:name="Light Grid Accent 6" w:semiHidden="0" w:uiPriority="62" w:unhideWhenUsed="0"/>
+    <w:lsdException w:name="Medium Shading 1 Accent 6" w:semiHidden="0" w:uiPriority="63" w:unhideWhenUsed="0"/>
+    <w:lsdException w:name="Medium Shading 2 Accent 6" w:semiHidden="0" w:uiPriority="64" w:unhideWhenUsed="0"/>
+    <w:lsdException w:name="Medium List 1 Accent 6" w:semiHidden="0" w:uiPriority="65" w:unhideWhenUsed="0"/>
+    <w:lsdException w:name="Medium List 2 Accent 6" w:semiHidden="0" w:uiPriority="66" w:unhideWhenUsed="0"/>
+    <w:lsdException w:name="Medium Grid 1 Accent 6" w:semiHidden="0" w:uiPriority="67" w:unhideWhenUsed="0"/>
+    <w:lsdException w:name="Medium Grid 2 Accent 6" w:semiHidden="0" w:uiPriority="68" w:unhideWhenUsed="0"/>
+    <w:lsdException w:name="Medium Grid 3 Accent 6" w:semiHidden="0" w:uiPriority="69" w:unhideWhenUsed="0"/>
+    <w:lsdException w:name="Dark List Accent 6" w:semiHidden="0" w:uiPriority="70" w:unhideWhenUsed="0"/>
+    <w:lsdException w:name="Colorful Shading Accent 6" w:semiHidden="0" w:uiPriority="71" w:unhideWhenUsed="0"/>
+    <w:lsdException w:name="Colorful List Accent 6" w:semiHidden="0" w:uiPriority="72" w:unhideWhenUsed="0"/>
+    <w:lsdException w:name="Colorful Grid Accent 6" w:semiHidden="0" w:uiPriority="73" w:unhideWhenUsed="0"/>
+    <w:lsdException w:name="Subtle Emphasis" w:semiHidden="0" w:uiPriority="19" w:unhideWhenUsed="0" w:qFormat="1"/>
+    <w:lsdException w:name="Intense Emphasis" w:semiHidden="0" w:uiPriority="21" w:unhideWhenUsed="0" w:qFormat="1"/>
+    <w:lsdException w:name="Subtle Reference" w:semiHidden="0" w:uiPriority="31" w:unhideWhenUsed="0" w:qFormat="1"/>
+    <w:lsdException w:name="Intense Reference" w:semiHidden="0" w:uiPriority="32" w:unhideWhenUsed="0" w:qFormat="1"/>
+    <w:lsdException w:name="Book Title" w:semiHidden="0" w:uiPriority="33" w:unhideWhenUsed="0" w:qFormat="1"/>
+    <w:lsdException w:name="Bibliography" w:uiPriority="37"/>
+    <w:lsdException w:name="TOC Heading" w:uiPriority="39" w:qFormat="1"/>
   </w:latentStyles>
   <w:style w:type="paragraph" w:default="1" w:styleId="Standard">
     <w:name w:val="Normal"/>
@@ -4647,116 +5233,48 @@
     <w:uiPriority w:val="99"/>
     <w:rsid w:val="005B3485"/>
   </w:style>
+  <w:style w:type="paragraph" w:styleId="Sprechblasentext">
+    <w:name w:val="Balloon Text"/>
+    <w:basedOn w:val="Standard"/>
+    <w:link w:val="SprechblasentextZchn"/>
+    <w:uiPriority w:val="99"/>
+    <w:semiHidden/>
+    <w:unhideWhenUsed/>
+    <w:rsid w:val="004F1FB4"/>
+    <w:pPr>
+      <w:spacing w:after="0" w:line="240" w:lineRule="auto"/>
+    </w:pPr>
+    <w:rPr>
+      <w:rFonts w:ascii="Tahoma" w:hAnsi="Tahoma" w:cs="Tahoma"/>
+      <w:sz w:val="16"/>
+      <w:szCs w:val="16"/>
+    </w:rPr>
+  </w:style>
+  <w:style w:type="character" w:customStyle="1" w:styleId="SprechblasentextZchn">
+    <w:name w:val="Sprechblasentext Zchn"/>
+    <w:basedOn w:val="Absatz-Standardschriftart"/>
+    <w:link w:val="Sprechblasentext"/>
+    <w:uiPriority w:val="99"/>
+    <w:semiHidden/>
+    <w:rsid w:val="004F1FB4"/>
+    <w:rPr>
+      <w:rFonts w:ascii="Tahoma" w:hAnsi="Tahoma" w:cs="Tahoma"/>
+      <w:sz w:val="16"/>
+      <w:szCs w:val="16"/>
+    </w:rPr>
+  </w:style>
 </w:styles>
 </file>
 
-<file path=word/glossary/document.xml><?xml version="1.0" encoding="utf-8"?>
-<w:glossaryDocument xmlns:wpc="http://schemas.microsoft.com/office/word/2010/wordprocessingCanvas" xmlns:mc="http://schemas.openxmlformats.org/markup-compatibility/2006" xmlns:o="urn:schemas-microsoft-com:office:office" xmlns:r="http://schemas.openxmlformats.org/officeDocument/2006/relationships" xmlns:m="http://schemas.openxmlformats.org/officeDocument/2006/math" xmlns:v="urn:schemas-microsoft-com:vml" xmlns:wp14="http://schemas.microsoft.com/office/word/2010/wordprocessingDrawing" xmlns:wp="http://schemas.openxmlformats.org/drawingml/2006/wordprocessingDrawing" xmlns:w10="urn:schemas-microsoft-com:office:word" xmlns:w="http://schemas.openxmlformats.org/wordprocessingml/2006/main" xmlns:w14="http://schemas.microsoft.com/office/word/2010/wordml" xmlns:w15="http://schemas.microsoft.com/office/word/2012/wordml" xmlns:wpg="http://schemas.microsoft.com/office/word/2010/wordprocessingGroup" xmlns:wpi="http://schemas.microsoft.com/office/word/2010/wordprocessingInk" xmlns:wne="http://schemas.microsoft.com/office/word/2006/wordml" xmlns:wps="http://schemas.microsoft.com/office/word/2010/wordprocessingShape" mc:Ignorable="w14 w15 wp14"/>
-</file>
-
-<file path=word/glossary/fontTable.xml><?xml version="1.0" encoding="utf-8"?>
-<w:fonts xmlns:mc="http://schemas.openxmlformats.org/markup-compatibility/2006" xmlns:r="http://schemas.openxmlformats.org/officeDocument/2006/relationships" xmlns:w="http://schemas.openxmlformats.org/wordprocessingml/2006/main" xmlns:w14="http://schemas.microsoft.com/office/word/2010/wordml" xmlns:w15="http://schemas.microsoft.com/office/word/2012/wordml" mc:Ignorable="w14 w15">
-  <w:font w:name="Symbol">
-    <w:panose1 w:val="05050102010706020507"/>
-    <w:charset w:val="02"/>
-    <w:family w:val="roman"/>
-    <w:pitch w:val="variable"/>
-    <w:sig w:usb0="00000000" w:usb1="10000000" w:usb2="00000000" w:usb3="00000000" w:csb0="80000000" w:csb1="00000000"/>
-  </w:font>
-  <w:font w:name="Times New Roman">
-    <w:panose1 w:val="02020603050405020304"/>
-    <w:charset w:val="00"/>
-    <w:family w:val="roman"/>
-    <w:pitch w:val="variable"/>
-    <w:sig w:usb0="E0002EFF" w:usb1="C0007843" w:usb2="00000009" w:usb3="00000000" w:csb0="000001FF" w:csb1="00000000"/>
-  </w:font>
-  <w:font w:name="Courier New">
-    <w:panose1 w:val="02070309020205020404"/>
-    <w:charset w:val="00"/>
-    <w:family w:val="modern"/>
-    <w:pitch w:val="fixed"/>
-    <w:sig w:usb0="E0002AFF" w:usb1="C0007843" w:usb2="00000009" w:usb3="00000000" w:csb0="000001FF" w:csb1="00000000"/>
-  </w:font>
-  <w:font w:name="Wingdings">
-    <w:panose1 w:val="05000000000000000000"/>
-    <w:charset w:val="02"/>
-    <w:family w:val="auto"/>
-    <w:pitch w:val="variable"/>
-    <w:sig w:usb0="00000000" w:usb1="10000000" w:usb2="00000000" w:usb3="00000000" w:csb0="80000000" w:csb1="00000000"/>
-  </w:font>
-  <w:font w:name="Calibri">
-    <w:panose1 w:val="020F0502020204030204"/>
-    <w:charset w:val="00"/>
-    <w:family w:val="swiss"/>
-    <w:pitch w:val="variable"/>
-    <w:sig w:usb0="E00002FF" w:usb1="4000ACFF" w:usb2="00000001" w:usb3="00000000" w:csb0="0000019F" w:csb1="00000000"/>
-  </w:font>
-  <w:font w:name="Calibri Light">
-    <w:panose1 w:val="020F0302020204030204"/>
-    <w:charset w:val="00"/>
-    <w:family w:val="swiss"/>
-    <w:pitch w:val="variable"/>
-    <w:sig w:usb0="A00002EF" w:usb1="4000207B" w:usb2="00000000" w:usb3="00000000" w:csb0="0000019F" w:csb1="00000000"/>
-  </w:font>
-  <w:font w:name="Verdana">
-    <w:panose1 w:val="020B0604030504040204"/>
-    <w:charset w:val="00"/>
-    <w:family w:val="swiss"/>
-    <w:pitch w:val="variable"/>
-    <w:sig w:usb0="A10006FF" w:usb1="4000205B" w:usb2="00000010" w:usb3="00000000" w:csb0="0000019F" w:csb1="00000000"/>
-  </w:font>
-</w:fonts>
-</file>
-
-<file path=word/glossary/settings.xml><?xml version="1.0" encoding="utf-8"?>
-<w:settings xmlns:mc="http://schemas.openxmlformats.org/markup-compatibility/2006" xmlns:o="urn:schemas-microsoft-com:office:office" xmlns:r="http://schemas.openxmlformats.org/officeDocument/2006/relationships" xmlns:m="http://schemas.openxmlformats.org/officeDocument/2006/math" xmlns:v="urn:schemas-microsoft-com:vml" xmlns:w10="urn:schemas-microsoft-com:office:word" xmlns:w="http://schemas.openxmlformats.org/wordprocessingml/2006/main" xmlns:w14="http://schemas.microsoft.com/office/word/2010/wordml" xmlns:w15="http://schemas.microsoft.com/office/word/2012/wordml" xmlns:sl="http://schemas.openxmlformats.org/schemaLibrary/2006/main" mc:Ignorable="w14 w15">
-  <w:view w:val="normal"/>
-  <w:defaultTabStop w:val="708"/>
-  <w:hyphenationZone w:val="425"/>
-  <w:characterSpacingControl w:val="doNotCompress"/>
-  <w:compat>
-    <w:useFELayout/>
-    <w:compatSetting w:name="compatibilityMode" w:uri="http://schemas.microsoft.com/office/word" w:val="15"/>
-    <w:compatSetting w:name="overrideTableStyleFontSizeAndJustification" w:uri="http://schemas.microsoft.com/office/word" w:val="1"/>
-    <w:compatSetting w:name="enableOpenTypeFeatures" w:uri="http://schemas.microsoft.com/office/word" w:val="1"/>
-    <w:compatSetting w:name="doNotFlipMirrorIndents" w:uri="http://schemas.microsoft.com/office/word" w:val="1"/>
-    <w:compatSetting w:name="differentiateMultirowTableHeaders" w:uri="http://schemas.microsoft.com/office/word" w:val="1"/>
-  </w:compat>
-  <w:rsids>
-    <w:rsidRoot w:val="002753AD"/>
-    <w:rsid w:val="002753AD"/>
-    <w:rsid w:val="00872C77"/>
-  </w:rsids>
-  <m:mathPr>
-    <m:mathFont m:val="Cambria Math"/>
-    <m:brkBin m:val="before"/>
-    <m:brkBinSub m:val="--"/>
-    <m:smallFrac m:val="0"/>
-    <m:dispDef/>
-    <m:lMargin m:val="0"/>
-    <m:rMargin m:val="0"/>
-    <m:defJc m:val="centerGroup"/>
-    <m:wrapIndent m:val="1440"/>
-    <m:intLim m:val="subSup"/>
-    <m:naryLim m:val="undOvr"/>
-  </m:mathPr>
-  <w:themeFontLang w:val="de-AT"/>
-  <w:clrSchemeMapping w:bg1="light1" w:t1="dark1" w:bg2="light2" w:t2="dark2" w:accent1="accent1" w:accent2="accent2" w:accent3="accent3" w:accent4="accent4" w:accent5="accent5" w:accent6="accent6" w:hyperlink="hyperlink" w:followedHyperlink="followedHyperlink"/>
-  <w:decimalSymbol w:val=","/>
-  <w:listSeparator w:val=";"/>
-  <w15:chartTrackingRefBased/>
-</w:settings>
-</file>
-
-<file path=word/glossary/styles.xml><?xml version="1.0" encoding="utf-8"?>
-<w:styles xmlns:mc="http://schemas.openxmlformats.org/markup-compatibility/2006" xmlns:r="http://schemas.openxmlformats.org/officeDocument/2006/relationships" xmlns:w="http://schemas.openxmlformats.org/wordprocessingml/2006/main" xmlns:w14="http://schemas.microsoft.com/office/word/2010/wordml" xmlns:w15="http://schemas.microsoft.com/office/word/2012/wordml" mc:Ignorable="w14 w15">
+<file path=word/stylesWithEffects.xml><?xml version="1.0" encoding="utf-8"?>
+<w:styles xmlns:wpc="http://schemas.microsoft.com/office/word/2010/wordprocessingCanvas" xmlns:mc="http://schemas.openxmlformats.org/markup-compatibility/2006" xmlns:o="urn:schemas-microsoft-com:office:office" xmlns:r="http://schemas.openxmlformats.org/officeDocument/2006/relationships" xmlns:m="http://schemas.openxmlformats.org/officeDocument/2006/math" xmlns:v="urn:schemas-microsoft-com:vml" xmlns:wp14="http://schemas.microsoft.com/office/word/2010/wordprocessingDrawing" xmlns:wp="http://schemas.openxmlformats.org/drawingml/2006/wordprocessingDrawing" xmlns:w10="urn:schemas-microsoft-com:office:word" xmlns:w="http://schemas.openxmlformats.org/wordprocessingml/2006/main" xmlns:w14="http://schemas.microsoft.com/office/word/2010/wordml" xmlns:wpg="http://schemas.microsoft.com/office/word/2010/wordprocessingGroup" xmlns:wpi="http://schemas.microsoft.com/office/word/2010/wordprocessingInk" xmlns:wne="http://schemas.microsoft.com/office/word/2006/wordml" xmlns:wps="http://schemas.microsoft.com/office/word/2010/wordprocessingShape" mc:Ignorable="w14 wp14">
   <w:docDefaults>
     <w:rPrDefault>
       <w:rPr>
-        <w:rFonts w:asciiTheme="minorHAnsi" w:eastAsiaTheme="minorEastAsia" w:hAnsiTheme="minorHAnsi" w:cstheme="minorBidi"/>
+        <w:rFonts w:asciiTheme="minorHAnsi" w:eastAsiaTheme="minorHAnsi" w:hAnsiTheme="minorHAnsi" w:cstheme="minorBidi"/>
         <w:sz w:val="22"/>
         <w:szCs w:val="22"/>
-        <w:lang w:val="de-AT" w:eastAsia="de-AT" w:bidi="ar-SA"/>
+        <w:lang w:val="de-AT" w:eastAsia="en-US" w:bidi="ar-SA"/>
       </w:rPr>
     </w:rPrDefault>
     <w:pPrDefault>
@@ -4765,382 +5283,193 @@
       </w:pPr>
     </w:pPrDefault>
   </w:docDefaults>
-  <w:latentStyles w:defLockedState="0" w:defUIPriority="99" w:defSemiHidden="0" w:defUnhideWhenUsed="0" w:defQFormat="0" w:count="371">
-    <w:lsdException w:name="Normal" w:uiPriority="0" w:qFormat="1"/>
-    <w:lsdException w:name="heading 1" w:uiPriority="9" w:qFormat="1"/>
-    <w:lsdException w:name="heading 2" w:semiHidden="1" w:uiPriority="9" w:unhideWhenUsed="1" w:qFormat="1"/>
-    <w:lsdException w:name="heading 3" w:semiHidden="1" w:uiPriority="9" w:unhideWhenUsed="1" w:qFormat="1"/>
-    <w:lsdException w:name="heading 4" w:semiHidden="1" w:uiPriority="9" w:unhideWhenUsed="1" w:qFormat="1"/>
-    <w:lsdException w:name="heading 5" w:semiHidden="1" w:uiPriority="9" w:unhideWhenUsed="1" w:qFormat="1"/>
-    <w:lsdException w:name="heading 6" w:semiHidden="1" w:uiPriority="9" w:unhideWhenUsed="1" w:qFormat="1"/>
-    <w:lsdException w:name="heading 7" w:semiHidden="1" w:uiPriority="9" w:unhideWhenUsed="1" w:qFormat="1"/>
-    <w:lsdException w:name="heading 8" w:semiHidden="1" w:uiPriority="9" w:unhideWhenUsed="1" w:qFormat="1"/>
-    <w:lsdException w:name="heading 9" w:semiHidden="1" w:uiPriority="9" w:unhideWhenUsed="1" w:qFormat="1"/>
-    <w:lsdException w:name="index 1" w:semiHidden="1" w:unhideWhenUsed="1"/>
-    <w:lsdException w:name="index 2" w:semiHidden="1" w:unhideWhenUsed="1"/>
-    <w:lsdException w:name="index 3" w:semiHidden="1" w:unhideWhenUsed="1"/>
-    <w:lsdException w:name="index 4" w:semiHidden="1" w:unhideWhenUsed="1"/>
-    <w:lsdException w:name="index 5" w:semiHidden="1" w:unhideWhenUsed="1"/>
-    <w:lsdException w:name="index 6" w:semiHidden="1" w:unhideWhenUsed="1"/>
-    <w:lsdException w:name="index 7" w:semiHidden="1" w:unhideWhenUsed="1"/>
-    <w:lsdException w:name="index 8" w:semiHidden="1" w:unhideWhenUsed="1"/>
-    <w:lsdException w:name="index 9" w:semiHidden="1" w:unhideWhenUsed="1"/>
-    <w:lsdException w:name="toc 1" w:semiHidden="1" w:uiPriority="39" w:unhideWhenUsed="1"/>
-    <w:lsdException w:name="toc 2" w:semiHidden="1" w:uiPriority="39" w:unhideWhenUsed="1"/>
-    <w:lsdException w:name="toc 3" w:semiHidden="1" w:uiPriority="39" w:unhideWhenUsed="1"/>
-    <w:lsdException w:name="toc 4" w:semiHidden="1" w:uiPriority="39" w:unhideWhenUsed="1"/>
-    <w:lsdException w:name="toc 5" w:semiHidden="1" w:uiPriority="39" w:unhideWhenUsed="1"/>
-    <w:lsdException w:name="toc 6" w:semiHidden="1" w:uiPriority="39" w:unhideWhenUsed="1"/>
-    <w:lsdException w:name="toc 7" w:semiHidden="1" w:uiPriority="39" w:unhideWhenUsed="1"/>
-    <w:lsdException w:name="toc 8" w:semiHidden="1" w:uiPriority="39" w:unhideWhenUsed="1"/>
-    <w:lsdException w:name="toc 9" w:semiHidden="1" w:uiPriority="39" w:unhideWhenUsed="1"/>
-    <w:lsdException w:name="Normal Indent" w:semiHidden="1" w:unhideWhenUsed="1"/>
-    <w:lsdException w:name="footnote text" w:semiHidden="1" w:unhideWhenUsed="1"/>
-    <w:lsdException w:name="annotation text" w:semiHidden="1" w:unhideWhenUsed="1"/>
-    <w:lsdException w:name="header" w:semiHidden="1" w:unhideWhenUsed="1"/>
-    <w:lsdException w:name="footer" w:semiHidden="1" w:unhideWhenUsed="1"/>
-    <w:lsdException w:name="index heading" w:semiHidden="1" w:unhideWhenUsed="1"/>
-    <w:lsdException w:name="caption" w:semiHidden="1" w:uiPriority="35" w:unhideWhenUsed="1" w:qFormat="1"/>
-    <w:lsdException w:name="table of figures" w:semiHidden="1" w:unhideWhenUsed="1"/>
-    <w:lsdException w:name="envelope address" w:semiHidden="1" w:unhideWhenUsed="1"/>
-    <w:lsdException w:name="envelope return" w:semiHidden="1" w:unhideWhenUsed="1"/>
-    <w:lsdException w:name="footnote reference" w:semiHidden="1" w:unhideWhenUsed="1"/>
-    <w:lsdException w:name="annotation reference" w:semiHidden="1" w:unhideWhenUsed="1"/>
-    <w:lsdException w:name="line number" w:semiHidden="1" w:unhideWhenUsed="1"/>
-    <w:lsdException w:name="page number" w:semiHidden="1" w:unhideWhenUsed="1"/>
-    <w:lsdException w:name="endnote reference" w:semiHidden="1" w:unhideWhenUsed="1"/>
-    <w:lsdException w:name="endnote text" w:semiHidden="1" w:unhideWhenUsed="1"/>
-    <w:lsdException w:name="table of authorities" w:semiHidden="1" w:unhideWhenUsed="1"/>
-    <w:lsdException w:name="macro" w:semiHidden="1" w:unhideWhenUsed="1"/>
-    <w:lsdException w:name="toa heading" w:semiHidden="1" w:unhideWhenUsed="1"/>
-    <w:lsdException w:name="List" w:semiHidden="1" w:unhideWhenUsed="1"/>
-    <w:lsdException w:name="List Bullet" w:semiHidden="1" w:unhideWhenUsed="1"/>
-    <w:lsdException w:name="List Number" w:semiHidden="1" w:unhideWhenUsed="1"/>
-    <w:lsdException w:name="List 2" w:semiHidden="1" w:unhideWhenUsed="1"/>
-    <w:lsdException w:name="List 3" w:semiHidden="1" w:unhideWhenUsed="1"/>
-    <w:lsdException w:name="List 4" w:semiHidden="1" w:unhideWhenUsed="1"/>
-    <w:lsdException w:name="List 5" w:semiHidden="1" w:unhideWhenUsed="1"/>
-    <w:lsdException w:name="List Bullet 2" w:semiHidden="1" w:unhideWhenUsed="1"/>
-    <w:lsdException w:name="List Bullet 3" w:semiHidden="1" w:unhideWhenUsed="1"/>
-    <w:lsdException w:name="List Bullet 4" w:semiHidden="1" w:unhideWhenUsed="1"/>
-    <w:lsdException w:name="List Bullet 5" w:semiHidden="1" w:unhideWhenUsed="1"/>
-    <w:lsdException w:name="List Number 2" w:semiHidden="1" w:unhideWhenUsed="1"/>
-    <w:lsdException w:name="List Number 3" w:semiHidden="1" w:unhideWhenUsed="1"/>
-    <w:lsdException w:name="List Number 4" w:semiHidden="1" w:unhideWhenUsed="1"/>
-    <w:lsdException w:name="List Number 5" w:semiHidden="1" w:unhideWhenUsed="1"/>
-    <w:lsdException w:name="Title" w:uiPriority="10" w:qFormat="1"/>
-    <w:lsdException w:name="Closing" w:semiHidden="1" w:unhideWhenUsed="1"/>
-    <w:lsdException w:name="Signature" w:semiHidden="1" w:unhideWhenUsed="1"/>
-    <w:lsdException w:name="Default Paragraph Font" w:semiHidden="1" w:uiPriority="1" w:unhideWhenUsed="1"/>
-    <w:lsdException w:name="Body Text" w:semiHidden="1" w:unhideWhenUsed="1"/>
-    <w:lsdException w:name="Body Text Indent" w:semiHidden="1" w:unhideWhenUsed="1"/>
-    <w:lsdException w:name="List Continue" w:semiHidden="1" w:unhideWhenUsed="1"/>
-    <w:lsdException w:name="List Continue 2" w:semiHidden="1" w:unhideWhenUsed="1"/>
-    <w:lsdException w:name="List Continue 3" w:semiHidden="1" w:unhideWhenUsed="1"/>
-    <w:lsdException w:name="List Continue 4" w:semiHidden="1" w:unhideWhenUsed="1"/>
-    <w:lsdException w:name="List Continue 5" w:semiHidden="1" w:unhideWhenUsed="1"/>
-    <w:lsdException w:name="Message Header" w:semiHidden="1" w:unhideWhenUsed="1"/>
-    <w:lsdException w:name="Subtitle" w:uiPriority="11" w:qFormat="1"/>
-    <w:lsdException w:name="Salutation" w:semiHidden="1" w:unhideWhenUsed="1"/>
-    <w:lsdException w:name="Date" w:semiHidden="1" w:unhideWhenUsed="1"/>
-    <w:lsdException w:name="Body Text First Indent" w:semiHidden="1" w:unhideWhenUsed="1"/>
-    <w:lsdException w:name="Body Text First Indent 2" w:semiHidden="1" w:unhideWhenUsed="1"/>
-    <w:lsdException w:name="Note Heading" w:semiHidden="1" w:unhideWhenUsed="1"/>
-    <w:lsdException w:name="Body Text 2" w:semiHidden="1" w:unhideWhenUsed="1"/>
-    <w:lsdException w:name="Body Text 3" w:semiHidden="1" w:unhideWhenUsed="1"/>
-    <w:lsdException w:name="Body Text Indent 2" w:semiHidden="1" w:unhideWhenUsed="1"/>
-    <w:lsdException w:name="Body Text Indent 3" w:semiHidden="1" w:unhideWhenUsed="1"/>
-    <w:lsdException w:name="Block Text" w:semiHidden="1" w:unhideWhenUsed="1"/>
-    <w:lsdException w:name="Hyperlink" w:semiHidden="1" w:unhideWhenUsed="1"/>
-    <w:lsdException w:name="FollowedHyperlink" w:semiHidden="1" w:unhideWhenUsed="1"/>
-    <w:lsdException w:name="Strong" w:uiPriority="22" w:qFormat="1"/>
-    <w:lsdException w:name="Emphasis" w:uiPriority="20" w:qFormat="1"/>
-    <w:lsdException w:name="Document Map" w:semiHidden="1" w:unhideWhenUsed="1"/>
-    <w:lsdException w:name="Plain Text" w:semiHidden="1" w:unhideWhenUsed="1"/>
-    <w:lsdException w:name="E-mail Signature" w:semiHidden="1" w:unhideWhenUsed="1"/>
-    <w:lsdException w:name="HTML Top of Form" w:semiHidden="1" w:unhideWhenUsed="1"/>
-    <w:lsdException w:name="HTML Bottom of Form" w:semiHidden="1" w:unhideWhenUsed="1"/>
-    <w:lsdException w:name="Normal (Web)" w:semiHidden="1" w:unhideWhenUsed="1"/>
-    <w:lsdException w:name="HTML Acronym" w:semiHidden="1" w:unhideWhenUsed="1"/>
-    <w:lsdException w:name="HTML Address" w:semiHidden="1" w:unhideWhenUsed="1"/>
-    <w:lsdException w:name="HTML Cite" w:semiHidden="1" w:unhideWhenUsed="1"/>
-    <w:lsdException w:name="HTML Code" w:semiHidden="1" w:unhideWhenUsed="1"/>
-    <w:lsdException w:name="HTML Definition" w:semiHidden="1" w:unhideWhenUsed="1"/>
-    <w:lsdException w:name="HTML Keyboard" w:semiHidden="1" w:unhideWhenUsed="1"/>
-    <w:lsdException w:name="HTML Preformatted" w:semiHidden="1" w:unhideWhenUsed="1"/>
-    <w:lsdException w:name="HTML Sample" w:semiHidden="1" w:unhideWhenUsed="1"/>
-    <w:lsdException w:name="HTML Typewriter" w:semiHidden="1" w:unhideWhenUsed="1"/>
-    <w:lsdException w:name="HTML Variable" w:semiHidden="1" w:unhideWhenUsed="1"/>
-    <w:lsdException w:name="Normal Table" w:semiHidden="1" w:unhideWhenUsed="1"/>
-    <w:lsdException w:name="annotation subject" w:semiHidden="1" w:unhideWhenUsed="1"/>
-    <w:lsdException w:name="No List" w:semiHidden="1" w:unhideWhenUsed="1"/>
-    <w:lsdException w:name="Outline List 1" w:semiHidden="1" w:unhideWhenUsed="1"/>
-    <w:lsdException w:name="Outline List 2" w:semiHidden="1" w:unhideWhenUsed="1"/>
-    <w:lsdException w:name="Outline List 3" w:semiHidden="1" w:unhideWhenUsed="1"/>
-    <w:lsdException w:name="Table Simple 1" w:semiHidden="1" w:unhideWhenUsed="1"/>
-    <w:lsdException w:name="Table Simple 2" w:semiHidden="1" w:unhideWhenUsed="1"/>
-    <w:lsdException w:name="Table Simple 3" w:semiHidden="1" w:unhideWhenUsed="1"/>
-    <w:lsdException w:name="Table Classic 1" w:semiHidden="1" w:unhideWhenUsed="1"/>
-    <w:lsdException w:name="Table Classic 2" w:semiHidden="1" w:unhideWhenUsed="1"/>
-    <w:lsdException w:name="Table Classic 3" w:semiHidden="1" w:unhideWhenUsed="1"/>
-    <w:lsdException w:name="Table Classic 4" w:semiHidden="1" w:unhideWhenUsed="1"/>
-    <w:lsdException w:name="Table Colorful 1" w:semiHidden="1" w:unhideWhenUsed="1"/>
-    <w:lsdException w:name="Table Colorful 2" w:semiHidden="1" w:unhideWhenUsed="1"/>
-    <w:lsdException w:name="Table Colorful 3" w:semiHidden="1" w:unhideWhenUsed="1"/>
-    <w:lsdException w:name="Table Columns 1" w:semiHidden="1" w:unhideWhenUsed="1"/>
-    <w:lsdException w:name="Table Columns 2" w:semiHidden="1" w:unhideWhenUsed="1"/>
-    <w:lsdException w:name="Table Columns 3" w:semiHidden="1" w:unhideWhenUsed="1"/>
-    <w:lsdException w:name="Table Columns 4" w:semiHidden="1" w:unhideWhenUsed="1"/>
-    <w:lsdException w:name="Table Columns 5" w:semiHidden="1" w:unhideWhenUsed="1"/>
-    <w:lsdException w:name="Table Grid 1" w:semiHidden="1" w:unhideWhenUsed="1"/>
-    <w:lsdException w:name="Table Grid 2" w:semiHidden="1" w:unhideWhenUsed="1"/>
-    <w:lsdException w:name="Table Grid 3" w:semiHidden="1" w:unhideWhenUsed="1"/>
-    <w:lsdException w:name="Table Grid 4" w:semiHidden="1" w:unhideWhenUsed="1"/>
-    <w:lsdException w:name="Table Grid 5" w:semiHidden="1" w:unhideWhenUsed="1"/>
-    <w:lsdException w:name="Table Grid 6" w:semiHidden="1" w:unhideWhenUsed="1"/>
-    <w:lsdException w:name="Table Grid 7" w:semiHidden="1" w:unhideWhenUsed="1"/>
-    <w:lsdException w:name="Table Grid 8" w:semiHidden="1" w:unhideWhenUsed="1"/>
-    <w:lsdException w:name="Table List 1" w:semiHidden="1" w:unhideWhenUsed="1"/>
-    <w:lsdException w:name="Table List 2" w:semiHidden="1" w:unhideWhenUsed="1"/>
-    <w:lsdException w:name="Table List 3" w:semiHidden="1" w:unhideWhenUsed="1"/>
-    <w:lsdException w:name="Table List 4" w:semiHidden="1" w:unhideWhenUsed="1"/>
-    <w:lsdException w:name="Table List 5" w:semiHidden="1" w:unhideWhenUsed="1"/>
-    <w:lsdException w:name="Table List 6" w:semiHidden="1" w:unhideWhenUsed="1"/>
-    <w:lsdException w:name="Table List 7" w:semiHidden="1" w:unhideWhenUsed="1"/>
-    <w:lsdException w:name="Table List 8" w:semiHidden="1" w:unhideWhenUsed="1"/>
-    <w:lsdException w:name="Table 3D effects 1" w:semiHidden="1" w:unhideWhenUsed="1"/>
-    <w:lsdException w:name="Table 3D effects 2" w:semiHidden="1" w:unhideWhenUsed="1"/>
-    <w:lsdException w:name="Table 3D effects 3" w:semiHidden="1" w:unhideWhenUsed="1"/>
-    <w:lsdException w:name="Table Contemporary" w:semiHidden="1" w:unhideWhenUsed="1"/>
-    <w:lsdException w:name="Table Elegant" w:semiHidden="1" w:unhideWhenUsed="1"/>
-    <w:lsdException w:name="Table Professional" w:semiHidden="1" w:unhideWhenUsed="1"/>
-    <w:lsdException w:name="Table Subtle 1" w:semiHidden="1" w:unhideWhenUsed="1"/>
-    <w:lsdException w:name="Table Subtle 2" w:semiHidden="1" w:unhideWhenUsed="1"/>
-    <w:lsdException w:name="Table Web 1" w:semiHidden="1" w:unhideWhenUsed="1"/>
-    <w:lsdException w:name="Table Web 2" w:semiHidden="1" w:unhideWhenUsed="1"/>
-    <w:lsdException w:name="Table Web 3" w:semiHidden="1" w:unhideWhenUsed="1"/>
-    <w:lsdException w:name="Balloon Text" w:semiHidden="1" w:unhideWhenUsed="1"/>
-    <w:lsdException w:name="Table Grid" w:uiPriority="39"/>
-    <w:lsdException w:name="Table Theme" w:semiHidden="1" w:unhideWhenUsed="1"/>
-    <w:lsdException w:name="Placeholder Text" w:semiHidden="1"/>
-    <w:lsdException w:name="No Spacing" w:uiPriority="1" w:qFormat="1"/>
-    <w:lsdException w:name="Light Shading" w:uiPriority="60"/>
-    <w:lsdException w:name="Light List" w:uiPriority="61"/>
-    <w:lsdException w:name="Light Grid" w:uiPriority="62"/>
-    <w:lsdException w:name="Medium Shading 1" w:uiPriority="63"/>
-    <w:lsdException w:name="Medium Shading 2" w:uiPriority="64"/>
-    <w:lsdException w:name="Medium List 1" w:uiPriority="65"/>
-    <w:lsdException w:name="Medium List 2" w:uiPriority="66"/>
-    <w:lsdException w:name="Medium Grid 1" w:uiPriority="67"/>
-    <w:lsdException w:name="Medium Grid 2" w:uiPriority="68"/>
-    <w:lsdException w:name="Medium Grid 3" w:uiPriority="69"/>
-    <w:lsdException w:name="Dark List" w:uiPriority="70"/>
-    <w:lsdException w:name="Colorful Shading" w:uiPriority="71"/>
-    <w:lsdException w:name="Colorful List" w:uiPriority="72"/>
-    <w:lsdException w:name="Colorful Grid" w:uiPriority="73"/>
-    <w:lsdException w:name="Light Shading Accent 1" w:uiPriority="60"/>
-    <w:lsdException w:name="Light List Accent 1" w:uiPriority="61"/>
-    <w:lsdException w:name="Light Grid Accent 1" w:uiPriority="62"/>
-    <w:lsdException w:name="Medium Shading 1 Accent 1" w:uiPriority="63"/>
-    <w:lsdException w:name="Medium Shading 2 Accent 1" w:uiPriority="64"/>
-    <w:lsdException w:name="Medium List 1 Accent 1" w:uiPriority="65"/>
-    <w:lsdException w:name="Revision" w:semiHidden="1"/>
-    <w:lsdException w:name="List Paragraph" w:uiPriority="34" w:qFormat="1"/>
-    <w:lsdException w:name="Quote" w:uiPriority="29" w:qFormat="1"/>
-    <w:lsdException w:name="Intense Quote" w:uiPriority="30" w:qFormat="1"/>
-    <w:lsdException w:name="Medium List 2 Accent 1" w:uiPriority="66"/>
-    <w:lsdException w:name="Medium Grid 1 Accent 1" w:uiPriority="67"/>
-    <w:lsdException w:name="Medium Grid 2 Accent 1" w:uiPriority="68"/>
-    <w:lsdException w:name="Medium Grid 3 Accent 1" w:uiPriority="69"/>
-    <w:lsdException w:name="Dark List Accent 1" w:uiPriority="70"/>
-    <w:lsdException w:name="Colorful Shading Accent 1" w:uiPriority="71"/>
-    <w:lsdException w:name="Colorful List Accent 1" w:uiPriority="72"/>
-    <w:lsdException w:name="Colorful Grid Accent 1" w:uiPriority="73"/>
-    <w:lsdException w:name="Light Shading Accent 2" w:uiPriority="60"/>
-    <w:lsdException w:name="Light List Accent 2" w:uiPriority="61"/>
-    <w:lsdException w:name="Light Grid Accent 2" w:uiPriority="62"/>
-    <w:lsdException w:name="Medium Shading 1 Accent 2" w:uiPriority="63"/>
-    <w:lsdException w:name="Medium Shading 2 Accent 2" w:uiPriority="64"/>
-    <w:lsdException w:name="Medium List 1 Accent 2" w:uiPriority="65"/>
-    <w:lsdException w:name="Medium List 2 Accent 2" w:uiPriority="66"/>
-    <w:lsdException w:name="Medium Grid 1 Accent 2" w:uiPriority="67"/>
-    <w:lsdException w:name="Medium Grid 2 Accent 2" w:uiPriority="68"/>
-    <w:lsdException w:name="Medium Grid 3 Accent 2" w:uiPriority="69"/>
-    <w:lsdException w:name="Dark List Accent 2" w:uiPriority="70"/>
-    <w:lsdException w:name="Colorful Shading Accent 2" w:uiPriority="71"/>
-    <w:lsdException w:name="Colorful List Accent 2" w:uiPriority="72"/>
-    <w:lsdException w:name="Colorful Grid Accent 2" w:uiPriority="73"/>
-    <w:lsdException w:name="Light Shading Accent 3" w:uiPriority="60"/>
-    <w:lsdException w:name="Light List Accent 3" w:uiPriority="61"/>
-    <w:lsdException w:name="Light Grid Accent 3" w:uiPriority="62"/>
-    <w:lsdException w:name="Medium Shading 1 Accent 3" w:uiPriority="63"/>
-    <w:lsdException w:name="Medium Shading 2 Accent 3" w:uiPriority="64"/>
-    <w:lsdException w:name="Medium List 1 Accent 3" w:uiPriority="65"/>
-    <w:lsdException w:name="Medium List 2 Accent 3" w:uiPriority="66"/>
-    <w:lsdException w:name="Medium Grid 1 Accent 3" w:uiPriority="67"/>
-    <w:lsdException w:name="Medium Grid 2 Accent 3" w:uiPriority="68"/>
-    <w:lsdException w:name="Medium Grid 3 Accent 3" w:uiPriority="69"/>
-    <w:lsdException w:name="Dark List Accent 3" w:uiPriority="70"/>
-    <w:lsdException w:name="Colorful Shading Accent 3" w:uiPriority="71"/>
-    <w:lsdException w:name="Colorful List Accent 3" w:uiPriority="72"/>
-    <w:lsdException w:name="Colorful Grid Accent 3" w:uiPriority="73"/>
-    <w:lsdException w:name="Light Shading Accent 4" w:uiPriority="60"/>
-    <w:lsdException w:name="Light List Accent 4" w:uiPriority="61"/>
-    <w:lsdException w:name="Light Grid Accent 4" w:uiPriority="62"/>
-    <w:lsdException w:name="Medium Shading 1 Accent 4" w:uiPriority="63"/>
-    <w:lsdException w:name="Medium Shading 2 Accent 4" w:uiPriority="64"/>
-    <w:lsdException w:name="Medium List 1 Accent 4" w:uiPriority="65"/>
-    <w:lsdException w:name="Medium List 2 Accent 4" w:uiPriority="66"/>
-    <w:lsdException w:name="Medium Grid 1 Accent 4" w:uiPriority="67"/>
-    <w:lsdException w:name="Medium Grid 2 Accent 4" w:uiPriority="68"/>
-    <w:lsdException w:name="Medium Grid 3 Accent 4" w:uiPriority="69"/>
-    <w:lsdException w:name="Dark List Accent 4" w:uiPriority="70"/>
-    <w:lsdException w:name="Colorful Shading Accent 4" w:uiPriority="71"/>
-    <w:lsdException w:name="Colorful List Accent 4" w:uiPriority="72"/>
-    <w:lsdException w:name="Colorful Grid Accent 4" w:uiPriority="73"/>
-    <w:lsdException w:name="Light Shading Accent 5" w:uiPriority="60"/>
-    <w:lsdException w:name="Light List Accent 5" w:uiPriority="61"/>
-    <w:lsdException w:name="Light Grid Accent 5" w:uiPriority="62"/>
-    <w:lsdException w:name="Medium Shading 1 Accent 5" w:uiPriority="63"/>
-    <w:lsdException w:name="Medium Shading 2 Accent 5" w:uiPriority="64"/>
-    <w:lsdException w:name="Medium List 1 Accent 5" w:uiPriority="65"/>
-    <w:lsdException w:name="Medium List 2 Accent 5" w:uiPriority="66"/>
-    <w:lsdException w:name="Medium Grid 1 Accent 5" w:uiPriority="67"/>
-    <w:lsdException w:name="Medium Grid 2 Accent 5" w:uiPriority="68"/>
-    <w:lsdException w:name="Medium Grid 3 Accent 5" w:uiPriority="69"/>
-    <w:lsdException w:name="Dark List Accent 5" w:uiPriority="70"/>
-    <w:lsdException w:name="Colorful Shading Accent 5" w:uiPriority="71"/>
-    <w:lsdException w:name="Colorful List Accent 5" w:uiPriority="72"/>
-    <w:lsdException w:name="Colorful Grid Accent 5" w:uiPriority="73"/>
-    <w:lsdException w:name="Light Shading Accent 6" w:uiPriority="60"/>
-    <w:lsdException w:name="Light List Accent 6" w:uiPriority="61"/>
-    <w:lsdException w:name="Light Grid Accent 6" w:uiPriority="62"/>
-    <w:lsdException w:name="Medium Shading 1 Accent 6" w:uiPriority="63"/>
-    <w:lsdException w:name="Medium Shading 2 Accent 6" w:uiPriority="64"/>
-    <w:lsdException w:name="Medium List 1 Accent 6" w:uiPriority="65"/>
-    <w:lsdException w:name="Medium List 2 Accent 6" w:uiPriority="66"/>
-    <w:lsdException w:name="Medium Grid 1 Accent 6" w:uiPriority="67"/>
-    <w:lsdException w:name="Medium Grid 2 Accent 6" w:uiPriority="68"/>
-    <w:lsdException w:name="Medium Grid 3 Accent 6" w:uiPriority="69"/>
-    <w:lsdException w:name="Dark List Accent 6" w:uiPriority="70"/>
-    <w:lsdException w:name="Colorful Shading Accent 6" w:uiPriority="71"/>
-    <w:lsdException w:name="Colorful List Accent 6" w:uiPriority="72"/>
-    <w:lsdException w:name="Colorful Grid Accent 6" w:uiPriority="73"/>
-    <w:lsdException w:name="Subtle Emphasis" w:uiPriority="19" w:qFormat="1"/>
-    <w:lsdException w:name="Intense Emphasis" w:uiPriority="21" w:qFormat="1"/>
-    <w:lsdException w:name="Subtle Reference" w:uiPriority="31" w:qFormat="1"/>
-    <w:lsdException w:name="Intense Reference" w:uiPriority="32" w:qFormat="1"/>
-    <w:lsdException w:name="Book Title" w:uiPriority="33" w:qFormat="1"/>
-    <w:lsdException w:name="Bibliography" w:semiHidden="1" w:uiPriority="37" w:unhideWhenUsed="1"/>
-    <w:lsdException w:name="TOC Heading" w:semiHidden="1" w:uiPriority="39" w:unhideWhenUsed="1" w:qFormat="1"/>
-    <w:lsdException w:name="Plain Table 1" w:uiPriority="41"/>
-    <w:lsdException w:name="Plain Table 2" w:uiPriority="42"/>
-    <w:lsdException w:name="Plain Table 3" w:uiPriority="43"/>
-    <w:lsdException w:name="Plain Table 4" w:uiPriority="44"/>
-    <w:lsdException w:name="Plain Table 5" w:uiPriority="45"/>
-    <w:lsdException w:name="Grid Table Light" w:uiPriority="40"/>
-    <w:lsdException w:name="Grid Table 1 Light" w:uiPriority="46"/>
-    <w:lsdException w:name="Grid Table 2" w:uiPriority="47"/>
-    <w:lsdException w:name="Grid Table 3" w:uiPriority="48"/>
-    <w:lsdException w:name="Grid Table 4" w:uiPriority="49"/>
-    <w:lsdException w:name="Grid Table 5 Dark" w:uiPriority="50"/>
-    <w:lsdException w:name="Grid Table 6 Colorful" w:uiPriority="51"/>
-    <w:lsdException w:name="Grid Table 7 Colorful" w:uiPriority="52"/>
-    <w:lsdException w:name="Grid Table 1 Light Accent 1" w:uiPriority="46"/>
-    <w:lsdException w:name="Grid Table 2 Accent 1" w:uiPriority="47"/>
-    <w:lsdException w:name="Grid Table 3 Accent 1" w:uiPriority="48"/>
-    <w:lsdException w:name="Grid Table 4 Accent 1" w:uiPriority="49"/>
-    <w:lsdException w:name="Grid Table 5 Dark Accent 1" w:uiPriority="50"/>
-    <w:lsdException w:name="Grid Table 6 Colorful Accent 1" w:uiPriority="51"/>
-    <w:lsdException w:name="Grid Table 7 Colorful Accent 1" w:uiPriority="52"/>
-    <w:lsdException w:name="Grid Table 1 Light Accent 2" w:uiPriority="46"/>
-    <w:lsdException w:name="Grid Table 2 Accent 2" w:uiPriority="47"/>
-    <w:lsdException w:name="Grid Table 3 Accent 2" w:uiPriority="48"/>
-    <w:lsdException w:name="Grid Table 4 Accent 2" w:uiPriority="49"/>
-    <w:lsdException w:name="Grid Table 5 Dark Accent 2" w:uiPriority="50"/>
-    <w:lsdException w:name="Grid Table 6 Colorful Accent 2" w:uiPriority="51"/>
-    <w:lsdException w:name="Grid Table 7 Colorful Accent 2" w:uiPriority="52"/>
-    <w:lsdException w:name="Grid Table 1 Light Accent 3" w:uiPriority="46"/>
-    <w:lsdException w:name="Grid Table 2 Accent 3" w:uiPriority="47"/>
-    <w:lsdException w:name="Grid Table 3 Accent 3" w:uiPriority="48"/>
-    <w:lsdException w:name="Grid Table 4 Accent 3" w:uiPriority="49"/>
-    <w:lsdException w:name="Grid Table 5 Dark Accent 3" w:uiPriority="50"/>
-    <w:lsdException w:name="Grid Table 6 Colorful Accent 3" w:uiPriority="51"/>
-    <w:lsdException w:name="Grid Table 7 Colorful Accent 3" w:uiPriority="52"/>
-    <w:lsdException w:name="Grid Table 1 Light Accent 4" w:uiPriority="46"/>
-    <w:lsdException w:name="Grid Table 2 Accent 4" w:uiPriority="47"/>
-    <w:lsdException w:name="Grid Table 3 Accent 4" w:uiPriority="48"/>
-    <w:lsdException w:name="Grid Table 4 Accent 4" w:uiPriority="49"/>
-    <w:lsdException w:name="Grid Table 5 Dark Accent 4" w:uiPriority="50"/>
-    <w:lsdException w:name="Grid Table 6 Colorful Accent 4" w:uiPriority="51"/>
-    <w:lsdException w:name="Grid Table 7 Colorful Accent 4" w:uiPriority="52"/>
-    <w:lsdException w:name="Grid Table 1 Light Accent 5" w:uiPriority="46"/>
-    <w:lsdException w:name="Grid Table 2 Accent 5" w:uiPriority="47"/>
-    <w:lsdException w:name="Grid Table 3 Accent 5" w:uiPriority="48"/>
-    <w:lsdException w:name="Grid Table 4 Accent 5" w:uiPriority="49"/>
-    <w:lsdException w:name="Grid Table 5 Dark Accent 5" w:uiPriority="50"/>
-    <w:lsdException w:name="Grid Table 6 Colorful Accent 5" w:uiPriority="51"/>
-    <w:lsdException w:name="Grid Table 7 Colorful Accent 5" w:uiPriority="52"/>
-    <w:lsdException w:name="Grid Table 1 Light Accent 6" w:uiPriority="46"/>
-    <w:lsdException w:name="Grid Table 2 Accent 6" w:uiPriority="47"/>
-    <w:lsdException w:name="Grid Table 3 Accent 6" w:uiPriority="48"/>
-    <w:lsdException w:name="Grid Table 4 Accent 6" w:uiPriority="49"/>
-    <w:lsdException w:name="Grid Table 5 Dark Accent 6" w:uiPriority="50"/>
-    <w:lsdException w:name="Grid Table 6 Colorful Accent 6" w:uiPriority="51"/>
-    <w:lsdException w:name="Grid Table 7 Colorful Accent 6" w:uiPriority="52"/>
-    <w:lsdException w:name="List Table 1 Light" w:uiPriority="46"/>
-    <w:lsdException w:name="List Table 2" w:uiPriority="47"/>
-    <w:lsdException w:name="List Table 3" w:uiPriority="48"/>
-    <w:lsdException w:name="List Table 4" w:uiPriority="49"/>
-    <w:lsdException w:name="List Table 5 Dark" w:uiPriority="50"/>
-    <w:lsdException w:name="List Table 6 Colorful" w:uiPriority="51"/>
-    <w:lsdException w:name="List Table 7 Colorful" w:uiPriority="52"/>
-    <w:lsdException w:name="List Table 1 Light Accent 1" w:uiPriority="46"/>
-    <w:lsdException w:name="List Table 2 Accent 1" w:uiPriority="47"/>
-    <w:lsdException w:name="List Table 3 Accent 1" w:uiPriority="48"/>
-    <w:lsdException w:name="List Table 4 Accent 1" w:uiPriority="49"/>
-    <w:lsdException w:name="List Table 5 Dark Accent 1" w:uiPriority="50"/>
-    <w:lsdException w:name="List Table 6 Colorful Accent 1" w:uiPriority="51"/>
-    <w:lsdException w:name="List Table 7 Colorful Accent 1" w:uiPriority="52"/>
-    <w:lsdException w:name="List Table 1 Light Accent 2" w:uiPriority="46"/>
-    <w:lsdException w:name="List Table 2 Accent 2" w:uiPriority="47"/>
-    <w:lsdException w:name="List Table 3 Accent 2" w:uiPriority="48"/>
-    <w:lsdException w:name="List Table 4 Accent 2" w:uiPriority="49"/>
-    <w:lsdException w:name="List Table 5 Dark Accent 2" w:uiPriority="50"/>
-    <w:lsdException w:name="List Table 6 Colorful Accent 2" w:uiPriority="51"/>
-    <w:lsdException w:name="List Table 7 Colorful Accent 2" w:uiPriority="52"/>
-    <w:lsdException w:name="List Table 1 Light Accent 3" w:uiPriority="46"/>
-    <w:lsdException w:name="List Table 2 Accent 3" w:uiPriority="47"/>
-    <w:lsdException w:name="List Table 3 Accent 3" w:uiPriority="48"/>
-    <w:lsdException w:name="List Table 4 Accent 3" w:uiPriority="49"/>
-    <w:lsdException w:name="List Table 5 Dark Accent 3" w:uiPriority="50"/>
-    <w:lsdException w:name="List Table 6 Colorful Accent 3" w:uiPriority="51"/>
-    <w:lsdException w:name="List Table 7 Colorful Accent 3" w:uiPriority="52"/>
-    <w:lsdException w:name="List Table 1 Light Accent 4" w:uiPriority="46"/>
-    <w:lsdException w:name="List Table 2 Accent 4" w:uiPriority="47"/>
-    <w:lsdException w:name="List Table 3 Accent 4" w:uiPriority="48"/>
-    <w:lsdException w:name="List Table 4 Accent 4" w:uiPriority="49"/>
-    <w:lsdException w:name="List Table 5 Dark Accent 4" w:uiPriority="50"/>
-    <w:lsdException w:name="List Table 6 Colorful Accent 4" w:uiPriority="51"/>
-    <w:lsdException w:name="List Table 7 Colorful Accent 4" w:uiPriority="52"/>
-    <w:lsdException w:name="List Table 1 Light Accent 5" w:uiPriority="46"/>
-    <w:lsdException w:name="List Table 2 Accent 5" w:uiPriority="47"/>
-    <w:lsdException w:name="List Table 3 Accent 5" w:uiPriority="48"/>
-    <w:lsdException w:name="List Table 4 Accent 5" w:uiPriority="49"/>
-    <w:lsdException w:name="List Table 5 Dark Accent 5" w:uiPriority="50"/>
-    <w:lsdException w:name="List Table 6 Colorful Accent 5" w:uiPriority="51"/>
-    <w:lsdException w:name="List Table 7 Colorful Accent 5" w:uiPriority="52"/>
-    <w:lsdException w:name="List Table 1 Light Accent 6" w:uiPriority="46"/>
-    <w:lsdException w:name="List Table 2 Accent 6" w:uiPriority="47"/>
-    <w:lsdException w:name="List Table 3 Accent 6" w:uiPriority="48"/>
-    <w:lsdException w:name="List Table 4 Accent 6" w:uiPriority="49"/>
-    <w:lsdException w:name="List Table 5 Dark Accent 6" w:uiPriority="50"/>
-    <w:lsdException w:name="List Table 6 Colorful Accent 6" w:uiPriority="51"/>
-    <w:lsdException w:name="List Table 7 Colorful Accent 6" w:uiPriority="52"/>
+  <w:latentStyles w:defLockedState="0" w:defUIPriority="99" w:defSemiHidden="1" w:defUnhideWhenUsed="1" w:defQFormat="0" w:count="267">
+    <w:lsdException w:name="Normal" w:semiHidden="0" w:uiPriority="0" w:unhideWhenUsed="0" w:qFormat="1"/>
+    <w:lsdException w:name="heading 1" w:semiHidden="0" w:uiPriority="9" w:unhideWhenUsed="0" w:qFormat="1"/>
+    <w:lsdException w:name="heading 2" w:uiPriority="9" w:qFormat="1"/>
+    <w:lsdException w:name="heading 3" w:uiPriority="9" w:qFormat="1"/>
+    <w:lsdException w:name="heading 4" w:uiPriority="9" w:qFormat="1"/>
+    <w:lsdException w:name="heading 5" w:uiPriority="9" w:qFormat="1"/>
+    <w:lsdException w:name="heading 6" w:uiPriority="9" w:qFormat="1"/>
+    <w:lsdException w:name="heading 7" w:uiPriority="9" w:qFormat="1"/>
+    <w:lsdException w:name="heading 8" w:uiPriority="9" w:qFormat="1"/>
+    <w:lsdException w:name="heading 9" w:uiPriority="9" w:qFormat="1"/>
+    <w:lsdException w:name="toc 1" w:uiPriority="39"/>
+    <w:lsdException w:name="toc 2" w:uiPriority="39"/>
+    <w:lsdException w:name="toc 3" w:uiPriority="39"/>
+    <w:lsdException w:name="toc 4" w:uiPriority="39"/>
+    <w:lsdException w:name="toc 5" w:uiPriority="39"/>
+    <w:lsdException w:name="toc 6" w:uiPriority="39"/>
+    <w:lsdException w:name="toc 7" w:uiPriority="39"/>
+    <w:lsdException w:name="toc 8" w:uiPriority="39"/>
+    <w:lsdException w:name="toc 9" w:uiPriority="39"/>
+    <w:lsdException w:name="caption" w:uiPriority="35" w:qFormat="1"/>
+    <w:lsdException w:name="Title" w:semiHidden="0" w:uiPriority="10" w:unhideWhenUsed="0" w:qFormat="1"/>
+    <w:lsdException w:name="Default Paragraph Font" w:uiPriority="1"/>
+    <w:lsdException w:name="Subtitle" w:semiHidden="0" w:uiPriority="11" w:unhideWhenUsed="0" w:qFormat="1"/>
+    <w:lsdException w:name="Strong" w:semiHidden="0" w:uiPriority="22" w:unhideWhenUsed="0" w:qFormat="1"/>
+    <w:lsdException w:name="Emphasis" w:semiHidden="0" w:uiPriority="20" w:unhideWhenUsed="0" w:qFormat="1"/>
+    <w:lsdException w:name="Table Grid" w:semiHidden="0" w:uiPriority="39" w:unhideWhenUsed="0"/>
+    <w:lsdException w:name="Placeholder Text" w:unhideWhenUsed="0"/>
+    <w:lsdException w:name="No Spacing" w:semiHidden="0" w:uiPriority="1" w:unhideWhenUsed="0" w:qFormat="1"/>
+    <w:lsdException w:name="Light Shading" w:semiHidden="0" w:uiPriority="60" w:unhideWhenUsed="0"/>
+    <w:lsdException w:name="Light List" w:semiHidden="0" w:uiPriority="61" w:unhideWhenUsed="0"/>
+    <w:lsdException w:name="Light Grid" w:semiHidden="0" w:uiPriority="62" w:unhideWhenUsed="0"/>
+    <w:lsdException w:name="Medium Shading 1" w:semiHidden="0" w:uiPriority="63" w:unhideWhenUsed="0"/>
+    <w:lsdException w:name="Medium Shading 2" w:semiHidden="0" w:uiPriority="64" w:unhideWhenUsed="0"/>
+    <w:lsdException w:name="Medium List 1" w:semiHidden="0" w:uiPriority="65" w:unhideWhenUsed="0"/>
+    <w:lsdException w:name="Medium List 2" w:semiHidden="0" w:uiPriority="66" w:unhideWhenUsed="0"/>
+    <w:lsdException w:name="Medium Grid 1" w:semiHidden="0" w:uiPriority="67" w:unhideWhenUsed="0"/>
+    <w:lsdException w:name="Medium Grid 2" w:semiHidden="0" w:uiPriority="68" w:unhideWhenUsed="0"/>
+    <w:lsdException w:name="Medium Grid 3" w:semiHidden="0" w:uiPriority="69" w:unhideWhenUsed="0"/>
+    <w:lsdException w:name="Dark List" w:semiHidden="0" w:uiPriority="70" w:unhideWhenUsed="0"/>
+    <w:lsdException w:name="Colorful Shading" w:semiHidden="0" w:uiPriority="71" w:unhideWhenUsed="0"/>
+    <w:lsdException w:name="Colorful List" w:semiHidden="0" w:uiPriority="72" w:unhideWhenUsed="0"/>
+    <w:lsdException w:name="Colorful Grid" w:semiHidden="0" w:uiPriority="73" w:unhideWhenUsed="0"/>
+    <w:lsdException w:name="Light Shading Accent 1" w:semiHidden="0" w:uiPriority="60" w:unhideWhenUsed="0"/>
+    <w:lsdException w:name="Light List Accent 1" w:semiHidden="0" w:uiPriority="61" w:unhideWhenUsed="0"/>
+    <w:lsdException w:name="Light Grid Accent 1" w:semiHidden="0" w:uiPriority="62" w:unhideWhenUsed="0"/>
+    <w:lsdException w:name="Medium Shading 1 Accent 1" w:semiHidden="0" w:uiPriority="63" w:unhideWhenUsed="0"/>
+    <w:lsdException w:name="Medium Shading 2 Accent 1" w:semiHidden="0" w:uiPriority="64" w:unhideWhenUsed="0"/>
+    <w:lsdException w:name="Medium List 1 Accent 1" w:semiHidden="0" w:uiPriority="65" w:unhideWhenUsed="0"/>
+    <w:lsdException w:name="Revision" w:unhideWhenUsed="0"/>
+    <w:lsdException w:name="List Paragraph" w:semiHidden="0" w:uiPriority="34" w:unhideWhenUsed="0" w:qFormat="1"/>
+    <w:lsdException w:name="Quote" w:semiHidden="0" w:uiPriority="29" w:unhideWhenUsed="0" w:qFormat="1"/>
+    <w:lsdException w:name="Intense Quote" w:semiHidden="0" w:uiPriority="30" w:unhideWhenUsed="0" w:qFormat="1"/>
+    <w:lsdException w:name="Medium List 2 Accent 1" w:semiHidden="0" w:uiPriority="66" w:unhideWhenUsed="0"/>
+    <w:lsdException w:name="Medium Grid 1 Accent 1" w:semiHidden="0" w:uiPriority="67" w:unhideWhenUsed="0"/>
+    <w:lsdException w:name="Medium Grid 2 Accent 1" w:semiHidden="0" w:uiPriority="68" w:unhideWhenUsed="0"/>
+    <w:lsdException w:name="Medium Grid 3 Accent 1" w:semiHidden="0" w:uiPriority="69" w:unhideWhenUsed="0"/>
+    <w:lsdException w:name="Dark List Accent 1" w:semiHidden="0" w:uiPriority="70" w:unhideWhenUsed="0"/>
+    <w:lsdException w:name="Colorful Shading Accent 1" w:semiHidden="0" w:uiPriority="71" w:unhideWhenUsed="0"/>
+    <w:lsdException w:name="Colorful List Accent 1" w:semiHidden="0" w:uiPriority="72" w:unhideWhenUsed="0"/>
+    <w:lsdException w:name="Colorful Grid Accent 1" w:semiHidden="0" w:uiPriority="73" w:unhideWhenUsed="0"/>
+    <w:lsdException w:name="Light Shading Accent 2" w:semiHidden="0" w:uiPriority="60" w:unhideWhenUsed="0"/>
+    <w:lsdException w:name="Light List Accent 2" w:semiHidden="0" w:uiPriority="61" w:unhideWhenUsed="0"/>
+    <w:lsdException w:name="Light Grid Accent 2" w:semiHidden="0" w:uiPriority="62" w:unhideWhenUsed="0"/>
+    <w:lsdException w:name="Medium Shading 1 Accent 2" w:semiHidden="0" w:uiPriority="63" w:unhideWhenUsed="0"/>
+    <w:lsdException w:name="Medium Shading 2 Accent 2" w:semiHidden="0" w:uiPriority="64" w:unhideWhenUsed="0"/>
+    <w:lsdException w:name="Medium List 1 Accent 2" w:semiHidden="0" w:uiPriority="65" w:unhideWhenUsed="0"/>
+    <w:lsdException w:name="Medium List 2 Accent 2" w:semiHidden="0" w:uiPriority="66" w:unhideWhenUsed="0"/>
+    <w:lsdException w:name="Medium Grid 1 Accent 2" w:semiHidden="0" w:uiPriority="67" w:unhideWhenUsed="0"/>
+    <w:lsdException w:name="Medium Grid 2 Accent 2" w:semiHidden="0" w:uiPriority="68" w:unhideWhenUsed="0"/>
+    <w:lsdException w:name="Medium Grid 3 Accent 2" w:semiHidden="0" w:uiPriority="69" w:unhideWhenUsed="0"/>
+    <w:lsdException w:name="Dark List Accent 2" w:semiHidden="0" w:uiPriority="70" w:unhideWhenUsed="0"/>
+    <w:lsdException w:name="Colorful Shading Accent 2" w:semiHidden="0" w:uiPriority="71" w:unhideWhenUsed="0"/>
+    <w:lsdException w:name="Colorful List Accent 2" w:semiHidden="0" w:uiPriority="72" w:unhideWhenUsed="0"/>
+    <w:lsdException w:name="Colorful Grid Accent 2" w:semiHidden="0" w:uiPriority="73" w:unhideWhenUsed="0"/>
+    <w:lsdException w:name="Light Shading Accent 3" w:semiHidden="0" w:uiPriority="60" w:unhideWhenUsed="0"/>
+    <w:lsdException w:name="Light List Accent 3" w:semiHidden="0" w:uiPriority="61" w:unhideWhenUsed="0"/>
+    <w:lsdException w:name="Light Grid Accent 3" w:semiHidden="0" w:uiPriority="62" w:unhideWhenUsed="0"/>
+    <w:lsdException w:name="Medium Shading 1 Accent 3" w:semiHidden="0" w:uiPriority="63" w:unhideWhenUsed="0"/>
+    <w:lsdException w:name="Medium Shading 2 Accent 3" w:semiHidden="0" w:uiPriority="64" w:unhideWhenUsed="0"/>
+    <w:lsdException w:name="Medium List 1 Accent 3" w:semiHidden="0" w:uiPriority="65" w:unhideWhenUsed="0"/>
+    <w:lsdException w:name="Medium List 2 Accent 3" w:semiHidden="0" w:uiPriority="66" w:unhideWhenUsed="0"/>
+    <w:lsdException w:name="Medium Grid 1 Accent 3" w:semiHidden="0" w:uiPriority="67" w:unhideWhenUsed="0"/>
+    <w:lsdException w:name="Medium Grid 2 Accent 3" w:semiHidden="0" w:uiPriority="68" w:unhideWhenUsed="0"/>
+    <w:lsdException w:name="Medium Grid 3 Accent 3" w:semiHidden="0" w:uiPriority="69" w:unhideWhenUsed="0"/>
+    <w:lsdException w:name="Dark List Accent 3" w:semiHidden="0" w:uiPriority="70" w:unhideWhenUsed="0"/>
+    <w:lsdException w:name="Colorful Shading Accent 3" w:semiHidden="0" w:uiPriority="71" w:unhideWhenUsed="0"/>
+    <w:lsdException w:name="Colorful List Accent 3" w:semiHidden="0" w:uiPriority="72" w:unhideWhenUsed="0"/>
+    <w:lsdException w:name="Colorful Grid Accent 3" w:semiHidden="0" w:uiPriority="73" w:unhideWhenUsed="0"/>
+    <w:lsdException w:name="Light Shading Accent 4" w:semiHidden="0" w:uiPriority="60" w:unhideWhenUsed="0"/>
+    <w:lsdException w:name="Light List Accent 4" w:semiHidden="0" w:uiPriority="61" w:unhideWhenUsed="0"/>
+    <w:lsdException w:name="Light Grid Accent 4" w:semiHidden="0" w:uiPriority="62" w:unhideWhenUsed="0"/>
+    <w:lsdException w:name="Medium Shading 1 Accent 4" w:semiHidden="0" w:uiPriority="63" w:unhideWhenUsed="0"/>
+    <w:lsdException w:name="Medium Shading 2 Accent 4" w:semiHidden="0" w:uiPriority="64" w:unhideWhenUsed="0"/>
+    <w:lsdException w:name="Medium List 1 Accent 4" w:semiHidden="0" w:uiPriority="65" w:unhideWhenUsed="0"/>
+    <w:lsdException w:name="Medium List 2 Accent 4" w:semiHidden="0" w:uiPriority="66" w:unhideWhenUsed="0"/>
+    <w:lsdException w:name="Medium Grid 1 Accent 4" w:semiHidden="0" w:uiPriority="67" w:unhideWhenUsed="0"/>
+    <w:lsdException w:name="Medium Grid 2 Accent 4" w:semiHidden="0" w:uiPriority="68" w:unhideWhenUsed="0"/>
+    <w:lsdException w:name="Medium Grid 3 Accent 4" w:semiHidden="0" w:uiPriority="69" w:unhideWhenUsed="0"/>
+    <w:lsdException w:name="Dark List Accent 4" w:semiHidden="0" w:uiPriority="70" w:unhideWhenUsed="0"/>
+    <w:lsdException w:name="Colorful Shading Accent 4" w:semiHidden="0" w:uiPriority="71" w:unhideWhenUsed="0"/>
+    <w:lsdException w:name="Colorful List Accent 4" w:semiHidden="0" w:uiPriority="72" w:unhideWhenUsed="0"/>
+    <w:lsdException w:name="Colorful Grid Accent 4" w:semiHidden="0" w:uiPriority="73" w:unhideWhenUsed="0"/>
+    <w:lsdException w:name="Light Shading Accent 5" w:semiHidden="0" w:uiPriority="60" w:unhideWhenUsed="0"/>
+    <w:lsdException w:name="Light List Accent 5" w:semiHidden="0" w:uiPriority="61" w:unhideWhenUsed="0"/>
+    <w:lsdException w:name="Light Grid Accent 5" w:semiHidden="0" w:uiPriority="62" w:unhideWhenUsed="0"/>
+    <w:lsdException w:name="Medium Shading 1 Accent 5" w:semiHidden="0" w:uiPriority="63" w:unhideWhenUsed="0"/>
+    <w:lsdException w:name="Medium Shading 2 Accent 5" w:semiHidden="0" w:uiPriority="64" w:unhideWhenUsed="0"/>
+    <w:lsdException w:name="Medium List 1 Accent 5" w:semiHidden="0" w:uiPriority="65" w:unhideWhenUsed="0"/>
+    <w:lsdException w:name="Medium List 2 Accent 5" w:semiHidden="0" w:uiPriority="66" w:unhideWhenUsed="0"/>
+    <w:lsdException w:name="Medium Grid 1 Accent 5" w:semiHidden="0" w:uiPriority="67" w:unhideWhenUsed="0"/>
+    <w:lsdException w:name="Medium Grid 2 Accent 5" w:semiHidden="0" w:uiPriority="68" w:unhideWhenUsed="0"/>
+    <w:lsdException w:name="Medium Grid 3 Accent 5" w:semiHidden="0" w:uiPriority="69" w:unhideWhenUsed="0"/>
+    <w:lsdException w:name="Dark List Accent 5" w:semiHidden="0" w:uiPriority="70" w:unhideWhenUsed="0"/>
+    <w:lsdException w:name="Colorful Shading Accent 5" w:semiHidden="0" w:uiPriority="71" w:unhideWhenUsed="0"/>
+    <w:lsdException w:name="Colorful List Accent 5" w:semiHidden="0" w:uiPriority="72" w:unhideWhenUsed="0"/>
+    <w:lsdException w:name="Colorful Grid Accent 5" w:semiHidden="0" w:uiPriority="73" w:unhideWhenUsed="0"/>
+    <w:lsdException w:name="Light Shading Accent 6" w:semiHidden="0" w:uiPriority="60" w:unhideWhenUsed="0"/>
+    <w:lsdException w:name="Light List Accent 6" w:semiHidden="0" w:uiPriority="61" w:unhideWhenUsed="0"/>
+    <w:lsdException w:name="Light Grid Accent 6" w:semiHidden="0" w:uiPriority="62" w:unhideWhenUsed="0"/>
+    <w:lsdException w:name="Medium Shading 1 Accent 6" w:semiHidden="0" w:uiPriority="63" w:unhideWhenUsed="0"/>
+    <w:lsdException w:name="Medium Shading 2 Accent 6" w:semiHidden="0" w:uiPriority="64" w:unhideWhenUsed="0"/>
+    <w:lsdException w:name="Medium List 1 Accent 6" w:semiHidden="0" w:uiPriority="65" w:unhideWhenUsed="0"/>
+    <w:lsdException w:name="Medium List 2 Accent 6" w:semiHidden="0" w:uiPriority="66" w:unhideWhenUsed="0"/>
+    <w:lsdException w:name="Medium Grid 1 Accent 6" w:semiHidden="0" w:uiPriority="67" w:unhideWhenUsed="0"/>
+    <w:lsdException w:name="Medium Grid 2 Accent 6" w:semiHidden="0" w:uiPriority="68" w:unhideWhenUsed="0"/>
+    <w:lsdException w:name="Medium Grid 3 Accent 6" w:semiHidden="0" w:uiPriority="69" w:unhideWhenUsed="0"/>
+    <w:lsdException w:name="Dark List Accent 6" w:semiHidden="0" w:uiPriority="70" w:unhideWhenUsed="0"/>
+    <w:lsdException w:name="Colorful Shading Accent 6" w:semiHidden="0" w:uiPriority="71" w:unhideWhenUsed="0"/>
+    <w:lsdException w:name="Colorful List Accent 6" w:semiHidden="0" w:uiPriority="72" w:unhideWhenUsed="0"/>
+    <w:lsdException w:name="Colorful Grid Accent 6" w:semiHidden="0" w:uiPriority="73" w:unhideWhenUsed="0"/>
+    <w:lsdException w:name="Subtle Emphasis" w:semiHidden="0" w:uiPriority="19" w:unhideWhenUsed="0" w:qFormat="1"/>
+    <w:lsdException w:name="Intense Emphasis" w:semiHidden="0" w:uiPriority="21" w:unhideWhenUsed="0" w:qFormat="1"/>
+    <w:lsdException w:name="Subtle Reference" w:semiHidden="0" w:uiPriority="31" w:unhideWhenUsed="0" w:qFormat="1"/>
+    <w:lsdException w:name="Intense Reference" w:semiHidden="0" w:uiPriority="32" w:unhideWhenUsed="0" w:qFormat="1"/>
+    <w:lsdException w:name="Book Title" w:semiHidden="0" w:uiPriority="33" w:unhideWhenUsed="0" w:qFormat="1"/>
+    <w:lsdException w:name="Bibliography" w:uiPriority="37"/>
+    <w:lsdException w:name="TOC Heading" w:uiPriority="39" w:qFormat="1"/>
   </w:latentStyles>
   <w:style w:type="paragraph" w:default="1" w:styleId="Standard">
     <w:name w:val="Normal"/>
     <w:qFormat/>
+  </w:style>
+  <w:style w:type="paragraph" w:styleId="berschrift1">
+    <w:name w:val="heading 1"/>
+    <w:basedOn w:val="Standard"/>
+    <w:next w:val="Standard"/>
+    <w:link w:val="berschrift1Zchn"/>
+    <w:uiPriority w:val="9"/>
+    <w:qFormat/>
+    <w:rsid w:val="00D0540F"/>
+    <w:pPr>
+      <w:keepNext/>
+      <w:keepLines/>
+      <w:spacing w:before="240" w:after="0"/>
+      <w:outlineLvl w:val="0"/>
+    </w:pPr>
+    <w:rPr>
+      <w:rFonts w:asciiTheme="majorHAnsi" w:eastAsiaTheme="majorEastAsia" w:hAnsiTheme="majorHAnsi" w:cstheme="majorBidi"/>
+      <w:color w:val="2E74B5" w:themeColor="accent1" w:themeShade="BF"/>
+      <w:sz w:val="32"/>
+      <w:szCs w:val="32"/>
+    </w:rPr>
+  </w:style>
+  <w:style w:type="paragraph" w:styleId="berschrift2">
+    <w:name w:val="heading 2"/>
+    <w:basedOn w:val="Standard"/>
+    <w:next w:val="Standard"/>
+    <w:link w:val="berschrift2Zchn"/>
+    <w:uiPriority w:val="9"/>
+    <w:unhideWhenUsed/>
+    <w:qFormat/>
+    <w:rsid w:val="00D0540F"/>
+    <w:pPr>
+      <w:keepNext/>
+      <w:keepLines/>
+      <w:spacing w:before="200" w:after="0" w:line="276" w:lineRule="auto"/>
+      <w:outlineLvl w:val="1"/>
+    </w:pPr>
+    <w:rPr>
+      <w:rFonts w:asciiTheme="majorHAnsi" w:eastAsiaTheme="majorEastAsia" w:hAnsiTheme="majorHAnsi" w:cstheme="majorBidi"/>
+      <w:b/>
+      <w:bCs/>
+      <w:color w:val="5B9BD5" w:themeColor="accent1"/>
+      <w:sz w:val="26"/>
+      <w:szCs w:val="26"/>
+    </w:rPr>
   </w:style>
   <w:style w:type="character" w:default="1" w:styleId="Absatz-Standardschriftart">
     <w:name w:val="Default Paragraph Font"/>
@@ -5169,18 +5498,184 @@
     <w:semiHidden/>
     <w:unhideWhenUsed/>
   </w:style>
-  <w:style w:type="paragraph" w:customStyle="1" w:styleId="8C171981A2B541E0A026B8FFE12A6B6E">
-    <w:name w:val="8C171981A2B541E0A026B8FFE12A6B6E"/>
-    <w:rsid w:val="002753AD"/>
+  <w:style w:type="paragraph" w:styleId="KeinLeerraum">
+    <w:name w:val="No Spacing"/>
+    <w:link w:val="KeinLeerraumZchn"/>
+    <w:uiPriority w:val="1"/>
+    <w:qFormat/>
+    <w:rsid w:val="00A10615"/>
+    <w:pPr>
+      <w:spacing w:after="0" w:line="240" w:lineRule="auto"/>
+    </w:pPr>
+    <w:rPr>
+      <w:rFonts w:eastAsiaTheme="minorEastAsia"/>
+      <w:lang w:eastAsia="de-AT"/>
+    </w:rPr>
+  </w:style>
+  <w:style w:type="character" w:customStyle="1" w:styleId="KeinLeerraumZchn">
+    <w:name w:val="Kein Leerraum Zchn"/>
+    <w:basedOn w:val="Absatz-Standardschriftart"/>
+    <w:link w:val="KeinLeerraum"/>
+    <w:uiPriority w:val="1"/>
+    <w:rsid w:val="00A10615"/>
+    <w:rPr>
+      <w:rFonts w:eastAsiaTheme="minorEastAsia"/>
+      <w:lang w:eastAsia="de-AT"/>
+    </w:rPr>
+  </w:style>
+  <w:style w:type="character" w:customStyle="1" w:styleId="berschrift1Zchn">
+    <w:name w:val="Überschrift 1 Zchn"/>
+    <w:basedOn w:val="Absatz-Standardschriftart"/>
+    <w:link w:val="berschrift1"/>
+    <w:uiPriority w:val="9"/>
+    <w:rsid w:val="00D0540F"/>
+    <w:rPr>
+      <w:rFonts w:asciiTheme="majorHAnsi" w:eastAsiaTheme="majorEastAsia" w:hAnsiTheme="majorHAnsi" w:cstheme="majorBidi"/>
+      <w:color w:val="2E74B5" w:themeColor="accent1" w:themeShade="BF"/>
+      <w:sz w:val="32"/>
+      <w:szCs w:val="32"/>
+    </w:rPr>
+  </w:style>
+  <w:style w:type="paragraph" w:styleId="Inhaltsverzeichnisberschrift">
+    <w:name w:val="TOC Heading"/>
+    <w:basedOn w:val="berschrift1"/>
+    <w:next w:val="Standard"/>
+    <w:uiPriority w:val="39"/>
+    <w:unhideWhenUsed/>
+    <w:qFormat/>
+    <w:rsid w:val="00D0540F"/>
+    <w:pPr>
+      <w:outlineLvl w:val="9"/>
+    </w:pPr>
+    <w:rPr>
+      <w:lang w:eastAsia="de-AT"/>
+    </w:rPr>
+  </w:style>
+  <w:style w:type="character" w:customStyle="1" w:styleId="berschrift2Zchn">
+    <w:name w:val="Überschrift 2 Zchn"/>
+    <w:basedOn w:val="Absatz-Standardschriftart"/>
+    <w:link w:val="berschrift2"/>
+    <w:uiPriority w:val="9"/>
+    <w:rsid w:val="00D0540F"/>
+    <w:rPr>
+      <w:rFonts w:asciiTheme="majorHAnsi" w:eastAsiaTheme="majorEastAsia" w:hAnsiTheme="majorHAnsi" w:cstheme="majorBidi"/>
+      <w:b/>
+      <w:bCs/>
+      <w:color w:val="5B9BD5" w:themeColor="accent1"/>
+      <w:sz w:val="26"/>
+      <w:szCs w:val="26"/>
+    </w:rPr>
+  </w:style>
+  <w:style w:type="paragraph" w:styleId="Verzeichnis2">
+    <w:name w:val="toc 2"/>
+    <w:basedOn w:val="Standard"/>
+    <w:next w:val="Standard"/>
+    <w:autoRedefine/>
+    <w:uiPriority w:val="39"/>
+    <w:unhideWhenUsed/>
+    <w:rsid w:val="00D0540F"/>
+    <w:pPr>
+      <w:spacing w:after="100"/>
+      <w:ind w:left="220"/>
+    </w:pPr>
+  </w:style>
+  <w:style w:type="character" w:styleId="Hyperlink">
+    <w:name w:val="Hyperlink"/>
+    <w:basedOn w:val="Absatz-Standardschriftart"/>
+    <w:uiPriority w:val="99"/>
+    <w:unhideWhenUsed/>
+    <w:rsid w:val="00D0540F"/>
+    <w:rPr>
+      <w:color w:val="0563C1" w:themeColor="hyperlink"/>
+      <w:u w:val="single"/>
+    </w:rPr>
+  </w:style>
+  <w:style w:type="paragraph" w:styleId="Listenabsatz">
+    <w:name w:val="List Paragraph"/>
+    <w:basedOn w:val="Standard"/>
+    <w:uiPriority w:val="34"/>
+    <w:qFormat/>
+    <w:rsid w:val="00FC61E2"/>
+    <w:pPr>
+      <w:ind w:left="720"/>
+      <w:contextualSpacing/>
+    </w:pPr>
+  </w:style>
+  <w:style w:type="paragraph" w:styleId="Kopfzeile">
+    <w:name w:val="header"/>
+    <w:basedOn w:val="Standard"/>
+    <w:link w:val="KopfzeileZchn"/>
+    <w:uiPriority w:val="99"/>
+    <w:unhideWhenUsed/>
+    <w:rsid w:val="005B3485"/>
+    <w:pPr>
+      <w:tabs>
+        <w:tab w:val="center" w:pos="4536"/>
+        <w:tab w:val="right" w:pos="9072"/>
+      </w:tabs>
+      <w:spacing w:after="0" w:line="240" w:lineRule="auto"/>
+    </w:pPr>
+  </w:style>
+  <w:style w:type="character" w:customStyle="1" w:styleId="KopfzeileZchn">
+    <w:name w:val="Kopfzeile Zchn"/>
+    <w:basedOn w:val="Absatz-Standardschriftart"/>
+    <w:link w:val="Kopfzeile"/>
+    <w:uiPriority w:val="99"/>
+    <w:rsid w:val="005B3485"/>
+  </w:style>
+  <w:style w:type="paragraph" w:styleId="Fuzeile">
+    <w:name w:val="footer"/>
+    <w:basedOn w:val="Standard"/>
+    <w:link w:val="FuzeileZchn"/>
+    <w:uiPriority w:val="99"/>
+    <w:unhideWhenUsed/>
+    <w:rsid w:val="005B3485"/>
+    <w:pPr>
+      <w:tabs>
+        <w:tab w:val="center" w:pos="4536"/>
+        <w:tab w:val="right" w:pos="9072"/>
+      </w:tabs>
+      <w:spacing w:after="0" w:line="240" w:lineRule="auto"/>
+    </w:pPr>
+  </w:style>
+  <w:style w:type="character" w:customStyle="1" w:styleId="FuzeileZchn">
+    <w:name w:val="Fußzeile Zchn"/>
+    <w:basedOn w:val="Absatz-Standardschriftart"/>
+    <w:link w:val="Fuzeile"/>
+    <w:uiPriority w:val="99"/>
+    <w:rsid w:val="005B3485"/>
+  </w:style>
+  <w:style w:type="paragraph" w:styleId="Sprechblasentext">
+    <w:name w:val="Balloon Text"/>
+    <w:basedOn w:val="Standard"/>
+    <w:link w:val="SprechblasentextZchn"/>
+    <w:uiPriority w:val="99"/>
+    <w:semiHidden/>
+    <w:unhideWhenUsed/>
+    <w:rsid w:val="004F1FB4"/>
+    <w:pPr>
+      <w:spacing w:after="0" w:line="240" w:lineRule="auto"/>
+    </w:pPr>
+    <w:rPr>
+      <w:rFonts w:ascii="Tahoma" w:hAnsi="Tahoma" w:cs="Tahoma"/>
+      <w:sz w:val="16"/>
+      <w:szCs w:val="16"/>
+    </w:rPr>
+  </w:style>
+  <w:style w:type="character" w:customStyle="1" w:styleId="SprechblasentextZchn">
+    <w:name w:val="Sprechblasentext Zchn"/>
+    <w:basedOn w:val="Absatz-Standardschriftart"/>
+    <w:link w:val="Sprechblasentext"/>
+    <w:uiPriority w:val="99"/>
+    <w:semiHidden/>
+    <w:rsid w:val="004F1FB4"/>
+    <w:rPr>
+      <w:rFonts w:ascii="Tahoma" w:hAnsi="Tahoma" w:cs="Tahoma"/>
+      <w:sz w:val="16"/>
+      <w:szCs w:val="16"/>
+    </w:rPr>
   </w:style>
 </w:styles>
-</file>
-
-<file path=word/glossary/webSettings.xml><?xml version="1.0" encoding="utf-8"?>
-<w:webSettings xmlns:mc="http://schemas.openxmlformats.org/markup-compatibility/2006" xmlns:r="http://schemas.openxmlformats.org/officeDocument/2006/relationships" xmlns:w="http://schemas.openxmlformats.org/wordprocessingml/2006/main" xmlns:w14="http://schemas.microsoft.com/office/word/2010/wordml" xmlns:w15="http://schemas.microsoft.com/office/word/2012/wordml" mc:Ignorable="w14 w15">
-  <w:optimizeForBrowser/>
-  <w:allowPNG/>
-</w:webSettings>
 </file>
 
 <file path=word/theme/theme1.xml><?xml version="1.0" encoding="utf-8"?>
@@ -5438,7 +5933,7 @@
   <a:extraClrSchemeLst/>
   <a:extLst>
     <a:ext uri="{05A4C25C-085E-4340-85A3-A5531E510DB2}">
-      <thm15:themeFamily xmlns:thm15="http://schemas.microsoft.com/office/thememl/2012/main" name="Office Theme" id="{62F939B6-93AF-4DB8-9C6B-D6C7DFDC589F}" vid="{4A3C46E8-61CC-4603-A589-7422A47A8E4A}"/>
+      <thm15:themeFamily xmlns:thm15="http://schemas.microsoft.com/office/thememl/2012/main" xmlns="" name="Office Theme" id="{62F939B6-93AF-4DB8-9C6B-D6C7DFDC589F}" vid="{4A3C46E8-61CC-4603-A589-7422A47A8E4A}"/>
     </a:ext>
   </a:extLst>
 </a:theme>
@@ -5468,7 +5963,7 @@
 </file>
 
 <file path=customXml/itemProps2.xml><?xml version="1.0" encoding="utf-8"?>
-<ds:datastoreItem xmlns:ds="http://schemas.openxmlformats.org/officeDocument/2006/customXml" ds:itemID="{3CCD723B-484C-4F1D-92E4-144801A3D493}">
+<ds:datastoreItem xmlns:ds="http://schemas.openxmlformats.org/officeDocument/2006/customXml" ds:itemID="{2F47A3A8-3A10-4F76-B320-C1885E129143}">
   <ds:schemaRefs>
     <ds:schemaRef ds:uri="http://schemas.openxmlformats.org/officeDocument/2006/bibliography"/>
   </ds:schemaRefs>

</xml_diff>